<commit_message>
Remove reference to practice-it
</commit_message>
<xml_diff>
--- a/curriculum/Unit1/WS 1.1.2.docx
+++ b/curriculum/Unit1/WS 1.1.2.docx
@@ -1,6 +1,6 @@
 
 <file path=word/document.xml><?xml version="1.0" encoding="utf-8"?>
-<w:document xmlns:wpc="http://schemas.microsoft.com/office/word/2010/wordprocessingCanvas" xmlns:cx="http://schemas.microsoft.com/office/drawing/2014/chartex" xmlns:cx1="http://schemas.microsoft.com/office/drawing/2015/9/8/chartex" xmlns:cx2="http://schemas.microsoft.com/office/drawing/2015/10/21/chartex" xmlns:cx3="http://schemas.microsoft.com/office/drawing/2016/5/9/chartex" xmlns:cx4="http://schemas.microsoft.com/office/drawing/2016/5/10/chartex" xmlns:cx5="http://schemas.microsoft.com/office/drawing/2016/5/11/chartex" xmlns:cx6="http://schemas.microsoft.com/office/drawing/2016/5/12/chartex" xmlns:cx7="http://schemas.microsoft.com/office/drawing/2016/5/13/chartex" xmlns:cx8="http://schemas.microsoft.com/office/drawing/2016/5/14/chartex" xmlns:mc="http://schemas.openxmlformats.org/markup-compatibility/2006" xmlns:aink="http://schemas.microsoft.com/office/drawing/2016/ink" xmlns:am3d="http://schemas.microsoft.com/office/drawing/2017/model3d" xmlns:o="urn:schemas-microsoft-com:office:office" xmlns:r="http://schemas.openxmlformats.org/officeDocument/2006/relationships" xmlns:m="http://schemas.openxmlformats.org/officeDocument/2006/math" xmlns:v="urn:schemas-microsoft-com:vml" xmlns:wp14="http://schemas.microsoft.com/office/word/2010/wordprocessingDrawing" xmlns:wp="http://schemas.openxmlformats.org/drawingml/2006/wordprocessingDrawing" xmlns:w10="urn:schemas-microsoft-com:office:word" xmlns:w="http://schemas.openxmlformats.org/wordprocessingml/2006/main" xmlns:w14="http://schemas.microsoft.com/office/word/2010/wordml" xmlns:w15="http://schemas.microsoft.com/office/word/2012/wordml" xmlns:w16cid="http://schemas.microsoft.com/office/word/2016/wordml/cid" xmlns:w16se="http://schemas.microsoft.com/office/word/2015/wordml/symex" xmlns:wpg="http://schemas.microsoft.com/office/word/2010/wordprocessingGroup" xmlns:wpi="http://schemas.microsoft.com/office/word/2010/wordprocessingInk" xmlns:wne="http://schemas.microsoft.com/office/word/2006/wordml" xmlns:wps="http://schemas.microsoft.com/office/word/2010/wordprocessingShape" mc:Ignorable="w14 w15 w16se w16cid wp14">
+<w:document xmlns:wpc="http://schemas.microsoft.com/office/word/2010/wordprocessingCanvas" xmlns:cx="http://schemas.microsoft.com/office/drawing/2014/chartex" xmlns:cx1="http://schemas.microsoft.com/office/drawing/2015/9/8/chartex" xmlns:cx2="http://schemas.microsoft.com/office/drawing/2015/10/21/chartex" xmlns:cx3="http://schemas.microsoft.com/office/drawing/2016/5/9/chartex" xmlns:cx4="http://schemas.microsoft.com/office/drawing/2016/5/10/chartex" xmlns:cx5="http://schemas.microsoft.com/office/drawing/2016/5/11/chartex" xmlns:cx6="http://schemas.microsoft.com/office/drawing/2016/5/12/chartex" xmlns:cx7="http://schemas.microsoft.com/office/drawing/2016/5/13/chartex" xmlns:cx8="http://schemas.microsoft.com/office/drawing/2016/5/14/chartex" xmlns:mc="http://schemas.openxmlformats.org/markup-compatibility/2006" xmlns:aink="http://schemas.microsoft.com/office/drawing/2016/ink" xmlns:am3d="http://schemas.microsoft.com/office/drawing/2017/model3d" xmlns:o="urn:schemas-microsoft-com:office:office" xmlns:r="http://schemas.openxmlformats.org/officeDocument/2006/relationships" xmlns:m="http://schemas.openxmlformats.org/officeDocument/2006/math" xmlns:v="urn:schemas-microsoft-com:vml" xmlns:wp14="http://schemas.microsoft.com/office/word/2010/wordprocessingDrawing" xmlns:wp="http://schemas.openxmlformats.org/drawingml/2006/wordprocessingDrawing" xmlns:w10="urn:schemas-microsoft-com:office:word" xmlns:w="http://schemas.openxmlformats.org/wordprocessingml/2006/main" xmlns:w14="http://schemas.microsoft.com/office/word/2010/wordml" xmlns:w15="http://schemas.microsoft.com/office/word/2012/wordml" xmlns:w16cex="http://schemas.microsoft.com/office/word/2018/wordml/cex" xmlns:w16cid="http://schemas.microsoft.com/office/word/2016/wordml/cid" xmlns:w16="http://schemas.microsoft.com/office/word/2018/wordml" xmlns:w16se="http://schemas.microsoft.com/office/word/2015/wordml/symex" xmlns:wpg="http://schemas.microsoft.com/office/word/2010/wordprocessingGroup" xmlns:wpi="http://schemas.microsoft.com/office/word/2010/wordprocessingInk" xmlns:wne="http://schemas.microsoft.com/office/word/2006/wordml" xmlns:wps="http://schemas.microsoft.com/office/word/2010/wordprocessingShape" mc:Ignorable="w14 w15 w16se w16cid w16 w16cex wp14">
   <w:body>
     <w:p>
       <w:pPr>
@@ -14,21 +14,19 @@
         <w:rPr>
           <w:color w:val="000000" w:themeColor="text1"/>
         </w:rPr>
-        <w:t>Using Eclipse, Practice It</w:t>
-      </w:r>
-      <w:proofErr w:type="gramStart"/>
-      <w:r>
-        <w:rPr>
-          <w:color w:val="000000" w:themeColor="text1"/>
-        </w:rPr>
-        <w:t>, &amp; Submitting</w:t>
-      </w:r>
-      <w:proofErr w:type="gramEnd"/>
-      <w:r>
-        <w:rPr>
-          <w:color w:val="000000" w:themeColor="text1"/>
-        </w:rPr>
-        <w:t xml:space="preserve"> Files</w:t>
+        <w:t>Using Eclipse</w:t>
+      </w:r>
+      <w:r>
+        <w:rPr>
+          <w:color w:val="000000" w:themeColor="text1"/>
+        </w:rPr>
+        <w:t xml:space="preserve"> </w:t>
+      </w:r>
+      <w:r>
+        <w:rPr>
+          <w:color w:val="000000" w:themeColor="text1"/>
+        </w:rPr>
+        <w:t>&amp; Submitting Files</w:t>
       </w:r>
     </w:p>
     <w:p>
@@ -152,100 +150,6 @@
         <w:rPr>
           <w:rFonts w:ascii="Calibri Light" w:hAnsi="Calibri Light"/>
           <w:color w:val="000000" w:themeColor="text1"/>
-        </w:rPr>
-      </w:pPr>
-    </w:p>
-    <w:p>
-      <w:pPr>
-        <w:ind w:left="-720" w:right="-720"/>
-        <w:rPr>
-          <w:rFonts w:ascii="Calibri Light" w:hAnsi="Calibri Light"/>
-          <w:color w:val="000000" w:themeColor="text1"/>
-        </w:rPr>
-      </w:pPr>
-      <w:r>
-        <w:rPr>
-          <w:rFonts w:ascii="Calibri Light" w:hAnsi="Calibri Light"/>
-          <w:color w:val="000000" w:themeColor="text1"/>
-        </w:rPr>
-        <w:t>Sometimes you will complete coding projects online, via Practice It. Practice It is a web app that allows you to practice coding in Java online.  In this lesson, you will:</w:t>
-      </w:r>
-    </w:p>
-    <w:p>
-      <w:pPr>
-        <w:ind w:left="-720" w:right="-720"/>
-        <w:rPr>
-          <w:rFonts w:ascii="Calibri Light" w:hAnsi="Calibri Light"/>
-          <w:color w:val="000000" w:themeColor="text1"/>
-        </w:rPr>
-      </w:pPr>
-    </w:p>
-    <w:p>
-      <w:pPr>
-        <w:numPr>
-          <w:ilvl w:val="0"/>
-          <w:numId w:val="2"/>
-        </w:numPr>
-        <w:ind w:left="360" w:right="-720"/>
-        <w:rPr>
-          <w:rFonts w:ascii="Calibri Light" w:hAnsi="Calibri Light"/>
-          <w:color w:val="000000" w:themeColor="text1"/>
-        </w:rPr>
-      </w:pPr>
-      <w:r>
-        <w:rPr>
-          <w:rFonts w:ascii="Calibri Light" w:hAnsi="Calibri Light"/>
-          <w:color w:val="000000" w:themeColor="text1"/>
-        </w:rPr>
-        <w:t>create a Practice It account</w:t>
-      </w:r>
-    </w:p>
-    <w:p>
-      <w:pPr>
-        <w:numPr>
-          <w:ilvl w:val="0"/>
-          <w:numId w:val="2"/>
-        </w:numPr>
-        <w:ind w:left="360" w:right="-720"/>
-        <w:rPr>
-          <w:rFonts w:ascii="Calibri Light" w:hAnsi="Calibri Light"/>
-          <w:color w:val="000000" w:themeColor="text1"/>
-        </w:rPr>
-      </w:pPr>
-      <w:r>
-        <w:rPr>
-          <w:rFonts w:ascii="Calibri Light" w:hAnsi="Calibri Light"/>
-          <w:color w:val="000000" w:themeColor="text1"/>
-        </w:rPr>
-        <w:t>learn how to log in</w:t>
-      </w:r>
-    </w:p>
-    <w:p>
-      <w:pPr>
-        <w:numPr>
-          <w:ilvl w:val="0"/>
-          <w:numId w:val="2"/>
-        </w:numPr>
-        <w:ind w:left="360" w:right="-720"/>
-        <w:rPr>
-          <w:rFonts w:ascii="Calibri Light" w:hAnsi="Calibri Light"/>
-          <w:color w:val="000000" w:themeColor="text1"/>
-        </w:rPr>
-      </w:pPr>
-      <w:r>
-        <w:rPr>
-          <w:rFonts w:ascii="Calibri Light" w:hAnsi="Calibri Light"/>
-          <w:color w:val="000000" w:themeColor="text1"/>
-        </w:rPr>
-        <w:t>learn how to submit an answer</w:t>
-      </w:r>
-    </w:p>
-    <w:p>
-      <w:pPr>
-        <w:ind w:left="-720" w:right="-720"/>
-        <w:rPr>
-          <w:rFonts w:ascii="Calibri Light" w:hAnsi="Calibri Light"/>
-          <w:color w:val="000000" w:themeColor="text1"/>
           <w:sz w:val="36"/>
           <w:szCs w:val="36"/>
         </w:rPr>
@@ -261,24 +165,13 @@
           <w:szCs w:val="36"/>
         </w:rPr>
       </w:pPr>
-    </w:p>
-    <w:p>
-      <w:pPr>
-        <w:ind w:left="-720" w:right="-720"/>
+      <w:r>
         <w:rPr>
           <w:rFonts w:ascii="Calibri Light" w:hAnsi="Calibri Light"/>
           <w:color w:val="000000" w:themeColor="text1"/>
           <w:sz w:val="36"/>
           <w:szCs w:val="36"/>
         </w:rPr>
-      </w:pPr>
-      <w:r>
-        <w:rPr>
-          <w:rFonts w:ascii="Calibri Light" w:hAnsi="Calibri Light"/>
-          <w:color w:val="000000" w:themeColor="text1"/>
-          <w:sz w:val="36"/>
-          <w:szCs w:val="36"/>
-        </w:rPr>
         <w:t>Eclipse Procedure Overview</w:t>
       </w:r>
     </w:p>
@@ -343,29 +236,7 @@
           <w:sz w:val="28"/>
           <w:szCs w:val="28"/>
         </w:rPr>
-        <w:t xml:space="preserve">Plug </w:t>
-      </w:r>
-      <w:proofErr w:type="gramStart"/>
-      <w:r>
-        <w:rPr>
-          <w:rFonts w:ascii="Calibri Light" w:hAnsi="Calibri Light"/>
-          <w:i/>
-          <w:color w:val="000000" w:themeColor="text1"/>
-          <w:sz w:val="28"/>
-          <w:szCs w:val="28"/>
-        </w:rPr>
-        <w:t>In</w:t>
-      </w:r>
-      <w:proofErr w:type="gramEnd"/>
-      <w:r>
-        <w:rPr>
-          <w:rFonts w:ascii="Calibri Light" w:hAnsi="Calibri Light"/>
-          <w:i/>
-          <w:color w:val="000000" w:themeColor="text1"/>
-          <w:sz w:val="28"/>
-          <w:szCs w:val="28"/>
-        </w:rPr>
-        <w:t xml:space="preserve"> Procedure</w:t>
+        <w:t>Plug In Procedure</w:t>
       </w:r>
       <w:r>
         <w:rPr>
@@ -901,7 +772,7 @@
         <mc:AlternateContent>
           <mc:Choice Requires="wps">
             <w:drawing>
-              <wp:anchor distT="45720" distB="45720" distL="114300" distR="114300" simplePos="0" relativeHeight="251658240" behindDoc="0" locked="0" layoutInCell="1" allowOverlap="1" wp14:anchorId="56E91551" wp14:editId="5C3C19E8">
+              <wp:anchor distT="45720" distB="45720" distL="114300" distR="114300" simplePos="0" relativeHeight="251639808" behindDoc="0" locked="0" layoutInCell="1" allowOverlap="1" wp14:anchorId="56E91551" wp14:editId="5C3C19E8">
                 <wp:simplePos x="0" y="0"/>
                 <wp:positionH relativeFrom="column">
                   <wp:posOffset>-638175</wp:posOffset>
@@ -1017,21 +888,7 @@
                               <w:rPr>
                                 <w:rFonts w:ascii="Calibri Light" w:hAnsi="Calibri Light" w:cs="Calibri Light"/>
                               </w:rPr>
-                              <w:t xml:space="preserve">Can you think of other ways that you might collaborate with others in this course as you create and share programs? What methods are used in the field of programming when there are </w:t>
-                            </w:r>
-                            <w:proofErr w:type="gramStart"/>
-                            <w:r>
-                              <w:rPr>
-                                <w:rFonts w:ascii="Calibri Light" w:hAnsi="Calibri Light" w:cs="Calibri Light"/>
-                              </w:rPr>
-                              <w:t>a number of</w:t>
-                            </w:r>
-                            <w:proofErr w:type="gramEnd"/>
-                            <w:r>
-                              <w:rPr>
-                                <w:rFonts w:ascii="Calibri Light" w:hAnsi="Calibri Light" w:cs="Calibri Light"/>
-                              </w:rPr>
-                              <w:t xml:space="preserve"> programmers working on developing the same software application?</w:t>
+                              <w:t>Can you think of other ways that you might collaborate with others in this course as you create and share programs? What methods are used in the field of programming when there are a number of programmers working on developing the same software application?</w:t>
                             </w:r>
                           </w:p>
                           <w:p>
@@ -1073,7 +930,7 @@
                 <v:stroke joinstyle="miter"/>
                 <v:path gradientshapeok="t" o:connecttype="rect"/>
               </v:shapetype>
-              <v:shape id="Text Box 2" o:spid="_x0000_s1026" type="#_x0000_t202" style="position:absolute;left:0;text-align:left;margin-left:-50.25pt;margin-top:49.1pt;width:530.25pt;height:159pt;z-index:251658240;visibility:visible;mso-wrap-style:square;mso-width-percent:0;mso-height-percent:0;mso-wrap-distance-left:9pt;mso-wrap-distance-top:3.6pt;mso-wrap-distance-right:9pt;mso-wrap-distance-bottom:3.6pt;mso-position-horizontal:absolute;mso-position-horizontal-relative:text;mso-position-vertical:absolute;mso-position-vertical-relative:text;mso-width-percent:0;mso-height-percent:0;mso-width-relative:margin;mso-height-relative:margin;v-text-anchor:top" o:gfxdata="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" fillcolor="#dbe5f1 [660]">
+              <v:shape id="Text Box 2" o:spid="_x0000_s1026" type="#_x0000_t202" style="position:absolute;left:0;text-align:left;margin-left:-50.25pt;margin-top:49.1pt;width:530.25pt;height:159pt;z-index:251639808;visibility:visible;mso-wrap-style:square;mso-width-percent:0;mso-height-percent:0;mso-wrap-distance-left:9pt;mso-wrap-distance-top:3.6pt;mso-wrap-distance-right:9pt;mso-wrap-distance-bottom:3.6pt;mso-position-horizontal:absolute;mso-position-horizontal-relative:text;mso-position-vertical:absolute;mso-position-vertical-relative:text;mso-width-percent:0;mso-height-percent:0;mso-width-relative:margin;mso-height-relative:margin;v-text-anchor:top" o:gfxdata="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" fillcolor="#dbe5f1 [660]">
                 <v:textbox>
                   <w:txbxContent>
                     <w:p>
@@ -1146,21 +1003,7 @@
                         <w:rPr>
                           <w:rFonts w:ascii="Calibri Light" w:hAnsi="Calibri Light" w:cs="Calibri Light"/>
                         </w:rPr>
-                        <w:t xml:space="preserve">Can you think of other ways that you might collaborate with others in this course as you create and share programs? What methods are used in the field of programming when there are </w:t>
-                      </w:r>
-                      <w:proofErr w:type="gramStart"/>
-                      <w:r>
-                        <w:rPr>
-                          <w:rFonts w:ascii="Calibri Light" w:hAnsi="Calibri Light" w:cs="Calibri Light"/>
-                        </w:rPr>
-                        <w:t>a number of</w:t>
-                      </w:r>
-                      <w:proofErr w:type="gramEnd"/>
-                      <w:r>
-                        <w:rPr>
-                          <w:rFonts w:ascii="Calibri Light" w:hAnsi="Calibri Light" w:cs="Calibri Light"/>
-                        </w:rPr>
-                        <w:t xml:space="preserve"> programmers working on developing the same software application?</w:t>
+                        <w:t>Can you think of other ways that you might collaborate with others in this course as you create and share programs? What methods are used in the field of programming when there are a number of programmers working on developing the same software application?</w:t>
                       </w:r>
                     </w:p>
                     <w:p>
@@ -1194,27 +1037,7 @@
           <w:sz w:val="40"/>
           <w:szCs w:val="40"/>
         </w:rPr>
-        <w:t xml:space="preserve">Plug </w:t>
-      </w:r>
-      <w:proofErr w:type="gramStart"/>
-      <w:r>
-        <w:rPr>
-          <w:rFonts w:ascii="Calibri Light" w:hAnsi="Calibri Light"/>
-          <w:color w:val="000000" w:themeColor="text1"/>
-          <w:sz w:val="40"/>
-          <w:szCs w:val="40"/>
-        </w:rPr>
-        <w:t>In</w:t>
-      </w:r>
-      <w:proofErr w:type="gramEnd"/>
-      <w:r>
-        <w:rPr>
-          <w:rFonts w:ascii="Calibri Light" w:hAnsi="Calibri Light"/>
-          <w:color w:val="000000" w:themeColor="text1"/>
-          <w:sz w:val="40"/>
-          <w:szCs w:val="40"/>
-        </w:rPr>
-        <w:t xml:space="preserve"> Procedure</w:t>
+        <w:t>Plug In Procedure</w:t>
       </w:r>
     </w:p>
     <w:p>
@@ -1458,7 +1281,7 @@
           <w:color w:val="000000" w:themeColor="text1"/>
         </w:rPr>
         <w:drawing>
-          <wp:anchor distT="0" distB="0" distL="114300" distR="114300" simplePos="0" relativeHeight="251660288" behindDoc="0" locked="0" layoutInCell="1" allowOverlap="1" wp14:anchorId="6BB75858" wp14:editId="73C50E18">
+          <wp:anchor distT="0" distB="0" distL="114300" distR="114300" simplePos="0" relativeHeight="251642880" behindDoc="0" locked="0" layoutInCell="1" allowOverlap="1" wp14:anchorId="6BB75858" wp14:editId="73C50E18">
             <wp:simplePos x="0" y="0"/>
             <wp:positionH relativeFrom="column">
               <wp:posOffset>3657600</wp:posOffset>
@@ -1526,7 +1349,7 @@
           <w:color w:val="000000" w:themeColor="text1"/>
         </w:rPr>
         <w:drawing>
-          <wp:anchor distT="0" distB="0" distL="114300" distR="114300" simplePos="0" relativeHeight="251659264" behindDoc="0" locked="0" layoutInCell="1" allowOverlap="1" wp14:anchorId="69BA9EBC" wp14:editId="3768816B">
+          <wp:anchor distT="0" distB="0" distL="114300" distR="114300" simplePos="0" relativeHeight="251640832" behindDoc="0" locked="0" layoutInCell="1" allowOverlap="1" wp14:anchorId="69BA9EBC" wp14:editId="3768816B">
             <wp:simplePos x="0" y="0"/>
             <wp:positionH relativeFrom="column">
               <wp:posOffset>1028700</wp:posOffset>
@@ -1640,7 +1463,7 @@
         <mc:AlternateContent>
           <mc:Choice Requires="wps">
             <w:drawing>
-              <wp:anchor distT="0" distB="0" distL="114300" distR="114300" simplePos="0" relativeHeight="251661312" behindDoc="0" locked="0" layoutInCell="1" allowOverlap="1" wp14:anchorId="3F39A7A9" wp14:editId="21E1C44E">
+              <wp:anchor distT="0" distB="0" distL="114300" distR="114300" simplePos="0" relativeHeight="251643904" behindDoc="0" locked="0" layoutInCell="1" allowOverlap="1" wp14:anchorId="3F39A7A9" wp14:editId="21E1C44E">
                 <wp:simplePos x="0" y="0"/>
                 <wp:positionH relativeFrom="column">
                   <wp:posOffset>2628900</wp:posOffset>
@@ -1726,7 +1549,7 @@
           </mc:Choice>
           <mc:Fallback>
             <w:pict>
-              <v:shapetype w14:anchorId="77B28C7D" id="_x0000_t13" coordsize="21600,21600" o:spt="13" adj="16200,5400" path="m@0,l@0@1,0@1,0@2@0@2@0,21600,21600,10800xe">
+              <v:shapetype w14:anchorId="0774E996" id="_x0000_t13" coordsize="21600,21600" o:spt="13" adj="16200,5400" path="m@0,l@0@1,0@1,0@2@0@2@0,21600,21600,10800xe">
                 <v:stroke joinstyle="miter"/>
                 <v:formulas>
                   <v:f eqn="val #0"/>
@@ -1742,7 +1565,7 @@
                   <v:h position="#0,#1" xrange="0,21600" yrange="0,10800"/>
                 </v:handles>
               </v:shapetype>
-              <v:shape id="Right Arrow 1" o:spid="_x0000_s1026" type="#_x0000_t13" style="position:absolute;margin-left:207pt;margin-top:7.45pt;width:1in;height:27pt;z-index:251661312;visibility:visible;mso-wrap-style:square;mso-width-percent:0;mso-height-percent:0;mso-wrap-distance-left:9pt;mso-wrap-distance-top:0;mso-wrap-distance-right:9pt;mso-wrap-distance-bottom:0;mso-position-horizontal:absolute;mso-position-horizontal-relative:text;mso-position-vertical:absolute;mso-position-vertical-relative:text;mso-width-percent:0;mso-height-percent:0;mso-width-relative:page;mso-height-relative:page;v-text-anchor:middle" o:gfxdata="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" adj="17550" fillcolor="black">
+              <v:shape id="Right Arrow 1" o:spid="_x0000_s1026" type="#_x0000_t13" style="position:absolute;margin-left:207pt;margin-top:7.45pt;width:1in;height:27pt;z-index:251643904;visibility:visible;mso-wrap-style:square;mso-width-percent:0;mso-height-percent:0;mso-wrap-distance-left:9pt;mso-wrap-distance-top:0;mso-wrap-distance-right:9pt;mso-wrap-distance-bottom:0;mso-position-horizontal:absolute;mso-position-horizontal-relative:text;mso-position-vertical:absolute;mso-position-vertical-relative:text;mso-width-percent:0;mso-height-percent:0;mso-width-relative:page;mso-height-relative:page;v-text-anchor:middle" o:gfxdata="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" adj="17550" fillcolor="black">
                 <v:shadow on="t" color="black" opacity="22936f" origin=",.5" offset="0,.63889mm"/>
                 <w10:wrap type="through"/>
               </v:shape>
@@ -1863,7 +1686,6 @@
           <w:rFonts w:ascii="Calibri Light" w:hAnsi="Calibri Light"/>
           <w:color w:val="000000" w:themeColor="text1"/>
         </w:rPr>
-        <w:lastRenderedPageBreak/>
         <w:t>Type F:\ as the Workspace location.  The \ character can be found near the return key on the upper right section of your keyboard.</w:t>
       </w:r>
     </w:p>
@@ -1895,7 +1717,7 @@
           <w:color w:val="000000" w:themeColor="text1"/>
         </w:rPr>
         <w:drawing>
-          <wp:anchor distT="0" distB="0" distL="114300" distR="114300" simplePos="0" relativeHeight="251662336" behindDoc="0" locked="0" layoutInCell="1" allowOverlap="1" wp14:anchorId="6D34A9DE" wp14:editId="18659912">
+          <wp:anchor distT="0" distB="0" distL="114300" distR="114300" simplePos="0" relativeHeight="251644928" behindDoc="0" locked="0" layoutInCell="1" allowOverlap="1" wp14:anchorId="6D34A9DE" wp14:editId="18659912">
             <wp:simplePos x="0" y="0"/>
             <wp:positionH relativeFrom="column">
               <wp:posOffset>1371600</wp:posOffset>
@@ -1979,7 +1801,7 @@
         <mc:AlternateContent>
           <mc:Choice Requires="wps">
             <w:drawing>
-              <wp:anchor distT="0" distB="0" distL="114300" distR="114300" simplePos="0" relativeHeight="251664384" behindDoc="0" locked="0" layoutInCell="1" allowOverlap="1" wp14:anchorId="0CADFEEA" wp14:editId="0A191367">
+              <wp:anchor distT="0" distB="0" distL="114300" distR="114300" simplePos="0" relativeHeight="251646976" behindDoc="0" locked="0" layoutInCell="1" allowOverlap="1" wp14:anchorId="0CADFEEA" wp14:editId="0A191367">
                 <wp:simplePos x="0" y="0"/>
                 <wp:positionH relativeFrom="column">
                   <wp:posOffset>-457200</wp:posOffset>
@@ -2022,14 +1844,14 @@
                         </a:ln>
                         <a:extLst>
                           <a:ext uri="{909E8E84-426E-40dd-AFC4-6F175D3DCCD1}">
-                            <a14:hiddenFill xmlns="" xmlns:mo="http://schemas.microsoft.com/office/mac/office/2008/main" xmlns:mv="urn:schemas-microsoft-com:mac:vml" xmlns:o="urn:schemas-microsoft-com:office:office" xmlns:v="urn:schemas-microsoft-com:vml" xmlns:w10="urn:schemas-microsoft-com:office:word" xmlns:w="http://schemas.openxmlformats.org/wordprocessingml/2006/main" xmlns:a14="http://schemas.microsoft.com/office/drawing/2010/main">
+                            <a14:hiddenFill xmlns:a14="http://schemas.microsoft.com/office/drawing/2010/main" xmlns:w="http://schemas.openxmlformats.org/wordprocessingml/2006/main" xmlns:w10="urn:schemas-microsoft-com:office:word" xmlns:v="urn:schemas-microsoft-com:vml" xmlns:o="urn:schemas-microsoft-com:office:office" xmlns:mv="urn:schemas-microsoft-com:mac:vml" xmlns:mo="http://schemas.microsoft.com/office/mac/office/2008/main" xmlns="">
                               <a:solidFill>
                                 <a:srgbClr val="FFFFFF"/>
                               </a:solidFill>
                             </a14:hiddenFill>
                           </a:ext>
                           <a:ext uri="{91240B29-F687-4f45-9708-019B960494DF}">
-                            <a14:hiddenLine xmlns="" xmlns:mo="http://schemas.microsoft.com/office/mac/office/2008/main" xmlns:mv="urn:schemas-microsoft-com:mac:vml" xmlns:o="urn:schemas-microsoft-com:office:office" xmlns:v="urn:schemas-microsoft-com:vml" xmlns:w10="urn:schemas-microsoft-com:office:word" xmlns:w="http://schemas.openxmlformats.org/wordprocessingml/2006/main" xmlns:a14="http://schemas.microsoft.com/office/drawing/2010/main" w="9525">
+                            <a14:hiddenLine xmlns:a14="http://schemas.microsoft.com/office/drawing/2010/main" xmlns:w="http://schemas.openxmlformats.org/wordprocessingml/2006/main" xmlns:w10="urn:schemas-microsoft-com:office:word" xmlns:v="urn:schemas-microsoft-com:vml" xmlns:o="urn:schemas-microsoft-com:office:office" xmlns:mv="urn:schemas-microsoft-com:mac:vml" xmlns:mo="http://schemas.microsoft.com/office/mac/office/2008/main" xmlns="" w="9525">
                               <a:solidFill>
                                 <a:srgbClr val="000000"/>
                               </a:solidFill>
@@ -2075,7 +1897,7 @@
           </mc:Choice>
           <mc:Fallback>
             <w:pict>
-              <v:shape w14:anchorId="0CADFEEA" id="Text Box 7" o:spid="_x0000_s1027" type="#_x0000_t202" style="position:absolute;left:0;text-align:left;margin-left:-36pt;margin-top:20.7pt;width:135pt;height:63pt;z-index:251664384;visibility:visible;mso-wrap-style:square;mso-width-percent:0;mso-height-percent:0;mso-wrap-distance-left:9pt;mso-wrap-distance-top:0;mso-wrap-distance-right:9pt;mso-wrap-distance-bottom:0;mso-position-horizontal:absolute;mso-position-horizontal-relative:text;mso-position-vertical:absolute;mso-position-vertical-relative:text;mso-width-percent:0;mso-height-percent:0;mso-width-relative:page;mso-height-relative:page;v-text-anchor:top" o:gfxdata="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" filled="f" stroked="f">
+              <v:shape w14:anchorId="0CADFEEA" id="Text Box 7" o:spid="_x0000_s1027" type="#_x0000_t202" style="position:absolute;left:0;text-align:left;margin-left:-36pt;margin-top:20.7pt;width:135pt;height:63pt;z-index:251646976;visibility:visible;mso-wrap-style:square;mso-width-percent:0;mso-height-percent:0;mso-wrap-distance-left:9pt;mso-wrap-distance-top:0;mso-wrap-distance-right:9pt;mso-wrap-distance-bottom:0;mso-position-horizontal:absolute;mso-position-horizontal-relative:text;mso-position-vertical:absolute;mso-position-vertical-relative:text;mso-width-percent:0;mso-height-percent:0;mso-width-relative:page;mso-height-relative:page;v-text-anchor:top" o:gfxdata="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" filled="f" stroked="f">
                 <v:textbox inset=",7.2pt,,7.2pt">
                   <w:txbxContent>
                     <w:p>
@@ -2119,7 +1941,7 @@
         <mc:AlternateContent>
           <mc:Choice Requires="wps">
             <w:drawing>
-              <wp:anchor distT="0" distB="0" distL="114300" distR="114300" simplePos="0" relativeHeight="251665408" behindDoc="0" locked="0" layoutInCell="1" allowOverlap="1" wp14:anchorId="7F0A1953" wp14:editId="417A8D39">
+              <wp:anchor distT="0" distB="0" distL="114300" distR="114300" simplePos="0" relativeHeight="251648000" behindDoc="0" locked="0" layoutInCell="1" allowOverlap="1" wp14:anchorId="7F0A1953" wp14:editId="417A8D39">
                 <wp:simplePos x="0" y="0"/>
                 <wp:positionH relativeFrom="column">
                   <wp:posOffset>3657600</wp:posOffset>
@@ -2174,12 +1996,12 @@
                         <a:effectLst/>
                         <a:extLst>
                           <a:ext uri="{909E8E84-426E-40dd-AFC4-6F175D3DCCD1}">
-                            <a14:hiddenFill xmlns="" xmlns:mo="http://schemas.microsoft.com/office/mac/office/2008/main" xmlns:mv="urn:schemas-microsoft-com:mac:vml" xmlns:o="urn:schemas-microsoft-com:office:office" xmlns:v="urn:schemas-microsoft-com:vml" xmlns:w10="urn:schemas-microsoft-com:office:word" xmlns:w="http://schemas.openxmlformats.org/wordprocessingml/2006/main" xmlns:a14="http://schemas.microsoft.com/office/drawing/2010/main">
+                            <a14:hiddenFill xmlns:a14="http://schemas.microsoft.com/office/drawing/2010/main" xmlns:w="http://schemas.openxmlformats.org/wordprocessingml/2006/main" xmlns:w10="urn:schemas-microsoft-com:office:word" xmlns:v="urn:schemas-microsoft-com:vml" xmlns:o="urn:schemas-microsoft-com:office:office" xmlns:mv="urn:schemas-microsoft-com:mac:vml" xmlns:mo="http://schemas.microsoft.com/office/mac/office/2008/main" xmlns="">
                               <a:noFill/>
                             </a14:hiddenFill>
                           </a:ext>
                           <a:ext uri="{AF507438-7753-43e0-B8FC-AC1667EBCBE1}">
-                            <a14:hiddenEffects xmlns="" xmlns:mo="http://schemas.microsoft.com/office/mac/office/2008/main" xmlns:mv="urn:schemas-microsoft-com:mac:vml" xmlns:o="urn:schemas-microsoft-com:office:office" xmlns:v="urn:schemas-microsoft-com:vml" xmlns:w10="urn:schemas-microsoft-com:office:word" xmlns:w="http://schemas.openxmlformats.org/wordprocessingml/2006/main" xmlns:a14="http://schemas.microsoft.com/office/drawing/2010/main">
+                            <a14:hiddenEffects xmlns:a14="http://schemas.microsoft.com/office/drawing/2010/main" xmlns:w="http://schemas.openxmlformats.org/wordprocessingml/2006/main" xmlns:w10="urn:schemas-microsoft-com:office:word" xmlns:v="urn:schemas-microsoft-com:vml" xmlns:o="urn:schemas-microsoft-com:office:office" xmlns:mv="urn:schemas-microsoft-com:mac:vml" xmlns:mo="http://schemas.microsoft.com/office/mac/office/2008/main" xmlns="">
                               <a:effectLst>
                                 <a:outerShdw blurRad="40000" dist="20000" dir="5400000" rotWithShape="0">
                                   <a:srgbClr val="000000">
@@ -2206,11 +2028,11 @@
           </mc:Choice>
           <mc:Fallback>
             <w:pict>
-              <v:shapetype w14:anchorId="671A7809" id="_x0000_t32" coordsize="21600,21600" o:spt="32" o:oned="t" path="m,l21600,21600e" filled="f">
+              <v:shapetype w14:anchorId="341CB9A5" id="_x0000_t32" coordsize="21600,21600" o:spt="32" o:oned="t" path="m,l21600,21600e" filled="f">
                 <v:path arrowok="t" fillok="f" o:connecttype="none"/>
                 <o:lock v:ext="edit" shapetype="t"/>
               </v:shapetype>
-              <v:shape id="Straight Arrow Connector 2" o:spid="_x0000_s1026" type="#_x0000_t32" style="position:absolute;margin-left:4in;margin-top:8.25pt;width:81pt;height:45pt;z-index:251665408;visibility:visible;mso-wrap-style:square;mso-width-percent:0;mso-height-percent:0;mso-wrap-distance-left:9pt;mso-wrap-distance-top:0;mso-wrap-distance-right:9pt;mso-wrap-distance-bottom:0;mso-position-horizontal:absolute;mso-position-horizontal-relative:text;mso-position-vertical:absolute;mso-position-vertical-relative:text;mso-width-percent:0;mso-height-percent:0;mso-width-relative:page;mso-height-relative:page" o:gfxdata="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" strokeweight="2pt">
+              <v:shape id="Straight Arrow Connector 2" o:spid="_x0000_s1026" type="#_x0000_t32" style="position:absolute;margin-left:4in;margin-top:8.25pt;width:81pt;height:45pt;z-index:251648000;visibility:visible;mso-wrap-style:square;mso-width-percent:0;mso-height-percent:0;mso-wrap-distance-left:9pt;mso-wrap-distance-top:0;mso-wrap-distance-right:9pt;mso-wrap-distance-bottom:0;mso-position-horizontal:absolute;mso-position-horizontal-relative:text;mso-position-vertical:absolute;mso-position-vertical-relative:text;mso-width-percent:0;mso-height-percent:0;mso-width-relative:page;mso-height-relative:page" o:gfxdata="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" strokeweight="2pt">
                 <v:stroke endarrow="open"/>
                 <w10:wrap type="through"/>
               </v:shape>
@@ -2226,7 +2048,7 @@
         <mc:AlternateContent>
           <mc:Choice Requires="wps">
             <w:drawing>
-              <wp:anchor distT="0" distB="0" distL="114300" distR="114300" simplePos="0" relativeHeight="251663360" behindDoc="0" locked="0" layoutInCell="1" allowOverlap="1" wp14:anchorId="15889827" wp14:editId="3441DED8">
+              <wp:anchor distT="0" distB="0" distL="114300" distR="114300" simplePos="0" relativeHeight="251645952" behindDoc="0" locked="0" layoutInCell="1" allowOverlap="1" wp14:anchorId="15889827" wp14:editId="3441DED8">
                 <wp:simplePos x="0" y="0"/>
                 <wp:positionH relativeFrom="column">
                   <wp:posOffset>228600</wp:posOffset>
@@ -2281,12 +2103,12 @@
                         <a:effectLst/>
                         <a:extLst>
                           <a:ext uri="{909E8E84-426E-40dd-AFC4-6F175D3DCCD1}">
-                            <a14:hiddenFill xmlns="" xmlns:mo="http://schemas.microsoft.com/office/mac/office/2008/main" xmlns:mv="urn:schemas-microsoft-com:mac:vml" xmlns:o="urn:schemas-microsoft-com:office:office" xmlns:v="urn:schemas-microsoft-com:vml" xmlns:w10="urn:schemas-microsoft-com:office:word" xmlns:w="http://schemas.openxmlformats.org/wordprocessingml/2006/main" xmlns:a14="http://schemas.microsoft.com/office/drawing/2010/main">
+                            <a14:hiddenFill xmlns:a14="http://schemas.microsoft.com/office/drawing/2010/main" xmlns:w="http://schemas.openxmlformats.org/wordprocessingml/2006/main" xmlns:w10="urn:schemas-microsoft-com:office:word" xmlns:v="urn:schemas-microsoft-com:vml" xmlns:o="urn:schemas-microsoft-com:office:office" xmlns:mv="urn:schemas-microsoft-com:mac:vml" xmlns:mo="http://schemas.microsoft.com/office/mac/office/2008/main" xmlns="">
                               <a:noFill/>
                             </a14:hiddenFill>
                           </a:ext>
                           <a:ext uri="{AF507438-7753-43e0-B8FC-AC1667EBCBE1}">
-                            <a14:hiddenEffects xmlns="" xmlns:mo="http://schemas.microsoft.com/office/mac/office/2008/main" xmlns:mv="urn:schemas-microsoft-com:mac:vml" xmlns:o="urn:schemas-microsoft-com:office:office" xmlns:v="urn:schemas-microsoft-com:vml" xmlns:w10="urn:schemas-microsoft-com:office:word" xmlns:w="http://schemas.openxmlformats.org/wordprocessingml/2006/main" xmlns:a14="http://schemas.microsoft.com/office/drawing/2010/main">
+                            <a14:hiddenEffects xmlns:a14="http://schemas.microsoft.com/office/drawing/2010/main" xmlns:w="http://schemas.openxmlformats.org/wordprocessingml/2006/main" xmlns:w10="urn:schemas-microsoft-com:office:word" xmlns:v="urn:schemas-microsoft-com:vml" xmlns:o="urn:schemas-microsoft-com:office:office" xmlns:mv="urn:schemas-microsoft-com:mac:vml" xmlns:mo="http://schemas.microsoft.com/office/mac/office/2008/main" xmlns="">
                               <a:effectLst>
                                 <a:outerShdw blurRad="40000" dist="20000" dir="5400000" rotWithShape="0">
                                   <a:srgbClr val="000000">
@@ -2313,7 +2135,7 @@
           </mc:Choice>
           <mc:Fallback>
             <w:pict>
-              <v:shape w14:anchorId="0CAE8E91" id="Straight Arrow Connector 2" o:spid="_x0000_s1026" type="#_x0000_t32" style="position:absolute;margin-left:18pt;margin-top:-8.75pt;width:81pt;height:45pt;z-index:251663360;visibility:visible;mso-wrap-style:square;mso-width-percent:0;mso-height-percent:0;mso-wrap-distance-left:9pt;mso-wrap-distance-top:0;mso-wrap-distance-right:9pt;mso-wrap-distance-bottom:0;mso-position-horizontal:absolute;mso-position-horizontal-relative:text;mso-position-vertical:absolute;mso-position-vertical-relative:text;mso-width-percent:0;mso-height-percent:0;mso-width-relative:page;mso-height-relative:page" o:gfxdata="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" strokeweight="2pt">
+              <v:shape w14:anchorId="3ACF3BD5" id="Straight Arrow Connector 2" o:spid="_x0000_s1026" type="#_x0000_t32" style="position:absolute;margin-left:18pt;margin-top:-8.75pt;width:81pt;height:45pt;z-index:251645952;visibility:visible;mso-wrap-style:square;mso-width-percent:0;mso-height-percent:0;mso-wrap-distance-left:9pt;mso-wrap-distance-top:0;mso-wrap-distance-right:9pt;mso-wrap-distance-bottom:0;mso-position-horizontal:absolute;mso-position-horizontal-relative:text;mso-position-vertical:absolute;mso-position-vertical-relative:text;mso-width-percent:0;mso-height-percent:0;mso-width-relative:page;mso-height-relative:page" o:gfxdata="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" strokeweight="2pt">
                 <v:stroke endarrow="open"/>
                 <w10:wrap type="through"/>
               </v:shape>
@@ -2393,7 +2215,15 @@
           <w:rFonts w:ascii="Calibri Light" w:hAnsi="Calibri Light"/>
           <w:color w:val="000000" w:themeColor="text1"/>
         </w:rPr>
-        <w:t>Double-click on the Eclipse Icon on the desktop</w:t>
+        <w:t xml:space="preserve">Double-click on </w:t>
+      </w:r>
+      <w:r>
+        <w:rPr>
+          <w:rFonts w:ascii="Calibri Light" w:hAnsi="Calibri Light"/>
+          <w:color w:val="000000" w:themeColor="text1"/>
+        </w:rPr>
+        <w:lastRenderedPageBreak/>
+        <w:t>the Eclipse Icon on the desktop</w:t>
       </w:r>
     </w:p>
     <w:p>
@@ -2557,7 +2387,7 @@
           <w:color w:val="000000" w:themeColor="text1"/>
         </w:rPr>
         <w:drawing>
-          <wp:anchor distT="0" distB="0" distL="114300" distR="114300" simplePos="0" relativeHeight="251666432" behindDoc="1" locked="0" layoutInCell="1" allowOverlap="1" wp14:anchorId="6683AF6D" wp14:editId="64EDCE6C">
+          <wp:anchor distT="0" distB="0" distL="114300" distR="114300" simplePos="0" relativeHeight="251649024" behindDoc="1" locked="0" layoutInCell="1" allowOverlap="1" wp14:anchorId="6683AF6D" wp14:editId="64EDCE6C">
             <wp:simplePos x="0" y="0"/>
             <wp:positionH relativeFrom="column">
               <wp:posOffset>685800</wp:posOffset>
@@ -2802,25 +2632,8 @@
           <w:i/>
           <w:color w:val="000000" w:themeColor="text1"/>
         </w:rPr>
-        <w:t xml:space="preserve">The Project Name will usually be given to you by your teacher; in </w:t>
-      </w:r>
-      <w:proofErr w:type="gramStart"/>
-      <w:r>
-        <w:rPr>
-          <w:rFonts w:ascii="Calibri Light" w:hAnsi="Calibri Light"/>
-          <w:i/>
-          <w:color w:val="000000" w:themeColor="text1"/>
-        </w:rPr>
-        <w:t>general</w:t>
-      </w:r>
-      <w:proofErr w:type="gramEnd"/>
-      <w:r>
-        <w:rPr>
-          <w:rFonts w:ascii="Calibri Light" w:hAnsi="Calibri Light"/>
-          <w:i/>
-          <w:color w:val="000000" w:themeColor="text1"/>
-        </w:rPr>
-        <w:t xml:space="preserve"> you should name your project something descriptive (instead of “Project One”) to help you find it later.</w:t>
+        <w:lastRenderedPageBreak/>
+        <w:t>The Project Name will usually be given to you by your teacher; in general you should name your project something descriptive (instead of “Project One”) to help you find it later.</w:t>
       </w:r>
     </w:p>
     <w:p>
@@ -2839,7 +2652,7 @@
           <w:color w:val="000000" w:themeColor="text1"/>
         </w:rPr>
         <w:drawing>
-          <wp:anchor distT="0" distB="0" distL="114300" distR="114300" simplePos="0" relativeHeight="251667456" behindDoc="0" locked="0" layoutInCell="1" allowOverlap="1" wp14:anchorId="1214FFAC" wp14:editId="4AA11551">
+          <wp:anchor distT="0" distB="0" distL="114300" distR="114300" simplePos="0" relativeHeight="251650048" behindDoc="0" locked="0" layoutInCell="1" allowOverlap="1" wp14:anchorId="1214FFAC" wp14:editId="4AA11551">
             <wp:simplePos x="0" y="0"/>
             <wp:positionH relativeFrom="column">
               <wp:posOffset>0</wp:posOffset>
@@ -3260,6 +3073,7 @@
           <w:sz w:val="36"/>
           <w:szCs w:val="36"/>
         </w:rPr>
+        <w:lastRenderedPageBreak/>
         <w:t>Create New Java Class</w:t>
       </w:r>
     </w:p>
@@ -3310,7 +3124,7 @@
           <w:color w:val="000000" w:themeColor="text1"/>
         </w:rPr>
         <w:drawing>
-          <wp:anchor distT="0" distB="0" distL="114300" distR="114300" simplePos="0" relativeHeight="251668480" behindDoc="0" locked="0" layoutInCell="1" allowOverlap="1" wp14:anchorId="20BBA83C" wp14:editId="5A31B72C">
+          <wp:anchor distT="0" distB="0" distL="114300" distR="114300" simplePos="0" relativeHeight="251651072" behindDoc="0" locked="0" layoutInCell="1" allowOverlap="1" wp14:anchorId="20BBA83C" wp14:editId="5A31B72C">
             <wp:simplePos x="0" y="0"/>
             <wp:positionH relativeFrom="column">
               <wp:posOffset>1600200</wp:posOffset>
@@ -3424,7 +3238,7 @@
         <mc:AlternateContent>
           <mc:Choice Requires="wps">
             <w:drawing>
-              <wp:anchor distT="0" distB="0" distL="114300" distR="114300" simplePos="0" relativeHeight="251669504" behindDoc="0" locked="0" layoutInCell="1" allowOverlap="1" wp14:anchorId="404D07B9" wp14:editId="662E1DE5">
+              <wp:anchor distT="0" distB="0" distL="114300" distR="114300" simplePos="0" relativeHeight="251652096" behindDoc="0" locked="0" layoutInCell="1" allowOverlap="1" wp14:anchorId="404D07B9" wp14:editId="662E1DE5">
                 <wp:simplePos x="0" y="0"/>
                 <wp:positionH relativeFrom="column">
                   <wp:posOffset>685800</wp:posOffset>
@@ -3465,12 +3279,12 @@
                         <a:effectLst/>
                         <a:extLst>
                           <a:ext uri="{909E8E84-426E-40dd-AFC4-6F175D3DCCD1}">
-                            <a14:hiddenFill xmlns="" xmlns:mo="http://schemas.microsoft.com/office/mac/office/2008/main" xmlns:mv="urn:schemas-microsoft-com:mac:vml" xmlns:o="urn:schemas-microsoft-com:office:office" xmlns:v="urn:schemas-microsoft-com:vml" xmlns:w10="urn:schemas-microsoft-com:office:word" xmlns:w="http://schemas.openxmlformats.org/wordprocessingml/2006/main" xmlns:a14="http://schemas.microsoft.com/office/drawing/2010/main">
+                            <a14:hiddenFill xmlns:a14="http://schemas.microsoft.com/office/drawing/2010/main" xmlns:w="http://schemas.openxmlformats.org/wordprocessingml/2006/main" xmlns:w10="urn:schemas-microsoft-com:office:word" xmlns:v="urn:schemas-microsoft-com:vml" xmlns:o="urn:schemas-microsoft-com:office:office" xmlns:mv="urn:schemas-microsoft-com:mac:vml" xmlns:mo="http://schemas.microsoft.com/office/mac/office/2008/main" xmlns="">
                               <a:noFill/>
                             </a14:hiddenFill>
                           </a:ext>
                           <a:ext uri="{AF507438-7753-43e0-B8FC-AC1667EBCBE1}">
-                            <a14:hiddenEffects xmlns="" xmlns:mo="http://schemas.microsoft.com/office/mac/office/2008/main" xmlns:mv="urn:schemas-microsoft-com:mac:vml" xmlns:o="urn:schemas-microsoft-com:office:office" xmlns:v="urn:schemas-microsoft-com:vml" xmlns:w10="urn:schemas-microsoft-com:office:word" xmlns:w="http://schemas.openxmlformats.org/wordprocessingml/2006/main" xmlns:a14="http://schemas.microsoft.com/office/drawing/2010/main">
+                            <a14:hiddenEffects xmlns:a14="http://schemas.microsoft.com/office/drawing/2010/main" xmlns:w="http://schemas.openxmlformats.org/wordprocessingml/2006/main" xmlns:w10="urn:schemas-microsoft-com:office:word" xmlns:v="urn:schemas-microsoft-com:vml" xmlns:o="urn:schemas-microsoft-com:office:office" xmlns:mv="urn:schemas-microsoft-com:mac:vml" xmlns:mo="http://schemas.microsoft.com/office/mac/office/2008/main" xmlns="">
                               <a:effectLst>
                                 <a:outerShdw blurRad="40000" dist="20000" dir="5400000" rotWithShape="0">
                                   <a:srgbClr val="000000">
@@ -3497,7 +3311,7 @@
           </mc:Choice>
           <mc:Fallback>
             <w:pict>
-              <v:shape w14:anchorId="77D9123E" id="Straight Arrow Connector 2" o:spid="_x0000_s1026" type="#_x0000_t32" style="position:absolute;margin-left:54pt;margin-top:3.95pt;width:81pt;height:36pt;flip:y;z-index:251669504;visibility:visible;mso-wrap-style:square;mso-width-percent:0;mso-height-percent:0;mso-wrap-distance-left:9pt;mso-wrap-distance-top:0;mso-wrap-distance-right:9pt;mso-wrap-distance-bottom:0;mso-position-horizontal:absolute;mso-position-horizontal-relative:text;mso-position-vertical:absolute;mso-position-vertical-relative:text;mso-width-percent:0;mso-height-percent:0;mso-width-relative:page;mso-height-relative:page" o:gfxdata="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" strokeweight="2pt">
+              <v:shape w14:anchorId="22CA3177" id="Straight Arrow Connector 2" o:spid="_x0000_s1026" type="#_x0000_t32" style="position:absolute;margin-left:54pt;margin-top:3.95pt;width:81pt;height:36pt;flip:y;z-index:251652096;visibility:visible;mso-wrap-style:square;mso-width-percent:0;mso-height-percent:0;mso-wrap-distance-left:9pt;mso-wrap-distance-top:0;mso-wrap-distance-right:9pt;mso-wrap-distance-bottom:0;mso-position-horizontal:absolute;mso-position-horizontal-relative:text;mso-position-vertical:absolute;mso-position-vertical-relative:text;mso-width-percent:0;mso-height-percent:0;mso-width-relative:page;mso-height-relative:page" o:gfxdata="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" strokeweight="2pt">
                 <v:stroke endarrow="open"/>
               </v:shape>
             </w:pict>
@@ -3526,7 +3340,7 @@
         <mc:AlternateContent>
           <mc:Choice Requires="wps">
             <w:drawing>
-              <wp:anchor distT="0" distB="0" distL="114300" distR="114300" simplePos="0" relativeHeight="251670528" behindDoc="0" locked="0" layoutInCell="1" allowOverlap="1" wp14:anchorId="123DC44B" wp14:editId="66A02C83">
+              <wp:anchor distT="0" distB="0" distL="114300" distR="114300" simplePos="0" relativeHeight="251653120" behindDoc="0" locked="0" layoutInCell="1" allowOverlap="1" wp14:anchorId="123DC44B" wp14:editId="66A02C83">
                 <wp:simplePos x="0" y="0"/>
                 <wp:positionH relativeFrom="column">
                   <wp:posOffset>-228600</wp:posOffset>
@@ -3569,14 +3383,14 @@
                         </a:ln>
                         <a:extLst>
                           <a:ext uri="{909E8E84-426E-40dd-AFC4-6F175D3DCCD1}">
-                            <a14:hiddenFill xmlns="" xmlns:mo="http://schemas.microsoft.com/office/mac/office/2008/main" xmlns:mv="urn:schemas-microsoft-com:mac:vml" xmlns:o="urn:schemas-microsoft-com:office:office" xmlns:v="urn:schemas-microsoft-com:vml" xmlns:w10="urn:schemas-microsoft-com:office:word" xmlns:w="http://schemas.openxmlformats.org/wordprocessingml/2006/main" xmlns:a14="http://schemas.microsoft.com/office/drawing/2010/main">
+                            <a14:hiddenFill xmlns:a14="http://schemas.microsoft.com/office/drawing/2010/main" xmlns:w="http://schemas.openxmlformats.org/wordprocessingml/2006/main" xmlns:w10="urn:schemas-microsoft-com:office:word" xmlns:v="urn:schemas-microsoft-com:vml" xmlns:o="urn:schemas-microsoft-com:office:office" xmlns:mv="urn:schemas-microsoft-com:mac:vml" xmlns:mo="http://schemas.microsoft.com/office/mac/office/2008/main" xmlns="">
                               <a:solidFill>
                                 <a:srgbClr val="FFFFFF"/>
                               </a:solidFill>
                             </a14:hiddenFill>
                           </a:ext>
                           <a:ext uri="{91240B29-F687-4f45-9708-019B960494DF}">
-                            <a14:hiddenLine xmlns="" xmlns:mo="http://schemas.microsoft.com/office/mac/office/2008/main" xmlns:mv="urn:schemas-microsoft-com:mac:vml" xmlns:o="urn:schemas-microsoft-com:office:office" xmlns:v="urn:schemas-microsoft-com:vml" xmlns:w10="urn:schemas-microsoft-com:office:word" xmlns:w="http://schemas.openxmlformats.org/wordprocessingml/2006/main" xmlns:a14="http://schemas.microsoft.com/office/drawing/2010/main" w="9525">
+                            <a14:hiddenLine xmlns:a14="http://schemas.microsoft.com/office/drawing/2010/main" xmlns:w="http://schemas.openxmlformats.org/wordprocessingml/2006/main" xmlns:w10="urn:schemas-microsoft-com:office:word" xmlns:v="urn:schemas-microsoft-com:vml" xmlns:o="urn:schemas-microsoft-com:office:office" xmlns:mv="urn:schemas-microsoft-com:mac:vml" xmlns:mo="http://schemas.microsoft.com/office/mac/office/2008/main" xmlns="" w="9525">
                               <a:solidFill>
                                 <a:srgbClr val="000000"/>
                               </a:solidFill>
@@ -3621,7 +3435,7 @@
           </mc:Choice>
           <mc:Fallback>
             <w:pict>
-              <v:shape w14:anchorId="123DC44B" id="Text Box 13" o:spid="_x0000_s1028" type="#_x0000_t202" style="position:absolute;left:0;text-align:left;margin-left:-18pt;margin-top:16.85pt;width:90pt;height:54pt;z-index:251670528;visibility:visible;mso-wrap-style:square;mso-width-percent:0;mso-height-percent:0;mso-wrap-distance-left:9pt;mso-wrap-distance-top:0;mso-wrap-distance-right:9pt;mso-wrap-distance-bottom:0;mso-position-horizontal:absolute;mso-position-horizontal-relative:text;mso-position-vertical:absolute;mso-position-vertical-relative:text;mso-width-percent:0;mso-height-percent:0;mso-width-relative:page;mso-height-relative:page;v-text-anchor:top" o:gfxdata="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" filled="f" stroked="f">
+              <v:shape w14:anchorId="123DC44B" id="Text Box 13" o:spid="_x0000_s1028" type="#_x0000_t202" style="position:absolute;left:0;text-align:left;margin-left:-18pt;margin-top:16.85pt;width:90pt;height:54pt;z-index:251653120;visibility:visible;mso-wrap-style:square;mso-width-percent:0;mso-height-percent:0;mso-wrap-distance-left:9pt;mso-wrap-distance-top:0;mso-wrap-distance-right:9pt;mso-wrap-distance-bottom:0;mso-position-horizontal:absolute;mso-position-horizontal-relative:text;mso-position-vertical:absolute;mso-position-vertical-relative:text;mso-width-percent:0;mso-height-percent:0;mso-width-relative:page;mso-height-relative:page;v-text-anchor:top" o:gfxdata="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" filled="f" stroked="f">
                 <v:textbox inset=",7.2pt,,7.2pt">
                   <w:txbxContent>
                     <w:p>
@@ -3772,7 +3586,7 @@
           <w:color w:val="000000" w:themeColor="text1"/>
         </w:rPr>
         <w:drawing>
-          <wp:anchor distT="0" distB="0" distL="114300" distR="114300" simplePos="0" relativeHeight="251671552" behindDoc="0" locked="0" layoutInCell="1" allowOverlap="1" wp14:anchorId="29D8916E" wp14:editId="744FFBC1">
+          <wp:anchor distT="0" distB="0" distL="114300" distR="114300" simplePos="0" relativeHeight="251654144" behindDoc="0" locked="0" layoutInCell="1" allowOverlap="1" wp14:anchorId="29D8916E" wp14:editId="744FFBC1">
             <wp:simplePos x="0" y="0"/>
             <wp:positionH relativeFrom="column">
               <wp:posOffset>2286000</wp:posOffset>
@@ -3888,23 +3702,7 @@
           <w:rFonts w:ascii="Calibri Light" w:hAnsi="Calibri Light"/>
           <w:color w:val="000000" w:themeColor="text1"/>
         </w:rPr>
-        <w:t xml:space="preserve">Click to create a </w:t>
-      </w:r>
-      <w:proofErr w:type="gramStart"/>
-      <w:r>
-        <w:rPr>
-          <w:rFonts w:ascii="Calibri Light" w:hAnsi="Calibri Light"/>
-          <w:color w:val="000000" w:themeColor="text1"/>
-        </w:rPr>
-        <w:t>main(</w:t>
-      </w:r>
-      <w:proofErr w:type="gramEnd"/>
-      <w:r>
-        <w:rPr>
-          <w:rFonts w:ascii="Calibri Light" w:hAnsi="Calibri Light"/>
-          <w:color w:val="000000" w:themeColor="text1"/>
-        </w:rPr>
-        <w:t>) method</w:t>
+        <w:t>Click to create a main() method</w:t>
       </w:r>
     </w:p>
     <w:p>
@@ -4098,6 +3896,7 @@
           <w:sz w:val="36"/>
           <w:szCs w:val="36"/>
         </w:rPr>
+        <w:lastRenderedPageBreak/>
         <w:t>Running Your Program</w:t>
       </w:r>
     </w:p>
@@ -4138,7 +3937,7 @@
         <mc:AlternateContent>
           <mc:Choice Requires="wps">
             <w:drawing>
-              <wp:anchor distT="0" distB="0" distL="114300" distR="114300" simplePos="0" relativeHeight="251693056" behindDoc="0" locked="0" layoutInCell="1" allowOverlap="1" wp14:anchorId="48850F36" wp14:editId="3568B3DB">
+              <wp:anchor distT="0" distB="0" distL="114300" distR="114300" simplePos="0" relativeHeight="251675648" behindDoc="0" locked="0" layoutInCell="1" allowOverlap="1" wp14:anchorId="48850F36" wp14:editId="3568B3DB">
                 <wp:simplePos x="0" y="0"/>
                 <wp:positionH relativeFrom="column">
                   <wp:posOffset>2719387</wp:posOffset>
@@ -4194,7 +3993,7 @@
           </mc:Choice>
           <mc:Fallback>
             <w:pict>
-              <v:shape w14:anchorId="6D93EF46" id="Straight Arrow Connector 38" o:spid="_x0000_s1026" type="#_x0000_t32" style="position:absolute;margin-left:214.1pt;margin-top:8pt;width:78.75pt;height:154.1pt;z-index:251693056;visibility:visible;mso-wrap-style:square;mso-wrap-distance-left:9pt;mso-wrap-distance-top:0;mso-wrap-distance-right:9pt;mso-wrap-distance-bottom:0;mso-position-horizontal:absolute;mso-position-horizontal-relative:text;mso-position-vertical:absolute;mso-position-vertical-relative:text" o:gfxdata="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" strokecolor="red" strokeweight="2pt">
+              <v:shape w14:anchorId="33FA949B" id="Straight Arrow Connector 38" o:spid="_x0000_s1026" type="#_x0000_t32" style="position:absolute;margin-left:214.1pt;margin-top:8pt;width:78.75pt;height:154.1pt;z-index:251675648;visibility:visible;mso-wrap-style:square;mso-wrap-distance-left:9pt;mso-wrap-distance-top:0;mso-wrap-distance-right:9pt;mso-wrap-distance-bottom:0;mso-position-horizontal:absolute;mso-position-horizontal-relative:text;mso-position-vertical:absolute;mso-position-vertical-relative:text" o:gfxdata="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" strokecolor="red" strokeweight="2pt">
                 <v:stroke startarrowwidth="wide" startarrowlength="long" endarrow="block" endarrowwidth="wide"/>
                 <v:shadow on="t" color="black" opacity="24903f" origin=",.5" offset="0,.55556mm"/>
               </v:shape>
@@ -4202,21 +4001,12 @@
           </mc:Fallback>
         </mc:AlternateContent>
       </w:r>
-      <w:proofErr w:type="spellStart"/>
-      <w:r>
-        <w:rPr>
-          <w:rFonts w:ascii="Calibri Light" w:hAnsi="Calibri Light"/>
-          <w:color w:val="000000" w:themeColor="text1"/>
-        </w:rPr>
-        <w:t>System.out.println</w:t>
-      </w:r>
-      <w:proofErr w:type="spellEnd"/>
-      <w:r>
-        <w:rPr>
-          <w:rFonts w:ascii="Calibri Light" w:hAnsi="Calibri Light"/>
-          <w:color w:val="000000" w:themeColor="text1"/>
-        </w:rPr>
-        <w:t xml:space="preserve"> (“Hello, worl</w:t>
+      <w:r>
+        <w:rPr>
+          <w:rFonts w:ascii="Calibri Light" w:hAnsi="Calibri Light"/>
+          <w:color w:val="000000" w:themeColor="text1"/>
+        </w:rPr>
+        <w:t>System.out.println (“Hello, worl</w:t>
       </w:r>
       <w:r>
         <w:rPr>
@@ -4321,7 +4111,7 @@
           <w:color w:val="000000" w:themeColor="text1"/>
         </w:rPr>
         <w:drawing>
-          <wp:anchor distT="0" distB="0" distL="114300" distR="114300" simplePos="0" relativeHeight="251673600" behindDoc="1" locked="0" layoutInCell="1" allowOverlap="1" wp14:anchorId="3B7A104D" wp14:editId="2A91DF87">
+          <wp:anchor distT="0" distB="0" distL="114300" distR="114300" simplePos="0" relativeHeight="251656192" behindDoc="1" locked="0" layoutInCell="1" allowOverlap="1" wp14:anchorId="3B7A104D" wp14:editId="2A91DF87">
             <wp:simplePos x="0" y="0"/>
             <wp:positionH relativeFrom="column">
               <wp:posOffset>1371600</wp:posOffset>
@@ -4444,7 +4234,7 @@
           <w:color w:val="000000" w:themeColor="text1"/>
         </w:rPr>
         <w:drawing>
-          <wp:anchor distT="0" distB="0" distL="114300" distR="114300" simplePos="0" relativeHeight="251672576" behindDoc="0" locked="0" layoutInCell="1" allowOverlap="1" wp14:anchorId="52DEFE8B" wp14:editId="4FD7FE60">
+          <wp:anchor distT="0" distB="0" distL="114300" distR="114300" simplePos="0" relativeHeight="251655168" behindDoc="0" locked="0" layoutInCell="1" allowOverlap="1" wp14:anchorId="52DEFE8B" wp14:editId="4FD7FE60">
             <wp:simplePos x="0" y="0"/>
             <wp:positionH relativeFrom="column">
               <wp:posOffset>698500</wp:posOffset>
@@ -4528,7 +4318,7 @@
         <mc:AlternateContent>
           <mc:Choice Requires="wps">
             <w:drawing>
-              <wp:anchor distT="0" distB="0" distL="114300" distR="114300" simplePos="0" relativeHeight="251692032" behindDoc="0" locked="0" layoutInCell="1" allowOverlap="1" wp14:anchorId="4795C179" wp14:editId="20E75738">
+              <wp:anchor distT="0" distB="0" distL="114300" distR="114300" simplePos="0" relativeHeight="251674624" behindDoc="0" locked="0" layoutInCell="1" allowOverlap="1" wp14:anchorId="4795C179" wp14:editId="20E75738">
                 <wp:simplePos x="0" y="0"/>
                 <wp:positionH relativeFrom="column">
                   <wp:posOffset>3733800</wp:posOffset>
@@ -4588,7 +4378,7 @@
           </mc:Choice>
           <mc:Fallback>
             <w:pict>
-              <v:rect w14:anchorId="5251FA38" id="Rectangle 37" o:spid="_x0000_s1026" style="position:absolute;margin-left:294pt;margin-top:5.7pt;width:138.75pt;height:14.65pt;z-index:251692032;visibility:visible;mso-wrap-style:square;mso-wrap-distance-left:9pt;mso-wrap-distance-top:0;mso-wrap-distance-right:9pt;mso-wrap-distance-bottom:0;mso-position-horizontal:absolute;mso-position-horizontal-relative:text;mso-position-vertical:absolute;mso-position-vertical-relative:text;v-text-anchor:middle" o:gfxdata="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" filled="f" strokecolor="red" strokeweight="2.25pt">
+              <v:rect w14:anchorId="4850E5A7" id="Rectangle 37" o:spid="_x0000_s1026" style="position:absolute;margin-left:294pt;margin-top:5.7pt;width:138.75pt;height:14.65pt;z-index:251674624;visibility:visible;mso-wrap-style:square;mso-wrap-distance-left:9pt;mso-wrap-distance-top:0;mso-wrap-distance-right:9pt;mso-wrap-distance-bottom:0;mso-position-horizontal:absolute;mso-position-horizontal-relative:text;mso-position-vertical:absolute;mso-position-vertical-relative:text;v-text-anchor:middle" o:gfxdata="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" filled="f" strokecolor="red" strokeweight="2.25pt">
                 <v:shadow on="t" color="black" opacity="22937f" origin=",.5" offset="0,.63889mm"/>
               </v:rect>
             </w:pict>
@@ -4769,7 +4559,7 @@
           <w:color w:val="000000" w:themeColor="text1"/>
         </w:rPr>
         <w:drawing>
-          <wp:anchor distT="0" distB="0" distL="114300" distR="114300" simplePos="0" relativeHeight="251674624" behindDoc="0" locked="0" layoutInCell="1" allowOverlap="1" wp14:anchorId="2C468796" wp14:editId="28CC4FBF">
+          <wp:anchor distT="0" distB="0" distL="114300" distR="114300" simplePos="0" relativeHeight="251657216" behindDoc="0" locked="0" layoutInCell="1" allowOverlap="1" wp14:anchorId="2C468796" wp14:editId="28CC4FBF">
             <wp:simplePos x="0" y="0"/>
             <wp:positionH relativeFrom="column">
               <wp:posOffset>2743200</wp:posOffset>
@@ -5064,7 +4854,7 @@
           <w:color w:val="000000" w:themeColor="text1"/>
         </w:rPr>
         <w:drawing>
-          <wp:anchor distT="0" distB="0" distL="114300" distR="114300" simplePos="0" relativeHeight="251675648" behindDoc="0" locked="0" layoutInCell="1" allowOverlap="1" wp14:anchorId="411C2C73" wp14:editId="70E21E5A">
+          <wp:anchor distT="0" distB="0" distL="114300" distR="114300" simplePos="0" relativeHeight="251658240" behindDoc="0" locked="0" layoutInCell="1" allowOverlap="1" wp14:anchorId="411C2C73" wp14:editId="70E21E5A">
             <wp:simplePos x="0" y="0"/>
             <wp:positionH relativeFrom="column">
               <wp:posOffset>457200</wp:posOffset>
@@ -5330,7 +5120,7 @@
           <w:color w:val="000000" w:themeColor="text1"/>
         </w:rPr>
         <w:drawing>
-          <wp:anchor distT="0" distB="0" distL="114300" distR="114300" simplePos="0" relativeHeight="251676672" behindDoc="0" locked="0" layoutInCell="1" allowOverlap="1" wp14:anchorId="2DB35616" wp14:editId="53FA5957">
+          <wp:anchor distT="0" distB="0" distL="114300" distR="114300" simplePos="0" relativeHeight="251659264" behindDoc="0" locked="0" layoutInCell="1" allowOverlap="1" wp14:anchorId="2DB35616" wp14:editId="53FA5957">
             <wp:simplePos x="0" y="0"/>
             <wp:positionH relativeFrom="column">
               <wp:posOffset>2971800</wp:posOffset>
@@ -5435,7 +5225,6 @@
           <w:rFonts w:ascii="Calibri Light" w:hAnsi="Calibri Light"/>
           <w:color w:val="000000" w:themeColor="text1"/>
         </w:rPr>
-        <w:lastRenderedPageBreak/>
         <w:t xml:space="preserve">     lower-right corner of the screen.</w:t>
       </w:r>
     </w:p>
@@ -5664,7 +5453,7 @@
           <w:color w:val="000000" w:themeColor="text1"/>
         </w:rPr>
         <w:drawing>
-          <wp:anchor distT="0" distB="0" distL="114300" distR="114300" simplePos="0" relativeHeight="251678720" behindDoc="0" locked="0" layoutInCell="1" allowOverlap="1" wp14:anchorId="46424628" wp14:editId="778A476B">
+          <wp:anchor distT="0" distB="0" distL="114300" distR="114300" simplePos="0" relativeHeight="251661312" behindDoc="0" locked="0" layoutInCell="1" allowOverlap="1" wp14:anchorId="46424628" wp14:editId="778A476B">
             <wp:simplePos x="0" y="0"/>
             <wp:positionH relativeFrom="column">
               <wp:posOffset>1371600</wp:posOffset>
@@ -5740,7 +5529,7 @@
           <w:color w:val="000000" w:themeColor="text1"/>
         </w:rPr>
         <w:drawing>
-          <wp:anchor distT="0" distB="0" distL="114300" distR="114300" simplePos="0" relativeHeight="251677696" behindDoc="0" locked="0" layoutInCell="1" allowOverlap="1" wp14:anchorId="0EE2BA60" wp14:editId="2B14BAEF">
+          <wp:anchor distT="0" distB="0" distL="114300" distR="114300" simplePos="0" relativeHeight="251660288" behindDoc="0" locked="0" layoutInCell="1" allowOverlap="1" wp14:anchorId="0EE2BA60" wp14:editId="2B14BAEF">
             <wp:simplePos x="0" y="0"/>
             <wp:positionH relativeFrom="column">
               <wp:posOffset>4000500</wp:posOffset>
@@ -5848,7 +5637,7 @@
         <mc:AlternateContent>
           <mc:Choice Requires="wps">
             <w:drawing>
-              <wp:anchor distT="0" distB="0" distL="114300" distR="114300" simplePos="0" relativeHeight="251679744" behindDoc="0" locked="0" layoutInCell="1" allowOverlap="1" wp14:anchorId="5554364B" wp14:editId="1AB3C26D">
+              <wp:anchor distT="0" distB="0" distL="114300" distR="114300" simplePos="0" relativeHeight="251662336" behindDoc="0" locked="0" layoutInCell="1" allowOverlap="1" wp14:anchorId="5554364B" wp14:editId="1AB3C26D">
                 <wp:simplePos x="0" y="0"/>
                 <wp:positionH relativeFrom="column">
                   <wp:posOffset>2971800</wp:posOffset>
@@ -5910,7 +5699,7 @@
                         <a:effectLst/>
                         <a:extLst>
                           <a:ext uri="{AF507438-7753-43e0-B8FC-AC1667EBCBE1}">
-                            <a14:hiddenEffects xmlns="" xmlns:mo="http://schemas.microsoft.com/office/mac/office/2008/main" xmlns:mv="urn:schemas-microsoft-com:mac:vml" xmlns:o="urn:schemas-microsoft-com:office:office" xmlns:v="urn:schemas-microsoft-com:vml" xmlns:w10="urn:schemas-microsoft-com:office:word" xmlns:w="http://schemas.openxmlformats.org/wordprocessingml/2006/main" xmlns:a14="http://schemas.microsoft.com/office/drawing/2010/main">
+                            <a14:hiddenEffects xmlns:a14="http://schemas.microsoft.com/office/drawing/2010/main" xmlns:w="http://schemas.openxmlformats.org/wordprocessingml/2006/main" xmlns:w10="urn:schemas-microsoft-com:office:word" xmlns:v="urn:schemas-microsoft-com:vml" xmlns:o="urn:schemas-microsoft-com:office:office" xmlns:mv="urn:schemas-microsoft-com:mac:vml" xmlns:mo="http://schemas.microsoft.com/office/mac/office/2008/main" xmlns="">
                               <a:effectLst>
                                 <a:outerShdw blurRad="40000" dist="23000" dir="5400000" rotWithShape="0">
                                   <a:srgbClr val="000000">
@@ -5939,7 +5728,7 @@
           </mc:Choice>
           <mc:Fallback>
             <w:pict>
-              <v:shape w14:anchorId="348842BD" id="Right Arrow 4" o:spid="_x0000_s1026" type="#_x0000_t13" style="position:absolute;margin-left:234pt;margin-top:23.4pt;width:1in;height:27pt;z-index:251679744;visibility:visible;mso-wrap-style:square;mso-width-percent:0;mso-height-percent:0;mso-wrap-distance-left:9pt;mso-wrap-distance-top:0;mso-wrap-distance-right:9pt;mso-wrap-distance-bottom:0;mso-position-horizontal:absolute;mso-position-horizontal-relative:text;mso-position-vertical:absolute;mso-position-vertical-relative:text;mso-width-percent:0;mso-height-percent:0;mso-width-relative:page;mso-height-relative:page;v-text-anchor:middle" o:gfxdata="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" adj="17550" fillcolor="black" strokecolor="#4a7ebb">
+              <v:shape w14:anchorId="548882A5" id="Right Arrow 4" o:spid="_x0000_s1026" type="#_x0000_t13" style="position:absolute;margin-left:234pt;margin-top:23.4pt;width:1in;height:27pt;z-index:251662336;visibility:visible;mso-wrap-style:square;mso-width-percent:0;mso-height-percent:0;mso-wrap-distance-left:9pt;mso-wrap-distance-top:0;mso-wrap-distance-right:9pt;mso-wrap-distance-bottom:0;mso-position-horizontal:absolute;mso-position-horizontal-relative:text;mso-position-vertical:absolute;mso-position-vertical-relative:text;mso-width-percent:0;mso-height-percent:0;mso-width-relative:page;mso-height-relative:page;v-text-anchor:middle" o:gfxdata="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" adj="17550" fillcolor="black" strokecolor="#4a7ebb">
                 <w10:wrap type="through"/>
               </v:shape>
             </w:pict>
@@ -6128,2310 +5917,19 @@
         <w:ind w:left="-720" w:right="-720"/>
         <w:jc w:val="center"/>
         <w:rPr>
-          <w:rFonts w:ascii="Calibri Light" w:hAnsi="Calibri Light"/>
-          <w:color w:val="000000" w:themeColor="text1"/>
-          <w:sz w:val="40"/>
-          <w:szCs w:val="40"/>
-        </w:rPr>
-      </w:pPr>
-      <w:r>
-        <w:rPr>
-          <w:rFonts w:ascii="Calibri Light" w:hAnsi="Calibri Light"/>
-          <w:noProof/>
-          <w:color w:val="000000" w:themeColor="text1"/>
-          <w:sz w:val="40"/>
-          <w:szCs w:val="40"/>
-        </w:rPr>
-        <mc:AlternateContent>
-          <mc:Choice Requires="wps">
-            <w:drawing>
-              <wp:anchor distT="45720" distB="45720" distL="114300" distR="114300" simplePos="0" relativeHeight="251659264" behindDoc="0" locked="0" layoutInCell="1" allowOverlap="1" wp14:anchorId="223B974D" wp14:editId="7785DF0A">
-                <wp:simplePos x="0" y="0"/>
-                <wp:positionH relativeFrom="column">
-                  <wp:posOffset>-504825</wp:posOffset>
-                </wp:positionH>
-                <wp:positionV relativeFrom="paragraph">
-                  <wp:posOffset>468630</wp:posOffset>
-                </wp:positionV>
-                <wp:extent cx="6734175" cy="2247900"/>
-                <wp:effectExtent l="0" t="0" r="28575" b="19050"/>
-                <wp:wrapSquare wrapText="bothSides"/>
-                <wp:docPr id="39" name="Text Box 2"/>
-                <wp:cNvGraphicFramePr>
-                  <a:graphicFrameLocks xmlns:a="http://schemas.openxmlformats.org/drawingml/2006/main"/>
-                </wp:cNvGraphicFramePr>
-                <a:graphic xmlns:a="http://schemas.openxmlformats.org/drawingml/2006/main">
-                  <a:graphicData uri="http://schemas.microsoft.com/office/word/2010/wordprocessingShape">
-                    <wps:wsp>
-                      <wps:cNvSpPr txBox="1">
-                        <a:spLocks noChangeArrowheads="1"/>
-                      </wps:cNvSpPr>
-                      <wps:spPr bwMode="auto">
-                        <a:xfrm>
-                          <a:off x="0" y="0"/>
-                          <a:ext cx="6734175" cy="2247900"/>
-                        </a:xfrm>
-                        <a:prstGeom prst="rect">
-                          <a:avLst/>
-                        </a:prstGeom>
-                        <a:solidFill>
-                          <a:srgbClr val="FFF2CC"/>
-                        </a:solidFill>
-                        <a:ln w="9525">
-                          <a:solidFill>
-                            <a:srgbClr val="000000"/>
-                          </a:solidFill>
-                          <a:miter lim="800000"/>
-                          <a:headEnd/>
-                          <a:tailEnd/>
-                        </a:ln>
-                      </wps:spPr>
-                      <wps:txbx>
-                        <w:txbxContent>
-                          <w:p>
-                            <w:pPr>
-                              <w:jc w:val="center"/>
-                              <w:rPr>
-                                <w:rFonts w:ascii="Calibri Light" w:hAnsi="Calibri Light" w:cs="Calibri Light"/>
-                                <w:b/>
-                              </w:rPr>
-                            </w:pPr>
-                            <w:r>
-                              <w:rPr>
-                                <w:rFonts w:ascii="Calibri Light" w:hAnsi="Calibri Light" w:cs="Calibri Light"/>
-                                <w:b/>
-                              </w:rPr>
-                              <w:t>Big Ideas</w:t>
-                            </w:r>
-                          </w:p>
-                          <w:p>
-                            <w:pPr>
-                              <w:jc w:val="center"/>
-                              <w:rPr>
-                                <w:rFonts w:ascii="Calibri Light" w:hAnsi="Calibri Light" w:cs="Calibri Light"/>
-                                <w:b/>
-                              </w:rPr>
-                            </w:pPr>
-                            <w:r>
-                              <w:rPr>
-                                <w:rFonts w:ascii="Calibri Light" w:hAnsi="Calibri Light" w:cs="Calibri Light"/>
-                                <w:b/>
-                              </w:rPr>
-                              <w:t>Personal design interests require the evaluation and refinement of skills</w:t>
-                            </w:r>
-                          </w:p>
-                          <w:p>
-                            <w:pPr>
-                              <w:jc w:val="center"/>
-                              <w:rPr>
-                                <w:rFonts w:ascii="Calibri Light" w:hAnsi="Calibri Light" w:cs="Calibri Light"/>
-                                <w:b/>
-                              </w:rPr>
-                            </w:pPr>
-                          </w:p>
-                          <w:p>
-                            <w:pPr>
-                              <w:rPr>
-                                <w:rFonts w:ascii="Calibri Light" w:hAnsi="Calibri Light" w:cs="Calibri Light"/>
-                              </w:rPr>
-                            </w:pPr>
-                            <w:r>
-                              <w:rPr>
-                                <w:rFonts w:ascii="Calibri Light" w:hAnsi="Calibri Light" w:cs="Calibri Light"/>
-                              </w:rPr>
-                              <w:t xml:space="preserve">Practice-It is a place that will allow you to practice and refine your computer programming and computer science skills beyond the resources within this course. </w:t>
-                            </w:r>
-                            <w:r>
-                              <w:rPr>
-                                <w:rFonts w:ascii="Calibri Light" w:hAnsi="Calibri Light" w:cs="Calibri Light"/>
-                              </w:rPr>
-                              <w:t xml:space="preserve">It’s important for you to use Practice-It, and to find </w:t>
-                            </w:r>
-                            <w:r>
-                              <w:rPr>
-                                <w:rFonts w:ascii="Calibri Light" w:hAnsi="Calibri Light" w:cs="Calibri Light"/>
-                              </w:rPr>
-                              <w:t>other</w:t>
-                            </w:r>
-                            <w:bookmarkStart w:id="0" w:name="_GoBack"/>
-                            <w:bookmarkEnd w:id="0"/>
-                            <w:r>
-                              <w:rPr>
-                                <w:rFonts w:ascii="Calibri Light" w:hAnsi="Calibri Light" w:cs="Calibri Light"/>
-                              </w:rPr>
-                              <w:t xml:space="preserve"> sources of computer programming help and information.</w:t>
-                            </w:r>
-                          </w:p>
-                          <w:p>
-                            <w:pPr>
-                              <w:rPr>
-                                <w:rFonts w:ascii="Calibri Light" w:hAnsi="Calibri Light" w:cs="Calibri Light"/>
-                              </w:rPr>
-                            </w:pPr>
-                          </w:p>
-                          <w:p>
-                            <w:pPr>
-                              <w:rPr>
-                                <w:rFonts w:ascii="Calibri Light" w:hAnsi="Calibri Light" w:cs="Calibri Light"/>
-                              </w:rPr>
-                            </w:pPr>
-                            <w:r>
-                              <w:rPr>
-                                <w:rFonts w:ascii="Calibri Light" w:hAnsi="Calibri Light" w:cs="Calibri Light"/>
-                              </w:rPr>
-                              <w:t>Throughout this course you will create a wide range of programs, and you will want to extend projects and add your own creative touch to each one. As you do this, it’s important to carefully evaluate and build on the skills that you have. Resources like Practice-It can help you develop further as a programmer, which will allow you to create even more engaging software applications.</w:t>
-                            </w:r>
-                          </w:p>
-                          <w:p>
-                            <w:pPr>
-                              <w:rPr>
-                                <w:rFonts w:ascii="Calibri Light" w:hAnsi="Calibri Light" w:cs="Calibri Light"/>
-                              </w:rPr>
-                            </w:pPr>
-                          </w:p>
-                          <w:p>
-                            <w:pPr>
-                              <w:jc w:val="center"/>
-                              <w:rPr>
-                                <w:rFonts w:ascii="Calibri Light" w:hAnsi="Calibri Light" w:cs="Calibri Light"/>
-                                <w:b/>
-                              </w:rPr>
-                            </w:pPr>
-                          </w:p>
-                        </w:txbxContent>
-                      </wps:txbx>
-                      <wps:bodyPr rot="0" vert="horz" wrap="square" lIns="91440" tIns="45720" rIns="91440" bIns="45720" anchor="t" anchorCtr="0">
-                        <a:noAutofit/>
-                      </wps:bodyPr>
-                    </wps:wsp>
-                  </a:graphicData>
-                </a:graphic>
-                <wp14:sizeRelH relativeFrom="margin">
-                  <wp14:pctWidth>0</wp14:pctWidth>
-                </wp14:sizeRelH>
-                <wp14:sizeRelV relativeFrom="margin">
-                  <wp14:pctHeight>0</wp14:pctHeight>
-                </wp14:sizeRelV>
-              </wp:anchor>
-            </w:drawing>
-          </mc:Choice>
-          <mc:Fallback>
-            <w:pict>
-              <v:shape w14:anchorId="223B974D" id="_x0000_s1029" type="#_x0000_t202" style="position:absolute;left:0;text-align:left;margin-left:-39.75pt;margin-top:36.9pt;width:530.25pt;height:177pt;z-index:251659264;visibility:visible;mso-wrap-style:square;mso-width-percent:0;mso-height-percent:0;mso-wrap-distance-left:9pt;mso-wrap-distance-top:3.6pt;mso-wrap-distance-right:9pt;mso-wrap-distance-bottom:3.6pt;mso-position-horizontal:absolute;mso-position-horizontal-relative:text;mso-position-vertical:absolute;mso-position-vertical-relative:text;mso-width-percent:0;mso-height-percent:0;mso-width-relative:margin;mso-height-relative:margin;v-text-anchor:top" o:gfxdata="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" fillcolor="#fff2cc">
-                <v:textbox>
-                  <w:txbxContent>
-                    <w:p>
-                      <w:pPr>
-                        <w:jc w:val="center"/>
-                        <w:rPr>
-                          <w:rFonts w:ascii="Calibri Light" w:hAnsi="Calibri Light" w:cs="Calibri Light"/>
-                          <w:b/>
-                        </w:rPr>
-                      </w:pPr>
-                      <w:r>
-                        <w:rPr>
-                          <w:rFonts w:ascii="Calibri Light" w:hAnsi="Calibri Light" w:cs="Calibri Light"/>
-                          <w:b/>
-                        </w:rPr>
-                        <w:t>Big Ideas</w:t>
-                      </w:r>
-                    </w:p>
-                    <w:p>
-                      <w:pPr>
-                        <w:jc w:val="center"/>
-                        <w:rPr>
-                          <w:rFonts w:ascii="Calibri Light" w:hAnsi="Calibri Light" w:cs="Calibri Light"/>
-                          <w:b/>
-                        </w:rPr>
-                      </w:pPr>
-                      <w:r>
-                        <w:rPr>
-                          <w:rFonts w:ascii="Calibri Light" w:hAnsi="Calibri Light" w:cs="Calibri Light"/>
-                          <w:b/>
-                        </w:rPr>
-                        <w:t>Personal design interests require the evaluation and refinement of skills</w:t>
-                      </w:r>
-                    </w:p>
-                    <w:p>
-                      <w:pPr>
-                        <w:jc w:val="center"/>
-                        <w:rPr>
-                          <w:rFonts w:ascii="Calibri Light" w:hAnsi="Calibri Light" w:cs="Calibri Light"/>
-                          <w:b/>
-                        </w:rPr>
-                      </w:pPr>
-                    </w:p>
-                    <w:p>
-                      <w:pPr>
-                        <w:rPr>
-                          <w:rFonts w:ascii="Calibri Light" w:hAnsi="Calibri Light" w:cs="Calibri Light"/>
-                        </w:rPr>
-                      </w:pPr>
-                      <w:r>
-                        <w:rPr>
-                          <w:rFonts w:ascii="Calibri Light" w:hAnsi="Calibri Light" w:cs="Calibri Light"/>
-                        </w:rPr>
-                        <w:t xml:space="preserve">Practice-It is a place that will allow you to practice and refine your computer programming and computer science skills beyond the resources within this course. </w:t>
-                      </w:r>
-                      <w:r>
-                        <w:rPr>
-                          <w:rFonts w:ascii="Calibri Light" w:hAnsi="Calibri Light" w:cs="Calibri Light"/>
-                        </w:rPr>
-                        <w:t xml:space="preserve">It’s important for you to use Practice-It, and to find </w:t>
-                      </w:r>
-                      <w:r>
-                        <w:rPr>
-                          <w:rFonts w:ascii="Calibri Light" w:hAnsi="Calibri Light" w:cs="Calibri Light"/>
-                        </w:rPr>
-                        <w:t>other</w:t>
-                      </w:r>
-                      <w:bookmarkStart w:id="1" w:name="_GoBack"/>
-                      <w:bookmarkEnd w:id="1"/>
-                      <w:r>
-                        <w:rPr>
-                          <w:rFonts w:ascii="Calibri Light" w:hAnsi="Calibri Light" w:cs="Calibri Light"/>
-                        </w:rPr>
-                        <w:t xml:space="preserve"> sources of computer programming help and information.</w:t>
-                      </w:r>
-                    </w:p>
-                    <w:p>
-                      <w:pPr>
-                        <w:rPr>
-                          <w:rFonts w:ascii="Calibri Light" w:hAnsi="Calibri Light" w:cs="Calibri Light"/>
-                        </w:rPr>
-                      </w:pPr>
-                    </w:p>
-                    <w:p>
-                      <w:pPr>
-                        <w:rPr>
-                          <w:rFonts w:ascii="Calibri Light" w:hAnsi="Calibri Light" w:cs="Calibri Light"/>
-                        </w:rPr>
-                      </w:pPr>
-                      <w:r>
-                        <w:rPr>
-                          <w:rFonts w:ascii="Calibri Light" w:hAnsi="Calibri Light" w:cs="Calibri Light"/>
-                        </w:rPr>
-                        <w:t>Throughout this course you will create a wide range of programs, and you will want to extend projects and add your own creative touch to each one. As you do this, it’s important to carefully evaluate and build on the skills that you have. Resources like Practice-It can help you develop further as a programmer, which will allow you to create even more engaging software applications.</w:t>
-                      </w:r>
-                    </w:p>
-                    <w:p>
-                      <w:pPr>
-                        <w:rPr>
-                          <w:rFonts w:ascii="Calibri Light" w:hAnsi="Calibri Light" w:cs="Calibri Light"/>
-                        </w:rPr>
-                      </w:pPr>
-                    </w:p>
-                    <w:p>
-                      <w:pPr>
-                        <w:jc w:val="center"/>
-                        <w:rPr>
-                          <w:rFonts w:ascii="Calibri Light" w:hAnsi="Calibri Light" w:cs="Calibri Light"/>
-                          <w:b/>
-                        </w:rPr>
-                      </w:pPr>
-                    </w:p>
-                  </w:txbxContent>
-                </v:textbox>
-                <w10:wrap type="square"/>
-              </v:shape>
-            </w:pict>
-          </mc:Fallback>
-        </mc:AlternateContent>
-      </w:r>
-      <w:r>
-        <w:rPr>
-          <w:rFonts w:ascii="Calibri Light" w:hAnsi="Calibri Light"/>
-          <w:color w:val="000000" w:themeColor="text1"/>
-          <w:sz w:val="40"/>
-          <w:szCs w:val="40"/>
-        </w:rPr>
-        <w:t>Practice-</w:t>
-      </w:r>
-      <w:r>
-        <w:rPr>
-          <w:rFonts w:ascii="Calibri Light" w:hAnsi="Calibri Light"/>
-          <w:color w:val="000000" w:themeColor="text1"/>
-          <w:sz w:val="40"/>
-          <w:szCs w:val="40"/>
-        </w:rPr>
-        <w:t>It</w:t>
-      </w:r>
-    </w:p>
-    <w:p>
-      <w:pPr>
-        <w:ind w:left="-720" w:right="-720"/>
-        <w:rPr>
-          <w:rFonts w:ascii="Calibri Light" w:hAnsi="Calibri Light"/>
-          <w:color w:val="000000" w:themeColor="text1"/>
-          <w:sz w:val="36"/>
-          <w:szCs w:val="36"/>
-        </w:rPr>
-      </w:pPr>
-      <w:r>
-        <w:rPr>
-          <w:noProof/>
-          <w:color w:val="000000" w:themeColor="text1"/>
-        </w:rPr>
-        <w:drawing>
-          <wp:anchor distT="0" distB="0" distL="114300" distR="114300" simplePos="0" relativeHeight="251680768" behindDoc="1" locked="0" layoutInCell="1" allowOverlap="1" wp14:anchorId="7D3687A4" wp14:editId="2FFE99B0">
-            <wp:simplePos x="0" y="0"/>
-            <wp:positionH relativeFrom="column">
-              <wp:posOffset>3657600</wp:posOffset>
-            </wp:positionH>
-            <wp:positionV relativeFrom="paragraph">
-              <wp:posOffset>95885</wp:posOffset>
-            </wp:positionV>
-            <wp:extent cx="1219200" cy="1104900"/>
-            <wp:effectExtent l="0" t="0" r="0" b="12700"/>
-            <wp:wrapNone/>
-            <wp:docPr id="23" name="Picture 23" descr="Screen Shot 2015-03-31 at 11"/>
-            <wp:cNvGraphicFramePr>
-              <a:graphicFrameLocks xmlns:a="http://schemas.openxmlformats.org/drawingml/2006/main" noChangeAspect="1"/>
-            </wp:cNvGraphicFramePr>
-            <a:graphic xmlns:a="http://schemas.openxmlformats.org/drawingml/2006/main">
-              <a:graphicData uri="http://schemas.openxmlformats.org/drawingml/2006/picture">
-                <pic:pic xmlns:pic="http://schemas.openxmlformats.org/drawingml/2006/picture">
-                  <pic:nvPicPr>
-                    <pic:cNvPr id="0" name="Picture 23" descr="Screen Shot 2015-03-31 at 11"/>
-                    <pic:cNvPicPr>
-                      <a:picLocks noChangeAspect="1" noChangeArrowheads="1"/>
-                    </pic:cNvPicPr>
-                  </pic:nvPicPr>
-                  <pic:blipFill>
-                    <a:blip r:embed="rId23">
-                      <a:extLst>
-                        <a:ext uri="{28A0092B-C50C-407E-A947-70E740481C1C}">
-                          <a14:useLocalDpi xmlns:a14="http://schemas.microsoft.com/office/drawing/2010/main" val="0"/>
-                        </a:ext>
-                      </a:extLst>
-                    </a:blip>
-                    <a:srcRect/>
-                    <a:stretch>
-                      <a:fillRect/>
-                    </a:stretch>
-                  </pic:blipFill>
-                  <pic:spPr bwMode="auto">
-                    <a:xfrm>
-                      <a:off x="0" y="0"/>
-                      <a:ext cx="1219200" cy="1104900"/>
-                    </a:xfrm>
-                    <a:prstGeom prst="rect">
-                      <a:avLst/>
-                    </a:prstGeom>
-                    <a:noFill/>
-                    <a:ln>
-                      <a:noFill/>
-                    </a:ln>
-                  </pic:spPr>
-                </pic:pic>
-              </a:graphicData>
-            </a:graphic>
-            <wp14:sizeRelH relativeFrom="page">
-              <wp14:pctWidth>0</wp14:pctWidth>
-            </wp14:sizeRelH>
-            <wp14:sizeRelV relativeFrom="page">
-              <wp14:pctHeight>0</wp14:pctHeight>
-            </wp14:sizeRelV>
-          </wp:anchor>
-        </w:drawing>
-      </w:r>
-      <w:r>
-        <w:rPr>
-          <w:rFonts w:ascii="Calibri Light" w:hAnsi="Calibri Light"/>
-          <w:color w:val="000000" w:themeColor="text1"/>
-          <w:sz w:val="36"/>
-          <w:szCs w:val="36"/>
-        </w:rPr>
-        <w:t>Create an Account</w:t>
-      </w:r>
-    </w:p>
-    <w:p>
-      <w:pPr>
-        <w:numPr>
-          <w:ilvl w:val="0"/>
-          <w:numId w:val="6"/>
-        </w:numPr>
-        <w:ind w:left="360" w:right="-720"/>
-        <w:rPr>
-          <w:rFonts w:ascii="Calibri Light" w:hAnsi="Calibri Light"/>
-          <w:color w:val="000000" w:themeColor="text1"/>
-        </w:rPr>
-      </w:pPr>
-      <w:r>
-        <w:rPr>
-          <w:rFonts w:ascii="Calibri Light" w:hAnsi="Calibri Light"/>
-          <w:color w:val="000000" w:themeColor="text1"/>
-        </w:rPr>
-        <w:t>Navigate to practiceit.cs.washington.edu</w:t>
-      </w:r>
-    </w:p>
-    <w:p>
-      <w:pPr>
-        <w:ind w:left="360" w:right="-720"/>
-        <w:rPr>
-          <w:rFonts w:ascii="Calibri Light" w:hAnsi="Calibri Light"/>
-          <w:color w:val="000000" w:themeColor="text1"/>
-        </w:rPr>
-      </w:pPr>
-    </w:p>
-    <w:p>
-      <w:pPr>
-        <w:ind w:left="360" w:right="-720"/>
-        <w:rPr>
-          <w:rFonts w:ascii="Calibri Light" w:hAnsi="Calibri Light"/>
-          <w:color w:val="000000" w:themeColor="text1"/>
-        </w:rPr>
-      </w:pPr>
-    </w:p>
-    <w:p>
-      <w:pPr>
-        <w:numPr>
-          <w:ilvl w:val="0"/>
-          <w:numId w:val="6"/>
-        </w:numPr>
-        <w:ind w:left="360" w:right="-720"/>
-        <w:rPr>
-          <w:rFonts w:ascii="Calibri Light" w:hAnsi="Calibri Light"/>
-          <w:color w:val="000000" w:themeColor="text1"/>
-        </w:rPr>
-      </w:pPr>
-      <w:r>
-        <w:rPr>
-          <w:rFonts w:ascii="Calibri Light" w:hAnsi="Calibri Light"/>
-          <w:color w:val="000000" w:themeColor="text1"/>
-        </w:rPr>
-        <w:t>Click on Create an Account</w:t>
-      </w:r>
-    </w:p>
-    <w:p>
-      <w:pPr>
-        <w:ind w:left="360" w:right="-720"/>
-        <w:rPr>
-          <w:rFonts w:ascii="Calibri Light" w:hAnsi="Calibri Light"/>
-          <w:color w:val="000000" w:themeColor="text1"/>
-        </w:rPr>
-      </w:pPr>
-    </w:p>
-    <w:p>
-      <w:pPr>
-        <w:ind w:left="360" w:right="-720"/>
-        <w:rPr>
-          <w:rFonts w:ascii="Calibri Light" w:hAnsi="Calibri Light"/>
-          <w:color w:val="000000" w:themeColor="text1"/>
-        </w:rPr>
-      </w:pPr>
-    </w:p>
-    <w:p>
-      <w:pPr>
-        <w:numPr>
-          <w:ilvl w:val="0"/>
-          <w:numId w:val="6"/>
-        </w:numPr>
-        <w:ind w:left="360" w:right="-720"/>
-        <w:rPr>
-          <w:rFonts w:ascii="Calibri Light" w:hAnsi="Calibri Light"/>
-          <w:color w:val="000000" w:themeColor="text1"/>
-        </w:rPr>
-      </w:pPr>
-      <w:r>
-        <w:rPr>
-          <w:rFonts w:ascii="Calibri Light" w:hAnsi="Calibri Light"/>
-          <w:color w:val="000000" w:themeColor="text1"/>
-        </w:rPr>
-        <w:t xml:space="preserve">Enter the name of your school.  If your school name does not come up, add your school </w:t>
-      </w:r>
-    </w:p>
-    <w:p>
-      <w:pPr>
-        <w:ind w:left="360" w:right="-720"/>
-        <w:rPr>
-          <w:rFonts w:ascii="Calibri Light" w:hAnsi="Calibri Light"/>
-          <w:color w:val="000000" w:themeColor="text1"/>
-        </w:rPr>
-      </w:pPr>
-      <w:r>
-        <w:rPr>
-          <w:rFonts w:ascii="Calibri Light" w:hAnsi="Calibri Light"/>
-          <w:color w:val="000000" w:themeColor="text1"/>
-        </w:rPr>
-        <w:t>name by clicking on the Add School button.</w:t>
-      </w:r>
-    </w:p>
-    <w:p>
-      <w:pPr>
-        <w:ind w:left="360" w:right="-720"/>
-        <w:rPr>
-          <w:rFonts w:ascii="Calibri Light" w:hAnsi="Calibri Light"/>
-          <w:color w:val="000000" w:themeColor="text1"/>
-        </w:rPr>
-      </w:pPr>
-    </w:p>
-    <w:p>
-      <w:pPr>
-        <w:numPr>
-          <w:ilvl w:val="0"/>
-          <w:numId w:val="6"/>
-        </w:numPr>
-        <w:ind w:left="360" w:right="-720"/>
-        <w:rPr>
-          <w:rFonts w:ascii="Calibri Light" w:hAnsi="Calibri Light"/>
-          <w:color w:val="000000" w:themeColor="text1"/>
-        </w:rPr>
-      </w:pPr>
-      <w:r>
-        <w:rPr>
-          <w:rFonts w:ascii="Calibri Light" w:hAnsi="Calibri Light"/>
-          <w:color w:val="000000" w:themeColor="text1"/>
-        </w:rPr>
-        <w:t xml:space="preserve">Enter in your information.  Be sure to choose a Username that will be easy for you to </w:t>
-      </w:r>
-    </w:p>
-    <w:p>
-      <w:pPr>
-        <w:ind w:left="360" w:right="-720"/>
-        <w:rPr>
-          <w:rFonts w:ascii="Calibri Light" w:hAnsi="Calibri Light"/>
-          <w:color w:val="000000" w:themeColor="text1"/>
-        </w:rPr>
-      </w:pPr>
-      <w:r>
-        <w:rPr>
-          <w:rFonts w:ascii="Calibri Light" w:hAnsi="Calibri Light"/>
-          <w:color w:val="000000" w:themeColor="text1"/>
-        </w:rPr>
-        <w:t>remember. Record your Username and password here for your records:</w:t>
-      </w:r>
-    </w:p>
-    <w:p>
-      <w:pPr>
-        <w:ind w:left="360" w:right="-720"/>
-        <w:rPr>
-          <w:rFonts w:ascii="Calibri Light" w:hAnsi="Calibri Light"/>
-          <w:color w:val="000000" w:themeColor="text1"/>
-        </w:rPr>
-      </w:pPr>
-    </w:p>
-    <w:p>
-      <w:pPr>
-        <w:ind w:left="360" w:right="-720"/>
-        <w:rPr>
-          <w:rFonts w:ascii="Calibri Light" w:hAnsi="Calibri Light"/>
-          <w:color w:val="000000" w:themeColor="text1"/>
-        </w:rPr>
-      </w:pPr>
-      <w:r>
-        <w:rPr>
-          <w:rFonts w:ascii="Calibri Light" w:hAnsi="Calibri Light"/>
-          <w:color w:val="000000" w:themeColor="text1"/>
-        </w:rPr>
-        <w:t>Username:</w:t>
-      </w:r>
-    </w:p>
-    <w:p>
-      <w:pPr>
-        <w:ind w:left="360" w:right="-720"/>
-        <w:rPr>
-          <w:rFonts w:ascii="Calibri Light" w:hAnsi="Calibri Light"/>
-          <w:color w:val="000000" w:themeColor="text1"/>
-        </w:rPr>
-      </w:pPr>
-    </w:p>
-    <w:p>
-      <w:pPr>
-        <w:ind w:left="360" w:right="-720"/>
-        <w:rPr>
-          <w:rFonts w:ascii="Calibri Light" w:hAnsi="Calibri Light"/>
-          <w:color w:val="000000" w:themeColor="text1"/>
-        </w:rPr>
-      </w:pPr>
-      <w:r>
-        <w:rPr>
-          <w:rFonts w:ascii="Calibri Light" w:hAnsi="Calibri Light"/>
-          <w:color w:val="000000" w:themeColor="text1"/>
-        </w:rPr>
-        <w:t>Password:</w:t>
-      </w:r>
-    </w:p>
-    <w:p>
-      <w:pPr>
-        <w:ind w:left="360" w:right="-720"/>
-        <w:rPr>
-          <w:rFonts w:ascii="Calibri Light" w:hAnsi="Calibri Light"/>
-          <w:color w:val="000000" w:themeColor="text1"/>
-        </w:rPr>
-      </w:pPr>
-    </w:p>
-    <w:p>
-      <w:pPr>
-        <w:numPr>
-          <w:ilvl w:val="0"/>
-          <w:numId w:val="6"/>
-        </w:numPr>
-        <w:ind w:left="360" w:right="-720"/>
-        <w:rPr>
-          <w:rFonts w:ascii="Calibri Light" w:hAnsi="Calibri Light"/>
-          <w:color w:val="000000" w:themeColor="text1"/>
-        </w:rPr>
-      </w:pPr>
-      <w:r>
-        <w:rPr>
-          <w:rFonts w:ascii="Calibri Light" w:hAnsi="Calibri Light"/>
-          <w:color w:val="000000" w:themeColor="text1"/>
-        </w:rPr>
-        <w:t>Type in the Captcha code, then click Create Account.</w:t>
-      </w:r>
-    </w:p>
-    <w:p>
-      <w:pPr>
-        <w:ind w:left="-720" w:right="-720"/>
-        <w:jc w:val="both"/>
-        <w:rPr>
-          <w:rFonts w:ascii="Calibri Light" w:hAnsi="Calibri Light"/>
-          <w:color w:val="000000" w:themeColor="text1"/>
-          <w:sz w:val="36"/>
-          <w:szCs w:val="36"/>
-        </w:rPr>
-      </w:pPr>
-    </w:p>
-    <w:p>
-      <w:pPr>
-        <w:ind w:left="-720" w:right="-720"/>
-        <w:jc w:val="both"/>
-        <w:rPr>
-          <w:rFonts w:ascii="Calibri Light" w:hAnsi="Calibri Light"/>
-          <w:color w:val="000000" w:themeColor="text1"/>
-          <w:sz w:val="36"/>
-          <w:szCs w:val="36"/>
-        </w:rPr>
-      </w:pPr>
-    </w:p>
-    <w:p>
-      <w:pPr>
-        <w:ind w:left="-720" w:right="-720"/>
-        <w:jc w:val="both"/>
-        <w:rPr>
-          <w:rFonts w:ascii="Calibri Light" w:hAnsi="Calibri Light"/>
-          <w:color w:val="000000" w:themeColor="text1"/>
-          <w:sz w:val="36"/>
-          <w:szCs w:val="36"/>
-        </w:rPr>
-      </w:pPr>
-      <w:r>
-        <w:rPr>
-          <w:noProof/>
-          <w:color w:val="000000" w:themeColor="text1"/>
-        </w:rPr>
-        <w:drawing>
-          <wp:anchor distT="0" distB="0" distL="114300" distR="114300" simplePos="0" relativeHeight="251681792" behindDoc="0" locked="0" layoutInCell="1" allowOverlap="1" wp14:anchorId="555AB932" wp14:editId="147F9F37">
-            <wp:simplePos x="0" y="0"/>
-            <wp:positionH relativeFrom="column">
-              <wp:posOffset>1143000</wp:posOffset>
-            </wp:positionH>
-            <wp:positionV relativeFrom="paragraph">
-              <wp:posOffset>0</wp:posOffset>
-            </wp:positionV>
-            <wp:extent cx="5143500" cy="3674110"/>
-            <wp:effectExtent l="50800" t="50800" r="114300" b="110490"/>
-            <wp:wrapNone/>
-            <wp:docPr id="24" name="Picture 24" descr="Screen Shot 2015-03-31 at 11"/>
-            <wp:cNvGraphicFramePr>
-              <a:graphicFrameLocks xmlns:a="http://schemas.openxmlformats.org/drawingml/2006/main" noChangeAspect="1"/>
-            </wp:cNvGraphicFramePr>
-            <a:graphic xmlns:a="http://schemas.openxmlformats.org/drawingml/2006/main">
-              <a:graphicData uri="http://schemas.openxmlformats.org/drawingml/2006/picture">
-                <pic:pic xmlns:pic="http://schemas.openxmlformats.org/drawingml/2006/picture">
-                  <pic:nvPicPr>
-                    <pic:cNvPr id="4" name="Picture 24" descr="Screen Shot 2015-03-31 at 11"/>
-                    <pic:cNvPicPr>
-                      <a:picLocks noChangeAspect="1" noChangeArrowheads="1"/>
-                    </pic:cNvPicPr>
-                  </pic:nvPicPr>
-                  <pic:blipFill>
-                    <a:blip r:embed="rId24">
-                      <a:extLst>
-                        <a:ext uri="{28A0092B-C50C-407E-A947-70E740481C1C}">
-                          <a14:useLocalDpi xmlns:a14="http://schemas.microsoft.com/office/drawing/2010/main" val="0"/>
-                        </a:ext>
-                      </a:extLst>
-                    </a:blip>
-                    <a:srcRect/>
-                    <a:stretch>
-                      <a:fillRect/>
-                    </a:stretch>
-                  </pic:blipFill>
-                  <pic:spPr bwMode="auto">
-                    <a:xfrm>
-                      <a:off x="0" y="0"/>
-                      <a:ext cx="5143500" cy="3674110"/>
-                    </a:xfrm>
-                    <a:prstGeom prst="rect">
-                      <a:avLst/>
-                    </a:prstGeom>
-                    <a:noFill/>
-                    <a:ln>
-                      <a:noFill/>
-                    </a:ln>
-                    <a:effectLst>
-                      <a:outerShdw blurRad="63500" dist="38099" dir="2700000" algn="ctr" rotWithShape="0">
-                        <a:srgbClr val="000000">
-                          <a:alpha val="74998"/>
-                        </a:srgbClr>
-                      </a:outerShdw>
-                    </a:effectLst>
-                  </pic:spPr>
-                </pic:pic>
-              </a:graphicData>
-            </a:graphic>
-            <wp14:sizeRelH relativeFrom="page">
-              <wp14:pctWidth>0</wp14:pctWidth>
-            </wp14:sizeRelH>
-            <wp14:sizeRelV relativeFrom="page">
-              <wp14:pctHeight>0</wp14:pctHeight>
-            </wp14:sizeRelV>
-          </wp:anchor>
-        </w:drawing>
-      </w:r>
-    </w:p>
-    <w:p>
-      <w:pPr>
-        <w:ind w:left="-720" w:right="-720"/>
-        <w:jc w:val="both"/>
-        <w:rPr>
-          <w:rFonts w:ascii="Calibri Light" w:hAnsi="Calibri Light"/>
-          <w:color w:val="000000" w:themeColor="text1"/>
-          <w:sz w:val="36"/>
-          <w:szCs w:val="36"/>
-        </w:rPr>
-      </w:pPr>
-      <w:r>
-        <w:rPr>
-          <w:noProof/>
-          <w:color w:val="000000" w:themeColor="text1"/>
-        </w:rPr>
-        <mc:AlternateContent>
-          <mc:Choice Requires="wps">
-            <w:drawing>
-              <wp:anchor distT="0" distB="0" distL="114300" distR="114300" simplePos="0" relativeHeight="251682816" behindDoc="0" locked="0" layoutInCell="1" allowOverlap="1" wp14:anchorId="7F0BB19B" wp14:editId="7EA98316">
-                <wp:simplePos x="0" y="0"/>
-                <wp:positionH relativeFrom="column">
-                  <wp:posOffset>-38100</wp:posOffset>
-                </wp:positionH>
-                <wp:positionV relativeFrom="paragraph">
-                  <wp:posOffset>178435</wp:posOffset>
-                </wp:positionV>
-                <wp:extent cx="2400300" cy="0"/>
-                <wp:effectExtent l="0" t="101600" r="38100" b="127000"/>
-                <wp:wrapNone/>
-                <wp:docPr id="7" name="Straight Arrow Connector 5"/>
-                <wp:cNvGraphicFramePr>
-                  <a:graphicFrameLocks xmlns:a="http://schemas.openxmlformats.org/drawingml/2006/main"/>
-                </wp:cNvGraphicFramePr>
-                <a:graphic xmlns:a="http://schemas.openxmlformats.org/drawingml/2006/main">
-                  <a:graphicData uri="http://schemas.microsoft.com/office/word/2010/wordprocessingShape">
-                    <wps:wsp>
-                      <wps:cNvCnPr>
-                        <a:cxnSpLocks noChangeShapeType="1"/>
-                      </wps:cNvCnPr>
-                      <wps:spPr bwMode="auto">
-                        <a:xfrm>
-                          <a:off x="0" y="0"/>
-                          <a:ext cx="2400300" cy="0"/>
-                        </a:xfrm>
-                        <a:prstGeom prst="straightConnector1">
-                          <a:avLst/>
-                        </a:prstGeom>
-                        <a:noFill/>
-                        <a:ln w="25400">
-                          <a:solidFill>
-                            <a:srgbClr val="000000"/>
-                          </a:solidFill>
-                          <a:round/>
-                          <a:headEnd/>
-                          <a:tailEnd type="arrow" w="med" len="med"/>
-                        </a:ln>
-                        <a:effectLst/>
-                        <a:extLst>
-                          <a:ext uri="{909E8E84-426E-40dd-AFC4-6F175D3DCCD1}">
-                            <a14:hiddenFill xmlns="" xmlns:mo="http://schemas.microsoft.com/office/mac/office/2008/main" xmlns:mv="urn:schemas-microsoft-com:mac:vml" xmlns:o="urn:schemas-microsoft-com:office:office" xmlns:v="urn:schemas-microsoft-com:vml" xmlns:w10="urn:schemas-microsoft-com:office:word" xmlns:w="http://schemas.openxmlformats.org/wordprocessingml/2006/main" xmlns:a14="http://schemas.microsoft.com/office/drawing/2010/main">
-                              <a:noFill/>
-                            </a14:hiddenFill>
-                          </a:ext>
-                          <a:ext uri="{AF507438-7753-43e0-B8FC-AC1667EBCBE1}">
-                            <a14:hiddenEffects xmlns="" xmlns:mo="http://schemas.microsoft.com/office/mac/office/2008/main" xmlns:mv="urn:schemas-microsoft-com:mac:vml" xmlns:o="urn:schemas-microsoft-com:office:office" xmlns:v="urn:schemas-microsoft-com:vml" xmlns:w10="urn:schemas-microsoft-com:office:word" xmlns:w="http://schemas.openxmlformats.org/wordprocessingml/2006/main" xmlns:a14="http://schemas.microsoft.com/office/drawing/2010/main">
-                              <a:effectLst>
-                                <a:outerShdw blurRad="40000" dist="20000" dir="5400000" rotWithShape="0">
-                                  <a:srgbClr val="000000">
-                                    <a:alpha val="37999"/>
-                                  </a:srgbClr>
-                                </a:outerShdw>
-                              </a:effectLst>
-                            </a14:hiddenEffects>
-                          </a:ext>
-                        </a:extLst>
-                      </wps:spPr>
-                      <wps:bodyPr/>
-                    </wps:wsp>
-                  </a:graphicData>
-                </a:graphic>
-                <wp14:sizeRelH relativeFrom="page">
-                  <wp14:pctWidth>0</wp14:pctWidth>
-                </wp14:sizeRelH>
-                <wp14:sizeRelV relativeFrom="page">
-                  <wp14:pctHeight>0</wp14:pctHeight>
-                </wp14:sizeRelV>
-              </wp:anchor>
-            </w:drawing>
-          </mc:Choice>
-          <mc:Fallback>
-            <w:pict>
-              <v:shape w14:anchorId="426DF08C" id="Straight Arrow Connector 5" o:spid="_x0000_s1026" type="#_x0000_t32" style="position:absolute;margin-left:-3pt;margin-top:14.05pt;width:189pt;height:0;z-index:251682816;visibility:visible;mso-wrap-style:square;mso-width-percent:0;mso-height-percent:0;mso-wrap-distance-left:9pt;mso-wrap-distance-top:0;mso-wrap-distance-right:9pt;mso-wrap-distance-bottom:0;mso-position-horizontal:absolute;mso-position-horizontal-relative:text;mso-position-vertical:absolute;mso-position-vertical-relative:text;mso-width-percent:0;mso-height-percent:0;mso-width-relative:page;mso-height-relative:page" o:gfxdata="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" strokeweight="2pt">
-                <v:stroke endarrow="open"/>
-              </v:shape>
-            </w:pict>
-          </mc:Fallback>
-        </mc:AlternateContent>
-      </w:r>
-    </w:p>
-    <w:p>
-      <w:pPr>
-        <w:ind w:left="-720" w:right="-720"/>
-        <w:jc w:val="both"/>
-        <w:rPr>
-          <w:rFonts w:ascii="Calibri Light" w:hAnsi="Calibri Light"/>
-          <w:color w:val="000000" w:themeColor="text1"/>
-          <w:sz w:val="36"/>
-          <w:szCs w:val="36"/>
-        </w:rPr>
-      </w:pPr>
-    </w:p>
-    <w:p>
-      <w:pPr>
-        <w:ind w:left="-720" w:right="-720"/>
-        <w:jc w:val="both"/>
-        <w:rPr>
-          <w:rFonts w:ascii="Calibri Light" w:hAnsi="Calibri Light"/>
-          <w:color w:val="000000" w:themeColor="text1"/>
-          <w:sz w:val="36"/>
-          <w:szCs w:val="36"/>
-        </w:rPr>
-      </w:pPr>
-    </w:p>
-    <w:p>
-      <w:pPr>
-        <w:ind w:left="-720" w:right="-720"/>
-        <w:jc w:val="both"/>
-        <w:rPr>
-          <w:rFonts w:ascii="Calibri Light" w:hAnsi="Calibri Light"/>
-          <w:color w:val="000000" w:themeColor="text1"/>
-          <w:sz w:val="36"/>
-          <w:szCs w:val="36"/>
-        </w:rPr>
-      </w:pPr>
-    </w:p>
-    <w:p>
-      <w:pPr>
-        <w:ind w:left="-720" w:right="-720"/>
-        <w:jc w:val="both"/>
-        <w:rPr>
-          <w:rFonts w:ascii="Calibri Light" w:hAnsi="Calibri Light"/>
-          <w:color w:val="000000" w:themeColor="text1"/>
-          <w:sz w:val="36"/>
-          <w:szCs w:val="36"/>
-        </w:rPr>
-      </w:pPr>
-    </w:p>
-    <w:p>
-      <w:pPr>
-        <w:ind w:left="-720" w:right="-720"/>
-        <w:jc w:val="both"/>
-        <w:rPr>
-          <w:rFonts w:ascii="Calibri Light" w:hAnsi="Calibri Light"/>
-          <w:color w:val="000000" w:themeColor="text1"/>
-          <w:sz w:val="36"/>
-          <w:szCs w:val="36"/>
-        </w:rPr>
-      </w:pPr>
-    </w:p>
-    <w:p>
-      <w:pPr>
-        <w:ind w:left="-720" w:right="-720"/>
-        <w:jc w:val="both"/>
-        <w:rPr>
-          <w:rFonts w:ascii="Calibri Light" w:hAnsi="Calibri Light"/>
-          <w:color w:val="000000" w:themeColor="text1"/>
-          <w:sz w:val="36"/>
-          <w:szCs w:val="36"/>
-        </w:rPr>
-      </w:pPr>
-    </w:p>
-    <w:p>
-      <w:pPr>
-        <w:ind w:left="-720" w:right="-720"/>
-        <w:jc w:val="both"/>
-        <w:rPr>
-          <w:rFonts w:ascii="Calibri Light" w:hAnsi="Calibri Light"/>
-          <w:color w:val="000000" w:themeColor="text1"/>
-          <w:sz w:val="36"/>
-          <w:szCs w:val="36"/>
-        </w:rPr>
-      </w:pPr>
-    </w:p>
-    <w:p>
-      <w:pPr>
-        <w:ind w:left="-720" w:right="-720"/>
-        <w:jc w:val="both"/>
-        <w:rPr>
-          <w:rFonts w:ascii="Calibri Light" w:hAnsi="Calibri Light"/>
-          <w:color w:val="000000" w:themeColor="text1"/>
-          <w:sz w:val="36"/>
-          <w:szCs w:val="36"/>
-        </w:rPr>
-      </w:pPr>
-    </w:p>
-    <w:p>
-      <w:pPr>
-        <w:ind w:left="-720" w:right="-720"/>
-        <w:jc w:val="both"/>
-        <w:rPr>
-          <w:rFonts w:ascii="Calibri Light" w:hAnsi="Calibri Light"/>
-          <w:color w:val="000000" w:themeColor="text1"/>
-          <w:sz w:val="36"/>
-          <w:szCs w:val="36"/>
-        </w:rPr>
-      </w:pPr>
-      <w:r>
-        <w:rPr>
-          <w:noProof/>
-          <w:color w:val="000000" w:themeColor="text1"/>
-        </w:rPr>
-        <mc:AlternateContent>
-          <mc:Choice Requires="wps">
-            <w:drawing>
-              <wp:anchor distT="0" distB="0" distL="114300" distR="114300" simplePos="0" relativeHeight="251683840" behindDoc="0" locked="0" layoutInCell="1" allowOverlap="1" wp14:anchorId="4816E5E4" wp14:editId="317E4242">
-                <wp:simplePos x="0" y="0"/>
-                <wp:positionH relativeFrom="column">
-                  <wp:posOffset>0</wp:posOffset>
-                </wp:positionH>
-                <wp:positionV relativeFrom="paragraph">
-                  <wp:posOffset>142875</wp:posOffset>
-                </wp:positionV>
-                <wp:extent cx="2400300" cy="0"/>
-                <wp:effectExtent l="0" t="101600" r="38100" b="127000"/>
-                <wp:wrapThrough wrapText="bothSides">
-                  <wp:wrapPolygon edited="0">
-                    <wp:start x="20114" y="-1"/>
-                    <wp:lineTo x="19886" y="-1"/>
-                    <wp:lineTo x="19886" y="-1"/>
-                    <wp:lineTo x="20114" y="-1"/>
-                    <wp:lineTo x="21486" y="-1"/>
-                    <wp:lineTo x="21714" y="-1"/>
-                    <wp:lineTo x="21486" y="-1"/>
-                    <wp:lineTo x="20114" y="-1"/>
-                  </wp:wrapPolygon>
-                </wp:wrapThrough>
-                <wp:docPr id="6" name="Straight Arrow Connector 5"/>
-                <wp:cNvGraphicFramePr>
-                  <a:graphicFrameLocks xmlns:a="http://schemas.openxmlformats.org/drawingml/2006/main"/>
-                </wp:cNvGraphicFramePr>
-                <a:graphic xmlns:a="http://schemas.openxmlformats.org/drawingml/2006/main">
-                  <a:graphicData uri="http://schemas.microsoft.com/office/word/2010/wordprocessingShape">
-                    <wps:wsp>
-                      <wps:cNvCnPr>
-                        <a:cxnSpLocks noChangeShapeType="1"/>
-                      </wps:cNvCnPr>
-                      <wps:spPr bwMode="auto">
-                        <a:xfrm>
-                          <a:off x="0" y="0"/>
-                          <a:ext cx="2400300" cy="0"/>
-                        </a:xfrm>
-                        <a:prstGeom prst="straightConnector1">
-                          <a:avLst/>
-                        </a:prstGeom>
-                        <a:noFill/>
-                        <a:ln w="25400">
-                          <a:solidFill>
-                            <a:srgbClr val="000000"/>
-                          </a:solidFill>
-                          <a:round/>
-                          <a:headEnd/>
-                          <a:tailEnd type="arrow" w="med" len="med"/>
-                        </a:ln>
-                        <a:effectLst/>
-                        <a:extLst>
-                          <a:ext uri="{909E8E84-426E-40dd-AFC4-6F175D3DCCD1}">
-                            <a14:hiddenFill xmlns="" xmlns:mo="http://schemas.microsoft.com/office/mac/office/2008/main" xmlns:mv="urn:schemas-microsoft-com:mac:vml" xmlns:o="urn:schemas-microsoft-com:office:office" xmlns:v="urn:schemas-microsoft-com:vml" xmlns:w10="urn:schemas-microsoft-com:office:word" xmlns:w="http://schemas.openxmlformats.org/wordprocessingml/2006/main" xmlns:a14="http://schemas.microsoft.com/office/drawing/2010/main">
-                              <a:noFill/>
-                            </a14:hiddenFill>
-                          </a:ext>
-                          <a:ext uri="{AF507438-7753-43e0-B8FC-AC1667EBCBE1}">
-                            <a14:hiddenEffects xmlns="" xmlns:mo="http://schemas.microsoft.com/office/mac/office/2008/main" xmlns:mv="urn:schemas-microsoft-com:mac:vml" xmlns:o="urn:schemas-microsoft-com:office:office" xmlns:v="urn:schemas-microsoft-com:vml" xmlns:w10="urn:schemas-microsoft-com:office:word" xmlns:w="http://schemas.openxmlformats.org/wordprocessingml/2006/main" xmlns:a14="http://schemas.microsoft.com/office/drawing/2010/main">
-                              <a:effectLst>
-                                <a:outerShdw blurRad="40000" dist="20000" dir="5400000" rotWithShape="0">
-                                  <a:srgbClr val="000000">
-                                    <a:alpha val="37999"/>
-                                  </a:srgbClr>
-                                </a:outerShdw>
-                              </a:effectLst>
-                            </a14:hiddenEffects>
-                          </a:ext>
-                        </a:extLst>
-                      </wps:spPr>
-                      <wps:bodyPr/>
-                    </wps:wsp>
-                  </a:graphicData>
-                </a:graphic>
-                <wp14:sizeRelH relativeFrom="page">
-                  <wp14:pctWidth>0</wp14:pctWidth>
-                </wp14:sizeRelH>
-                <wp14:sizeRelV relativeFrom="page">
-                  <wp14:pctHeight>0</wp14:pctHeight>
-                </wp14:sizeRelV>
-              </wp:anchor>
-            </w:drawing>
-          </mc:Choice>
-          <mc:Fallback>
-            <w:pict>
-              <v:shape w14:anchorId="1B82AEE4" id="Straight Arrow Connector 5" o:spid="_x0000_s1026" type="#_x0000_t32" style="position:absolute;margin-left:0;margin-top:11.25pt;width:189pt;height:0;z-index:251683840;visibility:visible;mso-wrap-style:square;mso-width-percent:0;mso-height-percent:0;mso-wrap-distance-left:9pt;mso-wrap-distance-top:0;mso-wrap-distance-right:9pt;mso-wrap-distance-bottom:0;mso-position-horizontal:absolute;mso-position-horizontal-relative:text;mso-position-vertical:absolute;mso-position-vertical-relative:text;mso-width-percent:0;mso-height-percent:0;mso-width-relative:page;mso-height-relative:page" o:gfxdata="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" strokeweight="2pt">
-                <v:stroke endarrow="open"/>
-                <w10:wrap type="through"/>
-              </v:shape>
-            </w:pict>
-          </mc:Fallback>
-        </mc:AlternateContent>
-      </w:r>
-    </w:p>
-    <w:p>
-      <w:pPr>
-        <w:ind w:left="-720" w:right="-720"/>
-        <w:jc w:val="both"/>
-        <w:rPr>
-          <w:rFonts w:ascii="Calibri Light" w:hAnsi="Calibri Light"/>
-          <w:color w:val="000000" w:themeColor="text1"/>
-          <w:sz w:val="36"/>
-          <w:szCs w:val="36"/>
-        </w:rPr>
-      </w:pPr>
-    </w:p>
-    <w:p>
-      <w:pPr>
-        <w:ind w:left="-720" w:right="-720"/>
-        <w:jc w:val="both"/>
-        <w:rPr>
-          <w:rFonts w:ascii="Calibri Light" w:hAnsi="Calibri Light"/>
-          <w:color w:val="000000" w:themeColor="text1"/>
-          <w:sz w:val="36"/>
-          <w:szCs w:val="36"/>
-        </w:rPr>
-      </w:pPr>
-      <w:r>
-        <w:rPr>
-          <w:noProof/>
-          <w:color w:val="000000" w:themeColor="text1"/>
-        </w:rPr>
-        <mc:AlternateContent>
-          <mc:Choice Requires="wps">
-            <w:drawing>
-              <wp:anchor distT="0" distB="0" distL="114300" distR="114300" simplePos="0" relativeHeight="251684864" behindDoc="0" locked="0" layoutInCell="1" allowOverlap="1" wp14:anchorId="53C09D11" wp14:editId="1F566CC5">
-                <wp:simplePos x="0" y="0"/>
-                <wp:positionH relativeFrom="column">
-                  <wp:posOffset>38100</wp:posOffset>
-                </wp:positionH>
-                <wp:positionV relativeFrom="paragraph">
-                  <wp:posOffset>118745</wp:posOffset>
-                </wp:positionV>
-                <wp:extent cx="2400300" cy="0"/>
-                <wp:effectExtent l="0" t="101600" r="38100" b="127000"/>
-                <wp:wrapThrough wrapText="bothSides">
-                  <wp:wrapPolygon edited="0">
-                    <wp:start x="20114" y="-1"/>
-                    <wp:lineTo x="19886" y="-1"/>
-                    <wp:lineTo x="19886" y="-1"/>
-                    <wp:lineTo x="20114" y="-1"/>
-                    <wp:lineTo x="21486" y="-1"/>
-                    <wp:lineTo x="21714" y="-1"/>
-                    <wp:lineTo x="21486" y="-1"/>
-                    <wp:lineTo x="20114" y="-1"/>
-                  </wp:wrapPolygon>
-                </wp:wrapThrough>
-                <wp:docPr id="5" name="Straight Arrow Connector 5"/>
-                <wp:cNvGraphicFramePr>
-                  <a:graphicFrameLocks xmlns:a="http://schemas.openxmlformats.org/drawingml/2006/main"/>
-                </wp:cNvGraphicFramePr>
-                <a:graphic xmlns:a="http://schemas.openxmlformats.org/drawingml/2006/main">
-                  <a:graphicData uri="http://schemas.microsoft.com/office/word/2010/wordprocessingShape">
-                    <wps:wsp>
-                      <wps:cNvCnPr>
-                        <a:cxnSpLocks noChangeShapeType="1"/>
-                      </wps:cNvCnPr>
-                      <wps:spPr bwMode="auto">
-                        <a:xfrm>
-                          <a:off x="0" y="0"/>
-                          <a:ext cx="2400300" cy="0"/>
-                        </a:xfrm>
-                        <a:prstGeom prst="straightConnector1">
-                          <a:avLst/>
-                        </a:prstGeom>
-                        <a:noFill/>
-                        <a:ln w="25400">
-                          <a:solidFill>
-                            <a:srgbClr val="000000"/>
-                          </a:solidFill>
-                          <a:round/>
-                          <a:headEnd/>
-                          <a:tailEnd type="arrow" w="med" len="med"/>
-                        </a:ln>
-                        <a:effectLst/>
-                        <a:extLst>
-                          <a:ext uri="{909E8E84-426E-40dd-AFC4-6F175D3DCCD1}">
-                            <a14:hiddenFill xmlns="" xmlns:mo="http://schemas.microsoft.com/office/mac/office/2008/main" xmlns:mv="urn:schemas-microsoft-com:mac:vml" xmlns:o="urn:schemas-microsoft-com:office:office" xmlns:v="urn:schemas-microsoft-com:vml" xmlns:w10="urn:schemas-microsoft-com:office:word" xmlns:w="http://schemas.openxmlformats.org/wordprocessingml/2006/main" xmlns:a14="http://schemas.microsoft.com/office/drawing/2010/main">
-                              <a:noFill/>
-                            </a14:hiddenFill>
-                          </a:ext>
-                          <a:ext uri="{AF507438-7753-43e0-B8FC-AC1667EBCBE1}">
-                            <a14:hiddenEffects xmlns="" xmlns:mo="http://schemas.microsoft.com/office/mac/office/2008/main" xmlns:mv="urn:schemas-microsoft-com:mac:vml" xmlns:o="urn:schemas-microsoft-com:office:office" xmlns:v="urn:schemas-microsoft-com:vml" xmlns:w10="urn:schemas-microsoft-com:office:word" xmlns:w="http://schemas.openxmlformats.org/wordprocessingml/2006/main" xmlns:a14="http://schemas.microsoft.com/office/drawing/2010/main">
-                              <a:effectLst>
-                                <a:outerShdw blurRad="40000" dist="20000" dir="5400000" rotWithShape="0">
-                                  <a:srgbClr val="000000">
-                                    <a:alpha val="37999"/>
-                                  </a:srgbClr>
-                                </a:outerShdw>
-                              </a:effectLst>
-                            </a14:hiddenEffects>
-                          </a:ext>
-                        </a:extLst>
-                      </wps:spPr>
-                      <wps:bodyPr/>
-                    </wps:wsp>
-                  </a:graphicData>
-                </a:graphic>
-                <wp14:sizeRelH relativeFrom="page">
-                  <wp14:pctWidth>0</wp14:pctWidth>
-                </wp14:sizeRelH>
-                <wp14:sizeRelV relativeFrom="page">
-                  <wp14:pctHeight>0</wp14:pctHeight>
-                </wp14:sizeRelV>
-              </wp:anchor>
-            </w:drawing>
-          </mc:Choice>
-          <mc:Fallback>
-            <w:pict>
-              <v:shape w14:anchorId="2BFEA99D" id="Straight Arrow Connector 5" o:spid="_x0000_s1026" type="#_x0000_t32" style="position:absolute;margin-left:3pt;margin-top:9.35pt;width:189pt;height:0;z-index:251684864;visibility:visible;mso-wrap-style:square;mso-width-percent:0;mso-height-percent:0;mso-wrap-distance-left:9pt;mso-wrap-distance-top:0;mso-wrap-distance-right:9pt;mso-wrap-distance-bottom:0;mso-position-horizontal:absolute;mso-position-horizontal-relative:text;mso-position-vertical:absolute;mso-position-vertical-relative:text;mso-width-percent:0;mso-height-percent:0;mso-width-relative:page;mso-height-relative:page" o:gfxdata="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" strokeweight="2pt">
-                <v:stroke endarrow="open"/>
-                <w10:wrap type="through"/>
-              </v:shape>
-            </w:pict>
-          </mc:Fallback>
-        </mc:AlternateContent>
-      </w:r>
-    </w:p>
-    <w:p>
-      <w:pPr>
-        <w:ind w:left="-720" w:right="-720"/>
-        <w:jc w:val="both"/>
-        <w:rPr>
-          <w:rFonts w:ascii="Calibri Light" w:hAnsi="Calibri Light"/>
-          <w:color w:val="000000" w:themeColor="text1"/>
-          <w:sz w:val="36"/>
-          <w:szCs w:val="36"/>
-        </w:rPr>
-      </w:pPr>
-    </w:p>
-    <w:p>
-      <w:pPr>
-        <w:ind w:left="-720" w:right="-720"/>
-        <w:rPr>
-          <w:rFonts w:ascii="Calibri Light" w:hAnsi="Calibri Light"/>
-          <w:color w:val="000000" w:themeColor="text1"/>
-          <w:sz w:val="36"/>
-          <w:szCs w:val="36"/>
-        </w:rPr>
-      </w:pPr>
-      <w:r>
-        <w:rPr>
-          <w:rFonts w:ascii="Calibri Light" w:hAnsi="Calibri Light"/>
-          <w:color w:val="000000" w:themeColor="text1"/>
-          <w:sz w:val="36"/>
-          <w:szCs w:val="36"/>
-        </w:rPr>
-        <w:t>Verify Your Account</w:t>
-      </w:r>
-    </w:p>
-    <w:p>
-      <w:pPr>
-        <w:numPr>
-          <w:ilvl w:val="0"/>
-          <w:numId w:val="6"/>
-        </w:numPr>
-        <w:ind w:left="360" w:right="-720"/>
-        <w:rPr>
-          <w:rFonts w:ascii="Calibri Light" w:hAnsi="Calibri Light"/>
-          <w:color w:val="000000" w:themeColor="text1"/>
-        </w:rPr>
-      </w:pPr>
-      <w:r>
-        <w:rPr>
-          <w:rFonts w:ascii="Calibri Light" w:hAnsi="Calibri Light"/>
-          <w:color w:val="000000" w:themeColor="text1"/>
-        </w:rPr>
-        <w:t>A message will pop up, asking you to verify your account by checking your email.</w:t>
-      </w:r>
-    </w:p>
-    <w:p>
-      <w:pPr>
-        <w:ind w:left="-720" w:right="-720"/>
-        <w:jc w:val="both"/>
-        <w:rPr>
-          <w:rFonts w:ascii="Calibri Light" w:hAnsi="Calibri Light"/>
-          <w:color w:val="000000" w:themeColor="text1"/>
-          <w:sz w:val="36"/>
-          <w:szCs w:val="36"/>
-        </w:rPr>
-      </w:pPr>
-    </w:p>
-    <w:p>
-      <w:pPr>
-        <w:ind w:left="-720" w:right="-720"/>
-        <w:jc w:val="both"/>
-        <w:rPr>
-          <w:rFonts w:ascii="Calibri Light" w:hAnsi="Calibri Light"/>
-          <w:color w:val="000000" w:themeColor="text1"/>
-          <w:sz w:val="36"/>
-          <w:szCs w:val="36"/>
-        </w:rPr>
-      </w:pPr>
-      <w:r>
-        <w:rPr>
-          <w:rFonts w:ascii="Calibri Light" w:hAnsi="Calibri Light"/>
-          <w:noProof/>
-          <w:color w:val="000000" w:themeColor="text1"/>
-          <w:sz w:val="36"/>
-          <w:szCs w:val="36"/>
-        </w:rPr>
-        <w:drawing>
-          <wp:inline distT="0" distB="0" distL="0" distR="0" wp14:anchorId="51978201" wp14:editId="3C63424C">
-            <wp:extent cx="6858000" cy="2870200"/>
-            <wp:effectExtent l="101600" t="50800" r="50800" b="101600"/>
-            <wp:docPr id="2" name="Picture 2" descr="Screen Shot 2015-03-31 at 11"/>
-            <wp:cNvGraphicFramePr>
-              <a:graphicFrameLocks xmlns:a="http://schemas.openxmlformats.org/drawingml/2006/main" noChangeAspect="1"/>
-            </wp:cNvGraphicFramePr>
-            <a:graphic xmlns:a="http://schemas.openxmlformats.org/drawingml/2006/main">
-              <a:graphicData uri="http://schemas.openxmlformats.org/drawingml/2006/picture">
-                <pic:pic xmlns:pic="http://schemas.openxmlformats.org/drawingml/2006/picture">
-                  <pic:nvPicPr>
-                    <pic:cNvPr id="2" name="Picture 2" descr="Screen Shot 2015-03-31 at 11"/>
-                    <pic:cNvPicPr>
-                      <a:picLocks noChangeAspect="1" noChangeArrowheads="1"/>
-                    </pic:cNvPicPr>
-                  </pic:nvPicPr>
-                  <pic:blipFill>
-                    <a:blip r:embed="rId25">
-                      <a:extLst>
-                        <a:ext uri="{28A0092B-C50C-407E-A947-70E740481C1C}">
-                          <a14:useLocalDpi xmlns:a14="http://schemas.microsoft.com/office/drawing/2010/main" val="0"/>
-                        </a:ext>
-                      </a:extLst>
-                    </a:blip>
-                    <a:srcRect/>
-                    <a:stretch>
-                      <a:fillRect/>
-                    </a:stretch>
-                  </pic:blipFill>
-                  <pic:spPr bwMode="auto">
-                    <a:xfrm>
-                      <a:off x="0" y="0"/>
-                      <a:ext cx="6858000" cy="2870200"/>
-                    </a:xfrm>
-                    <a:prstGeom prst="rect">
-                      <a:avLst/>
-                    </a:prstGeom>
-                    <a:noFill/>
-                    <a:ln>
-                      <a:noFill/>
-                    </a:ln>
-                    <a:effectLst>
-                      <a:outerShdw blurRad="63500" dist="38093" dir="8159987" algn="ctr" rotWithShape="0">
-                        <a:srgbClr val="000000">
-                          <a:alpha val="74998"/>
-                        </a:srgbClr>
-                      </a:outerShdw>
-                    </a:effectLst>
-                  </pic:spPr>
-                </pic:pic>
-              </a:graphicData>
-            </a:graphic>
-          </wp:inline>
-        </w:drawing>
-      </w:r>
-    </w:p>
-    <w:p>
-      <w:pPr>
-        <w:ind w:left="-720" w:right="-720"/>
-        <w:jc w:val="both"/>
-        <w:rPr>
-          <w:rFonts w:ascii="Calibri Light" w:hAnsi="Calibri Light"/>
-          <w:color w:val="000000" w:themeColor="text1"/>
-          <w:sz w:val="36"/>
-          <w:szCs w:val="36"/>
-        </w:rPr>
-      </w:pPr>
-    </w:p>
-    <w:p>
-      <w:pPr>
-        <w:numPr>
-          <w:ilvl w:val="0"/>
-          <w:numId w:val="6"/>
-        </w:numPr>
-        <w:ind w:left="360" w:right="-720"/>
-        <w:jc w:val="both"/>
-        <w:rPr>
-          <w:rFonts w:ascii="Calibri Light" w:hAnsi="Calibri Light"/>
-          <w:color w:val="000000" w:themeColor="text1"/>
-        </w:rPr>
-      </w:pPr>
-      <w:r>
-        <w:rPr>
-          <w:rFonts w:ascii="Calibri Light" w:hAnsi="Calibri Light"/>
-          <w:color w:val="000000" w:themeColor="text1"/>
-        </w:rPr>
-        <w:t>Find the email from Practice it, and follow the link on your email to verify the account.</w:t>
-      </w:r>
-    </w:p>
-    <w:p>
-      <w:pPr>
-        <w:ind w:left="-720" w:right="-720"/>
-        <w:jc w:val="both"/>
-        <w:rPr>
-          <w:rFonts w:ascii="Calibri Light" w:hAnsi="Calibri Light"/>
-          <w:color w:val="000000" w:themeColor="text1"/>
-          <w:sz w:val="28"/>
-          <w:szCs w:val="28"/>
-        </w:rPr>
-      </w:pPr>
-    </w:p>
-    <w:p>
-      <w:pPr>
-        <w:ind w:left="-720" w:right="-720"/>
-        <w:rPr>
-          <w:rFonts w:ascii="Calibri Light" w:hAnsi="Calibri Light"/>
-          <w:color w:val="000000" w:themeColor="text1"/>
-          <w:sz w:val="36"/>
-          <w:szCs w:val="36"/>
-        </w:rPr>
-      </w:pPr>
-      <w:r>
-        <w:rPr>
-          <w:noProof/>
-          <w:color w:val="000000" w:themeColor="text1"/>
-        </w:rPr>
-        <w:drawing>
-          <wp:anchor distT="0" distB="0" distL="114300" distR="114300" simplePos="0" relativeHeight="251685888" behindDoc="0" locked="0" layoutInCell="1" allowOverlap="1" wp14:anchorId="46F32098" wp14:editId="78364FE4">
-            <wp:simplePos x="0" y="0"/>
-            <wp:positionH relativeFrom="column">
-              <wp:posOffset>5029200</wp:posOffset>
-            </wp:positionH>
-            <wp:positionV relativeFrom="paragraph">
-              <wp:posOffset>228600</wp:posOffset>
-            </wp:positionV>
-            <wp:extent cx="1308100" cy="1130300"/>
-            <wp:effectExtent l="0" t="0" r="12700" b="12700"/>
-            <wp:wrapTight wrapText="bothSides">
-              <wp:wrapPolygon edited="0">
-                <wp:start x="0" y="0"/>
-                <wp:lineTo x="0" y="21357"/>
-                <wp:lineTo x="21390" y="21357"/>
-                <wp:lineTo x="21390" y="0"/>
-                <wp:lineTo x="0" y="0"/>
-              </wp:wrapPolygon>
-            </wp:wrapTight>
-            <wp:docPr id="28" name="Picture 28" descr="Screen Shot 2015-03-31 at 12"/>
-            <wp:cNvGraphicFramePr>
-              <a:graphicFrameLocks xmlns:a="http://schemas.openxmlformats.org/drawingml/2006/main" noChangeAspect="1"/>
-            </wp:cNvGraphicFramePr>
-            <a:graphic xmlns:a="http://schemas.openxmlformats.org/drawingml/2006/main">
-              <a:graphicData uri="http://schemas.openxmlformats.org/drawingml/2006/picture">
-                <pic:pic xmlns:pic="http://schemas.openxmlformats.org/drawingml/2006/picture">
-                  <pic:nvPicPr>
-                    <pic:cNvPr id="0" name="Picture 28" descr="Screen Shot 2015-03-31 at 12"/>
-                    <pic:cNvPicPr>
-                      <a:picLocks noChangeAspect="1" noChangeArrowheads="1"/>
-                    </pic:cNvPicPr>
-                  </pic:nvPicPr>
-                  <pic:blipFill>
-                    <a:blip r:embed="rId26">
-                      <a:extLst>
-                        <a:ext uri="{28A0092B-C50C-407E-A947-70E740481C1C}">
-                          <a14:useLocalDpi xmlns:a14="http://schemas.microsoft.com/office/drawing/2010/main" val="0"/>
-                        </a:ext>
-                      </a:extLst>
-                    </a:blip>
-                    <a:srcRect/>
-                    <a:stretch>
-                      <a:fillRect/>
-                    </a:stretch>
-                  </pic:blipFill>
-                  <pic:spPr bwMode="auto">
-                    <a:xfrm>
-                      <a:off x="0" y="0"/>
-                      <a:ext cx="1308100" cy="1130300"/>
-                    </a:xfrm>
-                    <a:prstGeom prst="rect">
-                      <a:avLst/>
-                    </a:prstGeom>
-                    <a:noFill/>
-                    <a:ln>
-                      <a:noFill/>
-                    </a:ln>
-                  </pic:spPr>
-                </pic:pic>
-              </a:graphicData>
-            </a:graphic>
-            <wp14:sizeRelH relativeFrom="page">
-              <wp14:pctWidth>0</wp14:pctWidth>
-            </wp14:sizeRelH>
-            <wp14:sizeRelV relativeFrom="page">
-              <wp14:pctHeight>0</wp14:pctHeight>
-            </wp14:sizeRelV>
-          </wp:anchor>
-        </w:drawing>
-      </w:r>
-      <w:r>
-        <w:rPr>
-          <w:rFonts w:ascii="Calibri Light" w:hAnsi="Calibri Light"/>
-          <w:color w:val="000000" w:themeColor="text1"/>
-          <w:sz w:val="36"/>
-          <w:szCs w:val="36"/>
-        </w:rPr>
-        <w:t>Complete a Sample Problem</w:t>
-      </w:r>
-    </w:p>
-    <w:p>
-      <w:pPr>
-        <w:numPr>
-          <w:ilvl w:val="0"/>
-          <w:numId w:val="6"/>
-        </w:numPr>
-        <w:ind w:left="360" w:right="-720"/>
-        <w:jc w:val="both"/>
-        <w:rPr>
-          <w:rFonts w:ascii="Calibri Light" w:hAnsi="Calibri Light"/>
-          <w:color w:val="000000" w:themeColor="text1"/>
-        </w:rPr>
-      </w:pPr>
-      <w:r>
-        <w:rPr>
-          <w:rFonts w:ascii="Calibri Light" w:hAnsi="Calibri Light"/>
-          <w:color w:val="000000" w:themeColor="text1"/>
-        </w:rPr>
-        <w:t xml:space="preserve">On the main page, click on the button Start Practicing! </w:t>
-      </w:r>
-    </w:p>
-    <w:p>
-      <w:pPr>
-        <w:numPr>
-          <w:ilvl w:val="0"/>
-          <w:numId w:val="6"/>
-        </w:numPr>
-        <w:ind w:left="360" w:right="-720"/>
-        <w:jc w:val="both"/>
-        <w:rPr>
-          <w:rFonts w:ascii="Calibri Light" w:hAnsi="Calibri Light"/>
-          <w:color w:val="000000" w:themeColor="text1"/>
-        </w:rPr>
-      </w:pPr>
-      <w:r>
-        <w:rPr>
-          <w:rFonts w:ascii="Calibri Light" w:hAnsi="Calibri Light"/>
-          <w:color w:val="000000" w:themeColor="text1"/>
-        </w:rPr>
-        <w:t>Your teacher will tell you which edition of Building Java Programs you are using in your class.  For your records, write down which edition to click on here:</w:t>
-      </w:r>
-    </w:p>
-    <w:p>
-      <w:pPr>
-        <w:ind w:left="360" w:right="-720"/>
-        <w:jc w:val="both"/>
-        <w:rPr>
-          <w:rFonts w:ascii="Calibri Light" w:hAnsi="Calibri Light"/>
-          <w:color w:val="000000" w:themeColor="text1"/>
-        </w:rPr>
-      </w:pPr>
-    </w:p>
-    <w:p>
-      <w:pPr>
-        <w:ind w:left="360" w:right="-720"/>
-        <w:jc w:val="both"/>
-        <w:rPr>
-          <w:rFonts w:ascii="Calibri Light" w:hAnsi="Calibri Light"/>
-          <w:color w:val="000000" w:themeColor="text1"/>
-        </w:rPr>
-      </w:pPr>
-      <w:r>
-        <w:rPr>
-          <w:rFonts w:ascii="Calibri Light" w:hAnsi="Calibri Light"/>
-          <w:color w:val="000000" w:themeColor="text1"/>
-        </w:rPr>
-        <w:t>Building Java Programs, Edition #:</w:t>
-      </w:r>
-    </w:p>
-    <w:p>
-      <w:pPr>
-        <w:ind w:left="-720" w:right="-720"/>
-        <w:jc w:val="both"/>
-        <w:rPr>
-          <w:rFonts w:ascii="Calibri Light" w:hAnsi="Calibri Light"/>
-          <w:color w:val="000000" w:themeColor="text1"/>
-          <w:sz w:val="28"/>
-          <w:szCs w:val="28"/>
-        </w:rPr>
-      </w:pPr>
-    </w:p>
-    <w:p>
-      <w:pPr>
-        <w:ind w:left="-720" w:right="-720"/>
-        <w:jc w:val="both"/>
-        <w:rPr>
-          <w:rFonts w:ascii="Calibri Light" w:hAnsi="Calibri Light"/>
-          <w:color w:val="000000" w:themeColor="text1"/>
-          <w:sz w:val="28"/>
-          <w:szCs w:val="28"/>
-        </w:rPr>
-      </w:pPr>
-    </w:p>
-    <w:p>
-      <w:pPr>
-        <w:numPr>
-          <w:ilvl w:val="0"/>
-          <w:numId w:val="6"/>
-        </w:numPr>
-        <w:ind w:left="360" w:right="-720"/>
-        <w:jc w:val="both"/>
-        <w:rPr>
-          <w:rFonts w:ascii="Calibri Light" w:hAnsi="Calibri Light"/>
-          <w:color w:val="000000" w:themeColor="text1"/>
-        </w:rPr>
-      </w:pPr>
-      <w:r>
-        <w:rPr>
-          <w:rFonts w:ascii="Calibri Light" w:hAnsi="Calibri Light"/>
-          <w:color w:val="000000" w:themeColor="text1"/>
-        </w:rPr>
-        <w:t xml:space="preserve"> Click on the correct edition, then click on the Chapter 1 link.</w:t>
-      </w:r>
-    </w:p>
-    <w:p>
-      <w:pPr>
-        <w:ind w:left="-720" w:right="-720"/>
-        <w:jc w:val="both"/>
-        <w:rPr>
-          <w:rFonts w:ascii="Calibri Light" w:hAnsi="Calibri Light"/>
-          <w:color w:val="000000" w:themeColor="text1"/>
-          <w:sz w:val="28"/>
-          <w:szCs w:val="28"/>
-        </w:rPr>
-      </w:pPr>
-      <w:r>
-        <w:rPr>
-          <w:noProof/>
-          <w:color w:val="000000" w:themeColor="text1"/>
-        </w:rPr>
-        <w:drawing>
-          <wp:anchor distT="0" distB="0" distL="114300" distR="114300" simplePos="0" relativeHeight="251686912" behindDoc="1" locked="0" layoutInCell="1" allowOverlap="1" wp14:anchorId="56A3D483" wp14:editId="661C9B00">
-            <wp:simplePos x="0" y="0"/>
-            <wp:positionH relativeFrom="column">
-              <wp:posOffset>2514600</wp:posOffset>
-            </wp:positionH>
-            <wp:positionV relativeFrom="paragraph">
-              <wp:posOffset>43180</wp:posOffset>
-            </wp:positionV>
-            <wp:extent cx="3594100" cy="1828800"/>
-            <wp:effectExtent l="0" t="0" r="12700" b="0"/>
-            <wp:wrapNone/>
-            <wp:docPr id="29" name="Picture 29" descr="Screen Shot 2015-03-31 at 12"/>
-            <wp:cNvGraphicFramePr>
-              <a:graphicFrameLocks xmlns:a="http://schemas.openxmlformats.org/drawingml/2006/main" noChangeAspect="1"/>
-            </wp:cNvGraphicFramePr>
-            <a:graphic xmlns:a="http://schemas.openxmlformats.org/drawingml/2006/main">
-              <a:graphicData uri="http://schemas.openxmlformats.org/drawingml/2006/picture">
-                <pic:pic xmlns:pic="http://schemas.openxmlformats.org/drawingml/2006/picture">
-                  <pic:nvPicPr>
-                    <pic:cNvPr id="0" name="Picture 29" descr="Screen Shot 2015-03-31 at 12"/>
-                    <pic:cNvPicPr>
-                      <a:picLocks noChangeAspect="1" noChangeArrowheads="1"/>
-                    </pic:cNvPicPr>
-                  </pic:nvPicPr>
-                  <pic:blipFill>
-                    <a:blip r:embed="rId27">
-                      <a:extLst>
-                        <a:ext uri="{28A0092B-C50C-407E-A947-70E740481C1C}">
-                          <a14:useLocalDpi xmlns:a14="http://schemas.microsoft.com/office/drawing/2010/main" val="0"/>
-                        </a:ext>
-                      </a:extLst>
-                    </a:blip>
-                    <a:srcRect b="20000"/>
-                    <a:stretch>
-                      <a:fillRect/>
-                    </a:stretch>
-                  </pic:blipFill>
-                  <pic:spPr bwMode="auto">
-                    <a:xfrm>
-                      <a:off x="0" y="0"/>
-                      <a:ext cx="3594100" cy="1828800"/>
-                    </a:xfrm>
-                    <a:prstGeom prst="rect">
-                      <a:avLst/>
-                    </a:prstGeom>
-                    <a:noFill/>
-                    <a:ln>
-                      <a:noFill/>
-                    </a:ln>
-                  </pic:spPr>
-                </pic:pic>
-              </a:graphicData>
-            </a:graphic>
-            <wp14:sizeRelH relativeFrom="page">
-              <wp14:pctWidth>0</wp14:pctWidth>
-            </wp14:sizeRelH>
-            <wp14:sizeRelV relativeFrom="page">
-              <wp14:pctHeight>0</wp14:pctHeight>
-            </wp14:sizeRelV>
-          </wp:anchor>
-        </w:drawing>
-      </w:r>
-    </w:p>
-    <w:p>
-      <w:pPr>
-        <w:ind w:left="-720" w:right="-720"/>
-        <w:jc w:val="both"/>
-        <w:rPr>
-          <w:rFonts w:ascii="Calibri Light" w:hAnsi="Calibri Light"/>
-          <w:color w:val="000000" w:themeColor="text1"/>
-          <w:sz w:val="28"/>
-          <w:szCs w:val="28"/>
-        </w:rPr>
-      </w:pPr>
-    </w:p>
-    <w:p>
-      <w:pPr>
-        <w:ind w:left="-720" w:right="-720"/>
-        <w:jc w:val="both"/>
-        <w:rPr>
-          <w:rFonts w:ascii="Calibri Light" w:hAnsi="Calibri Light"/>
-          <w:color w:val="000000" w:themeColor="text1"/>
-          <w:sz w:val="28"/>
-          <w:szCs w:val="28"/>
-        </w:rPr>
-      </w:pPr>
-      <w:r>
-        <w:rPr>
-          <w:noProof/>
-          <w:color w:val="000000" w:themeColor="text1"/>
-        </w:rPr>
-        <mc:AlternateContent>
-          <mc:Choice Requires="wps">
-            <w:drawing>
-              <wp:anchor distT="0" distB="0" distL="114300" distR="114300" simplePos="0" relativeHeight="251687936" behindDoc="0" locked="0" layoutInCell="1" allowOverlap="1" wp14:anchorId="7273410A" wp14:editId="4A930801">
-                <wp:simplePos x="0" y="0"/>
-                <wp:positionH relativeFrom="column">
-                  <wp:posOffset>342900</wp:posOffset>
-                </wp:positionH>
-                <wp:positionV relativeFrom="paragraph">
-                  <wp:posOffset>180340</wp:posOffset>
-                </wp:positionV>
-                <wp:extent cx="2400300" cy="0"/>
-                <wp:effectExtent l="25400" t="88900" r="38100" b="114300"/>
-                <wp:wrapThrough wrapText="bothSides">
-                  <wp:wrapPolygon edited="0">
-                    <wp:start x="20143" y="-2147483648"/>
-                    <wp:lineTo x="-86" y="-2147483648"/>
-                    <wp:lineTo x="-86" y="-2147483648"/>
-                    <wp:lineTo x="20143" y="-2147483648"/>
-                    <wp:lineTo x="20914" y="-2147483648"/>
-                    <wp:lineTo x="20914" y="-2147483648"/>
-                    <wp:lineTo x="21771" y="-2147483648"/>
-                    <wp:lineTo x="21771" y="-2147483648"/>
-                    <wp:lineTo x="20743" y="-2147483648"/>
-                    <wp:lineTo x="20143" y="-2147483648"/>
-                  </wp:wrapPolygon>
-                </wp:wrapThrough>
-                <wp:docPr id="4" name="Straight Arrow Connector 5"/>
-                <wp:cNvGraphicFramePr>
-                  <a:graphicFrameLocks xmlns:a="http://schemas.openxmlformats.org/drawingml/2006/main"/>
-                </wp:cNvGraphicFramePr>
-                <a:graphic xmlns:a="http://schemas.openxmlformats.org/drawingml/2006/main">
-                  <a:graphicData uri="http://schemas.microsoft.com/office/word/2010/wordprocessingShape">
-                    <wps:wsp>
-                      <wps:cNvCnPr>
-                        <a:cxnSpLocks noChangeShapeType="1"/>
-                      </wps:cNvCnPr>
-                      <wps:spPr bwMode="auto">
-                        <a:xfrm>
-                          <a:off x="0" y="0"/>
-                          <a:ext cx="2400300" cy="0"/>
-                        </a:xfrm>
-                        <a:prstGeom prst="straightConnector1">
-                          <a:avLst/>
-                        </a:prstGeom>
-                        <a:noFill/>
-                        <a:ln w="25400">
-                          <a:solidFill>
-                            <a:srgbClr val="000000"/>
-                          </a:solidFill>
-                          <a:round/>
-                          <a:headEnd/>
-                          <a:tailEnd type="arrow" w="med" len="med"/>
-                        </a:ln>
-                        <a:effectLst/>
-                        <a:extLst>
-                          <a:ext uri="{909E8E84-426E-40dd-AFC4-6F175D3DCCD1}">
-                            <a14:hiddenFill xmlns="" xmlns:mo="http://schemas.microsoft.com/office/mac/office/2008/main" xmlns:mv="urn:schemas-microsoft-com:mac:vml" xmlns:o="urn:schemas-microsoft-com:office:office" xmlns:v="urn:schemas-microsoft-com:vml" xmlns:w10="urn:schemas-microsoft-com:office:word" xmlns:w="http://schemas.openxmlformats.org/wordprocessingml/2006/main" xmlns:a14="http://schemas.microsoft.com/office/drawing/2010/main">
-                              <a:noFill/>
-                            </a14:hiddenFill>
-                          </a:ext>
-                          <a:ext uri="{AF507438-7753-43e0-B8FC-AC1667EBCBE1}">
-                            <a14:hiddenEffects xmlns="" xmlns:mo="http://schemas.microsoft.com/office/mac/office/2008/main" xmlns:mv="urn:schemas-microsoft-com:mac:vml" xmlns:o="urn:schemas-microsoft-com:office:office" xmlns:v="urn:schemas-microsoft-com:vml" xmlns:w10="urn:schemas-microsoft-com:office:word" xmlns:w="http://schemas.openxmlformats.org/wordprocessingml/2006/main" xmlns:a14="http://schemas.microsoft.com/office/drawing/2010/main">
-                              <a:effectLst>
-                                <a:outerShdw blurRad="40000" dist="20000" dir="5400000" rotWithShape="0">
-                                  <a:srgbClr val="000000">
-                                    <a:alpha val="37999"/>
-                                  </a:srgbClr>
-                                </a:outerShdw>
-                              </a:effectLst>
-                            </a14:hiddenEffects>
-                          </a:ext>
-                        </a:extLst>
-                      </wps:spPr>
-                      <wps:bodyPr/>
-                    </wps:wsp>
-                  </a:graphicData>
-                </a:graphic>
-                <wp14:sizeRelH relativeFrom="page">
-                  <wp14:pctWidth>0</wp14:pctWidth>
-                </wp14:sizeRelH>
-                <wp14:sizeRelV relativeFrom="page">
-                  <wp14:pctHeight>0</wp14:pctHeight>
-                </wp14:sizeRelV>
-              </wp:anchor>
-            </w:drawing>
-          </mc:Choice>
-          <mc:Fallback>
-            <w:pict>
-              <v:shape w14:anchorId="5FA2B2B6" id="Straight Arrow Connector 5" o:spid="_x0000_s1026" type="#_x0000_t32" style="position:absolute;margin-left:27pt;margin-top:14.2pt;width:189pt;height:0;z-index:251687936;visibility:visible;mso-wrap-style:square;mso-width-percent:0;mso-height-percent:0;mso-wrap-distance-left:9pt;mso-wrap-distance-top:0;mso-wrap-distance-right:9pt;mso-wrap-distance-bottom:0;mso-position-horizontal:absolute;mso-position-horizontal-relative:text;mso-position-vertical:absolute;mso-position-vertical-relative:text;mso-width-percent:0;mso-height-percent:0;mso-width-relative:page;mso-height-relative:page" o:gfxdata="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" strokeweight="2pt">
-                <v:stroke endarrow="open"/>
-                <w10:wrap type="through"/>
-              </v:shape>
-            </w:pict>
-          </mc:Fallback>
-        </mc:AlternateContent>
-      </w:r>
-    </w:p>
-    <w:p>
-      <w:pPr>
-        <w:ind w:left="-720" w:right="-720"/>
-        <w:jc w:val="both"/>
-        <w:rPr>
-          <w:rFonts w:ascii="Calibri Light" w:hAnsi="Calibri Light"/>
-          <w:color w:val="000000" w:themeColor="text1"/>
-          <w:sz w:val="28"/>
-          <w:szCs w:val="28"/>
-        </w:rPr>
-      </w:pPr>
-    </w:p>
-    <w:p>
-      <w:pPr>
-        <w:ind w:left="-720" w:right="-720"/>
-        <w:jc w:val="both"/>
-        <w:rPr>
-          <w:rFonts w:ascii="Calibri Light" w:hAnsi="Calibri Light"/>
-          <w:color w:val="000000" w:themeColor="text1"/>
-          <w:sz w:val="28"/>
-          <w:szCs w:val="28"/>
-        </w:rPr>
-      </w:pPr>
-    </w:p>
-    <w:p>
-      <w:pPr>
-        <w:ind w:left="-720" w:right="-720"/>
-        <w:jc w:val="both"/>
-        <w:rPr>
-          <w:rFonts w:ascii="Calibri Light" w:hAnsi="Calibri Light"/>
-          <w:color w:val="000000" w:themeColor="text1"/>
-          <w:sz w:val="36"/>
-          <w:szCs w:val="36"/>
-        </w:rPr>
-      </w:pPr>
-    </w:p>
-    <w:p>
-      <w:pPr>
-        <w:ind w:left="-720" w:right="-720"/>
-        <w:jc w:val="both"/>
-        <w:rPr>
-          <w:rFonts w:ascii="Calibri Light" w:hAnsi="Calibri Light"/>
-          <w:color w:val="000000" w:themeColor="text1"/>
-          <w:sz w:val="36"/>
-          <w:szCs w:val="36"/>
-        </w:rPr>
-      </w:pPr>
-    </w:p>
-    <w:p>
-      <w:pPr>
-        <w:ind w:left="-720" w:right="-720"/>
-        <w:jc w:val="both"/>
-        <w:rPr>
-          <w:rFonts w:ascii="Calibri Light" w:hAnsi="Calibri Light"/>
-          <w:color w:val="000000" w:themeColor="text1"/>
-          <w:sz w:val="36"/>
-          <w:szCs w:val="36"/>
-        </w:rPr>
-      </w:pPr>
-    </w:p>
-    <w:p>
-      <w:pPr>
-        <w:ind w:left="-720" w:right="-720"/>
-        <w:jc w:val="both"/>
-        <w:rPr>
-          <w:rFonts w:ascii="Calibri Light" w:hAnsi="Calibri Light"/>
-          <w:color w:val="000000" w:themeColor="text1"/>
-          <w:sz w:val="36"/>
-          <w:szCs w:val="36"/>
-        </w:rPr>
-      </w:pPr>
-      <w:r>
-        <w:rPr>
-          <w:noProof/>
-          <w:color w:val="000000" w:themeColor="text1"/>
-        </w:rPr>
-        <w:drawing>
-          <wp:anchor distT="0" distB="0" distL="114300" distR="114300" simplePos="0" relativeHeight="251688960" behindDoc="1" locked="0" layoutInCell="1" allowOverlap="1" wp14:anchorId="05A6F372" wp14:editId="70D61129">
-            <wp:simplePos x="0" y="0"/>
-            <wp:positionH relativeFrom="column">
-              <wp:posOffset>3429000</wp:posOffset>
-            </wp:positionH>
-            <wp:positionV relativeFrom="paragraph">
-              <wp:posOffset>177165</wp:posOffset>
-            </wp:positionV>
-            <wp:extent cx="2717800" cy="609600"/>
-            <wp:effectExtent l="0" t="0" r="0" b="0"/>
-            <wp:wrapNone/>
-            <wp:docPr id="31" name="Picture 31" descr="Screen Shot 2015-03-31 at 12"/>
-            <wp:cNvGraphicFramePr>
-              <a:graphicFrameLocks xmlns:a="http://schemas.openxmlformats.org/drawingml/2006/main" noChangeAspect="1"/>
-            </wp:cNvGraphicFramePr>
-            <a:graphic xmlns:a="http://schemas.openxmlformats.org/drawingml/2006/main">
-              <a:graphicData uri="http://schemas.openxmlformats.org/drawingml/2006/picture">
-                <pic:pic xmlns:pic="http://schemas.openxmlformats.org/drawingml/2006/picture">
-                  <pic:nvPicPr>
-                    <pic:cNvPr id="0" name="Picture 31" descr="Screen Shot 2015-03-31 at 12"/>
-                    <pic:cNvPicPr>
-                      <a:picLocks noChangeAspect="1" noChangeArrowheads="1"/>
-                    </pic:cNvPicPr>
-                  </pic:nvPicPr>
-                  <pic:blipFill>
-                    <a:blip r:embed="rId28">
-                      <a:extLst>
-                        <a:ext uri="{28A0092B-C50C-407E-A947-70E740481C1C}">
-                          <a14:useLocalDpi xmlns:a14="http://schemas.microsoft.com/office/drawing/2010/main" val="0"/>
-                        </a:ext>
-                      </a:extLst>
-                    </a:blip>
-                    <a:srcRect/>
-                    <a:stretch>
-                      <a:fillRect/>
-                    </a:stretch>
-                  </pic:blipFill>
-                  <pic:spPr bwMode="auto">
-                    <a:xfrm>
-                      <a:off x="0" y="0"/>
-                      <a:ext cx="2717800" cy="609600"/>
-                    </a:xfrm>
-                    <a:prstGeom prst="rect">
-                      <a:avLst/>
-                    </a:prstGeom>
-                    <a:noFill/>
-                    <a:ln>
-                      <a:noFill/>
-                    </a:ln>
-                  </pic:spPr>
-                </pic:pic>
-              </a:graphicData>
-            </a:graphic>
-            <wp14:sizeRelH relativeFrom="page">
-              <wp14:pctWidth>0</wp14:pctWidth>
-            </wp14:sizeRelH>
-            <wp14:sizeRelV relativeFrom="page">
-              <wp14:pctHeight>0</wp14:pctHeight>
-            </wp14:sizeRelV>
-          </wp:anchor>
-        </w:drawing>
-      </w:r>
-    </w:p>
-    <w:p>
-      <w:pPr>
-        <w:numPr>
-          <w:ilvl w:val="0"/>
-          <w:numId w:val="6"/>
-        </w:numPr>
-        <w:ind w:left="360" w:right="-720"/>
-        <w:jc w:val="both"/>
-        <w:rPr>
-          <w:rFonts w:ascii="Calibri Light" w:hAnsi="Calibri Light"/>
-          <w:color w:val="000000" w:themeColor="text1"/>
-        </w:rPr>
-      </w:pPr>
-      <w:r>
-        <w:rPr>
-          <w:rFonts w:ascii="Calibri Light" w:hAnsi="Calibri Light"/>
-          <w:color w:val="000000" w:themeColor="text1"/>
-        </w:rPr>
-        <w:t xml:space="preserve">Now click on the first problem </w:t>
-      </w:r>
-      <w:proofErr w:type="spellStart"/>
-      <w:r>
-        <w:rPr>
-          <w:rFonts w:ascii="Calibri Light" w:hAnsi="Calibri Light"/>
-          <w:color w:val="000000" w:themeColor="text1"/>
-        </w:rPr>
-        <w:t>binaryNumbers</w:t>
-      </w:r>
-      <w:proofErr w:type="spellEnd"/>
-      <w:r>
-        <w:rPr>
-          <w:rFonts w:ascii="Calibri Light" w:hAnsi="Calibri Light"/>
-          <w:color w:val="000000" w:themeColor="text1"/>
-        </w:rPr>
-        <w:t xml:space="preserve">. </w:t>
-      </w:r>
-    </w:p>
-    <w:p>
-      <w:pPr>
-        <w:ind w:left="360" w:right="-720"/>
-        <w:jc w:val="both"/>
-        <w:rPr>
-          <w:rFonts w:ascii="Calibri Light" w:hAnsi="Calibri Light"/>
-          <w:color w:val="000000" w:themeColor="text1"/>
-        </w:rPr>
-      </w:pPr>
-      <w:r>
-        <w:rPr>
-          <w:rFonts w:ascii="Calibri Light" w:hAnsi="Calibri Light"/>
-          <w:color w:val="000000" w:themeColor="text1"/>
-        </w:rPr>
-        <w:t>Select an answer and click the submit button.</w:t>
-      </w:r>
-    </w:p>
-    <w:p>
-      <w:pPr>
-        <w:ind w:left="-720" w:right="-720"/>
-        <w:jc w:val="both"/>
-        <w:rPr>
-          <w:rFonts w:ascii="Calibri Light" w:hAnsi="Calibri Light"/>
-          <w:color w:val="000000" w:themeColor="text1"/>
-          <w:sz w:val="28"/>
-          <w:szCs w:val="28"/>
-        </w:rPr>
-      </w:pPr>
-    </w:p>
-    <w:p>
-      <w:pPr>
-        <w:numPr>
-          <w:ilvl w:val="0"/>
-          <w:numId w:val="6"/>
-        </w:numPr>
-        <w:ind w:left="360" w:right="-720"/>
-        <w:jc w:val="both"/>
-        <w:rPr>
-          <w:rFonts w:ascii="Calibri Light" w:hAnsi="Calibri Light"/>
-          <w:color w:val="000000" w:themeColor="text1"/>
-        </w:rPr>
-      </w:pPr>
-      <w:r>
-        <w:rPr>
-          <w:rFonts w:ascii="Calibri Light" w:hAnsi="Calibri Light"/>
-          <w:color w:val="000000" w:themeColor="text1"/>
-        </w:rPr>
-        <w:t xml:space="preserve"> If you got the answer correct, go to the next question by clicking on the button at the upper-right most corner of the window.</w:t>
-      </w:r>
-    </w:p>
-    <w:p>
-      <w:pPr>
-        <w:numPr>
-          <w:ilvl w:val="0"/>
-          <w:numId w:val="6"/>
-        </w:numPr>
-        <w:ind w:left="360" w:right="-720"/>
-        <w:jc w:val="both"/>
-        <w:rPr>
-          <w:rFonts w:ascii="Calibri Light" w:hAnsi="Calibri Light"/>
-          <w:color w:val="000000" w:themeColor="text1"/>
-        </w:rPr>
-      </w:pPr>
-      <w:r>
-        <w:rPr>
-          <w:rFonts w:ascii="Calibri Light" w:hAnsi="Calibri Light"/>
-          <w:color w:val="000000" w:themeColor="text1"/>
-        </w:rPr>
-        <w:t>If you would like to turn off the sound effects, scroll to the bottom of the window and uncheck the Sound F/X button.</w:t>
-      </w:r>
-    </w:p>
-    <w:p>
-      <w:pPr>
-        <w:ind w:left="-720" w:right="-720"/>
-        <w:jc w:val="both"/>
-        <w:rPr>
-          <w:rFonts w:ascii="Calibri Light" w:hAnsi="Calibri Light"/>
-          <w:color w:val="000000" w:themeColor="text1"/>
-          <w:sz w:val="28"/>
-          <w:szCs w:val="28"/>
-        </w:rPr>
-      </w:pPr>
-      <w:r>
-        <w:rPr>
-          <w:noProof/>
-          <w:color w:val="000000" w:themeColor="text1"/>
-        </w:rPr>
-        <w:drawing>
-          <wp:anchor distT="0" distB="0" distL="114300" distR="114300" simplePos="0" relativeHeight="251689984" behindDoc="1" locked="0" layoutInCell="1" allowOverlap="1" wp14:anchorId="5F5D4D4D" wp14:editId="196B631C">
-            <wp:simplePos x="0" y="0"/>
-            <wp:positionH relativeFrom="column">
-              <wp:posOffset>228600</wp:posOffset>
-            </wp:positionH>
-            <wp:positionV relativeFrom="paragraph">
-              <wp:posOffset>165100</wp:posOffset>
-            </wp:positionV>
-            <wp:extent cx="5257800" cy="2901137"/>
-            <wp:effectExtent l="50800" t="50800" r="101600" b="96520"/>
-            <wp:wrapNone/>
-            <wp:docPr id="32" name="Picture 32" descr="Screen Shot 2015-03-31 at 12"/>
-            <wp:cNvGraphicFramePr>
-              <a:graphicFrameLocks xmlns:a="http://schemas.openxmlformats.org/drawingml/2006/main" noChangeAspect="1"/>
-            </wp:cNvGraphicFramePr>
-            <a:graphic xmlns:a="http://schemas.openxmlformats.org/drawingml/2006/main">
-              <a:graphicData uri="http://schemas.openxmlformats.org/drawingml/2006/picture">
-                <pic:pic xmlns:pic="http://schemas.openxmlformats.org/drawingml/2006/picture">
-                  <pic:nvPicPr>
-                    <pic:cNvPr id="3" name="Picture 32" descr="Screen Shot 2015-03-31 at 12"/>
-                    <pic:cNvPicPr>
-                      <a:picLocks noChangeAspect="1" noChangeArrowheads="1"/>
-                    </pic:cNvPicPr>
-                  </pic:nvPicPr>
-                  <pic:blipFill>
-                    <a:blip r:embed="rId29">
-                      <a:extLst>
-                        <a:ext uri="{28A0092B-C50C-407E-A947-70E740481C1C}">
-                          <a14:useLocalDpi xmlns:a14="http://schemas.microsoft.com/office/drawing/2010/main" val="0"/>
-                        </a:ext>
-                      </a:extLst>
-                    </a:blip>
-                    <a:srcRect/>
-                    <a:stretch>
-                      <a:fillRect/>
-                    </a:stretch>
-                  </pic:blipFill>
-                  <pic:spPr bwMode="auto">
-                    <a:xfrm>
-                      <a:off x="0" y="0"/>
-                      <a:ext cx="5257800" cy="2901137"/>
-                    </a:xfrm>
-                    <a:prstGeom prst="rect">
-                      <a:avLst/>
-                    </a:prstGeom>
-                    <a:noFill/>
-                    <a:ln>
-                      <a:noFill/>
-                    </a:ln>
-                    <a:effectLst>
-                      <a:outerShdw blurRad="63500" dist="38099" dir="2700000" algn="ctr" rotWithShape="0">
-                        <a:srgbClr val="000000">
-                          <a:alpha val="74998"/>
-                        </a:srgbClr>
-                      </a:outerShdw>
-                    </a:effectLst>
-                  </pic:spPr>
-                </pic:pic>
-              </a:graphicData>
-            </a:graphic>
-            <wp14:sizeRelH relativeFrom="page">
-              <wp14:pctWidth>0</wp14:pctWidth>
-            </wp14:sizeRelH>
-            <wp14:sizeRelV relativeFrom="page">
-              <wp14:pctHeight>0</wp14:pctHeight>
-            </wp14:sizeRelV>
-          </wp:anchor>
-        </w:drawing>
-      </w:r>
-    </w:p>
-    <w:p>
-      <w:pPr>
-        <w:ind w:left="-720" w:right="-720"/>
-        <w:jc w:val="both"/>
-        <w:rPr>
-          <w:rFonts w:ascii="Calibri Light" w:hAnsi="Calibri Light"/>
-          <w:color w:val="000000" w:themeColor="text1"/>
-          <w:sz w:val="28"/>
-          <w:szCs w:val="28"/>
-        </w:rPr>
-      </w:pPr>
-    </w:p>
-    <w:p>
-      <w:pPr>
-        <w:ind w:left="-720" w:right="-720"/>
-        <w:jc w:val="both"/>
-        <w:rPr>
-          <w:rFonts w:ascii="Calibri Light" w:hAnsi="Calibri Light"/>
-          <w:color w:val="000000" w:themeColor="text1"/>
-          <w:sz w:val="28"/>
-          <w:szCs w:val="28"/>
-        </w:rPr>
-      </w:pPr>
-      <w:r>
-        <w:rPr>
-          <w:noProof/>
-          <w:color w:val="000000" w:themeColor="text1"/>
-        </w:rPr>
-        <mc:AlternateContent>
-          <mc:Choice Requires="wps">
-            <w:drawing>
-              <wp:anchor distT="0" distB="0" distL="114300" distR="114300" simplePos="0" relativeHeight="251691008" behindDoc="0" locked="0" layoutInCell="1" allowOverlap="1" wp14:anchorId="47C5DE5F" wp14:editId="0CF0BB01">
-                <wp:simplePos x="0" y="0"/>
-                <wp:positionH relativeFrom="column">
-                  <wp:posOffset>2743200</wp:posOffset>
-                </wp:positionH>
-                <wp:positionV relativeFrom="paragraph">
-                  <wp:posOffset>187960</wp:posOffset>
-                </wp:positionV>
-                <wp:extent cx="2171700" cy="1257300"/>
-                <wp:effectExtent l="0" t="0" r="114300" b="88900"/>
-                <wp:wrapNone/>
-                <wp:docPr id="3" name="Straight Arrow Connector 6"/>
-                <wp:cNvGraphicFramePr>
-                  <a:graphicFrameLocks xmlns:a="http://schemas.openxmlformats.org/drawingml/2006/main"/>
-                </wp:cNvGraphicFramePr>
-                <a:graphic xmlns:a="http://schemas.openxmlformats.org/drawingml/2006/main">
-                  <a:graphicData uri="http://schemas.microsoft.com/office/word/2010/wordprocessingShape">
-                    <wps:wsp>
-                      <wps:cNvCnPr>
-                        <a:cxnSpLocks noChangeShapeType="1"/>
-                      </wps:cNvCnPr>
-                      <wps:spPr bwMode="auto">
-                        <a:xfrm>
-                          <a:off x="0" y="0"/>
-                          <a:ext cx="2171700" cy="1257300"/>
-                        </a:xfrm>
-                        <a:prstGeom prst="straightConnector1">
-                          <a:avLst/>
-                        </a:prstGeom>
-                        <a:noFill/>
-                        <a:ln w="25400">
-                          <a:solidFill>
-                            <a:srgbClr val="000000"/>
-                          </a:solidFill>
-                          <a:round/>
-                          <a:headEnd/>
-                          <a:tailEnd type="arrow" w="med" len="med"/>
-                        </a:ln>
-                        <a:effectLst/>
-                        <a:extLst>
-                          <a:ext uri="{909E8E84-426E-40dd-AFC4-6F175D3DCCD1}">
-                            <a14:hiddenFill xmlns="" xmlns:mo="http://schemas.microsoft.com/office/mac/office/2008/main" xmlns:mv="urn:schemas-microsoft-com:mac:vml" xmlns:o="urn:schemas-microsoft-com:office:office" xmlns:v="urn:schemas-microsoft-com:vml" xmlns:w10="urn:schemas-microsoft-com:office:word" xmlns:w="http://schemas.openxmlformats.org/wordprocessingml/2006/main" xmlns:a14="http://schemas.microsoft.com/office/drawing/2010/main">
-                              <a:noFill/>
-                            </a14:hiddenFill>
-                          </a:ext>
-                          <a:ext uri="{AF507438-7753-43e0-B8FC-AC1667EBCBE1}">
-                            <a14:hiddenEffects xmlns="" xmlns:mo="http://schemas.microsoft.com/office/mac/office/2008/main" xmlns:mv="urn:schemas-microsoft-com:mac:vml" xmlns:o="urn:schemas-microsoft-com:office:office" xmlns:v="urn:schemas-microsoft-com:vml" xmlns:w10="urn:schemas-microsoft-com:office:word" xmlns:w="http://schemas.openxmlformats.org/wordprocessingml/2006/main" xmlns:a14="http://schemas.microsoft.com/office/drawing/2010/main">
-                              <a:effectLst>
-                                <a:outerShdw blurRad="40000" dist="20000" dir="5400000" rotWithShape="0">
-                                  <a:srgbClr val="000000">
-                                    <a:alpha val="37999"/>
-                                  </a:srgbClr>
-                                </a:outerShdw>
-                              </a:effectLst>
-                            </a14:hiddenEffects>
-                          </a:ext>
-                        </a:extLst>
-                      </wps:spPr>
-                      <wps:bodyPr/>
-                    </wps:wsp>
-                  </a:graphicData>
-                </a:graphic>
-                <wp14:sizeRelH relativeFrom="page">
-                  <wp14:pctWidth>0</wp14:pctWidth>
-                </wp14:sizeRelH>
-                <wp14:sizeRelV relativeFrom="page">
-                  <wp14:pctHeight>0</wp14:pctHeight>
-                </wp14:sizeRelV>
-              </wp:anchor>
-            </w:drawing>
-          </mc:Choice>
-          <mc:Fallback>
-            <w:pict>
-              <v:shape w14:anchorId="6EEF7151" id="Straight Arrow Connector 6" o:spid="_x0000_s1026" type="#_x0000_t32" style="position:absolute;margin-left:3in;margin-top:14.8pt;width:171pt;height:99pt;z-index:251691008;visibility:visible;mso-wrap-style:square;mso-width-percent:0;mso-height-percent:0;mso-wrap-distance-left:9pt;mso-wrap-distance-top:0;mso-wrap-distance-right:9pt;mso-wrap-distance-bottom:0;mso-position-horizontal:absolute;mso-position-horizontal-relative:text;mso-position-vertical:absolute;mso-position-vertical-relative:text;mso-width-percent:0;mso-height-percent:0;mso-width-relative:page;mso-height-relative:page" o:gfxdata="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" strokeweight="2pt">
-                <v:stroke endarrow="open"/>
-              </v:shape>
-            </w:pict>
-          </mc:Fallback>
-        </mc:AlternateContent>
-      </w:r>
-    </w:p>
-    <w:p>
-      <w:pPr>
-        <w:ind w:left="-720" w:right="-720"/>
-        <w:jc w:val="both"/>
-        <w:rPr>
-          <w:rFonts w:ascii="Calibri Light" w:hAnsi="Calibri Light"/>
-          <w:color w:val="000000" w:themeColor="text1"/>
-          <w:sz w:val="36"/>
-          <w:szCs w:val="36"/>
-        </w:rPr>
-      </w:pPr>
-    </w:p>
-    <w:p>
-      <w:pPr>
-        <w:ind w:left="-720" w:right="-720"/>
-        <w:jc w:val="both"/>
-        <w:rPr>
-          <w:rFonts w:ascii="Calibri Light" w:hAnsi="Calibri Light"/>
-          <w:color w:val="000000" w:themeColor="text1"/>
-          <w:sz w:val="36"/>
-          <w:szCs w:val="36"/>
-        </w:rPr>
-      </w:pPr>
-    </w:p>
-    <w:p>
-      <w:pPr>
-        <w:ind w:left="-720" w:right="-720"/>
-        <w:jc w:val="both"/>
-        <w:rPr>
-          <w:rFonts w:ascii="Calibri Light" w:hAnsi="Calibri Light"/>
-          <w:color w:val="000000" w:themeColor="text1"/>
-          <w:sz w:val="36"/>
-          <w:szCs w:val="36"/>
-        </w:rPr>
-      </w:pPr>
-    </w:p>
-    <w:p>
-      <w:pPr>
-        <w:ind w:left="-720" w:right="-720"/>
-        <w:jc w:val="both"/>
-        <w:rPr>
-          <w:rFonts w:ascii="Calibri Light" w:hAnsi="Calibri Light"/>
-          <w:color w:val="000000" w:themeColor="text1"/>
-          <w:sz w:val="36"/>
-          <w:szCs w:val="36"/>
-        </w:rPr>
-      </w:pPr>
-    </w:p>
-    <w:p>
-      <w:pPr>
-        <w:ind w:left="-720" w:right="-720"/>
-        <w:jc w:val="center"/>
-        <w:rPr>
-          <w:color w:val="000000" w:themeColor="text1"/>
-        </w:rPr>
-      </w:pPr>
+          <w:color w:val="000000" w:themeColor="text1"/>
+        </w:rPr>
+      </w:pPr>
+      <w:bookmarkStart w:id="0" w:name="_GoBack"/>
+      <w:bookmarkEnd w:id="0"/>
     </w:p>
     <w:sectPr>
-      <w:headerReference w:type="default" r:id="rId30"/>
-      <w:footerReference w:type="default" r:id="rId31"/>
+      <w:headerReference w:type="even" r:id="rId23"/>
+      <w:headerReference w:type="default" r:id="rId24"/>
+      <w:footerReference w:type="even" r:id="rId25"/>
+      <w:footerReference w:type="default" r:id="rId26"/>
+      <w:headerReference w:type="first" r:id="rId27"/>
+      <w:footerReference w:type="first" r:id="rId28"/>
       <w:pgSz w:w="12240" w:h="15840"/>
       <w:pgMar w:top="1080" w:right="1800" w:bottom="1440" w:left="1800" w:header="720" w:footer="720" w:gutter="0"/>
       <w:cols w:space="720"/>
@@ -8441,7 +5939,7 @@
 </file>
 
 <file path=word/endnotes.xml><?xml version="1.0" encoding="utf-8"?>
-<w:endnotes xmlns:wpc="http://schemas.microsoft.com/office/word/2010/wordprocessingCanvas" xmlns:cx="http://schemas.microsoft.com/office/drawing/2014/chartex" xmlns:cx1="http://schemas.microsoft.com/office/drawing/2015/9/8/chartex" xmlns:cx2="http://schemas.microsoft.com/office/drawing/2015/10/21/chartex" xmlns:cx3="http://schemas.microsoft.com/office/drawing/2016/5/9/chartex" xmlns:cx4="http://schemas.microsoft.com/office/drawing/2016/5/10/chartex" xmlns:cx5="http://schemas.microsoft.com/office/drawing/2016/5/11/chartex" xmlns:cx6="http://schemas.microsoft.com/office/drawing/2016/5/12/chartex" xmlns:cx7="http://schemas.microsoft.com/office/drawing/2016/5/13/chartex" xmlns:cx8="http://schemas.microsoft.com/office/drawing/2016/5/14/chartex" xmlns:mc="http://schemas.openxmlformats.org/markup-compatibility/2006" xmlns:aink="http://schemas.microsoft.com/office/drawing/2016/ink" xmlns:am3d="http://schemas.microsoft.com/office/drawing/2017/model3d" xmlns:o="urn:schemas-microsoft-com:office:office" xmlns:r="http://schemas.openxmlformats.org/officeDocument/2006/relationships" xmlns:m="http://schemas.openxmlformats.org/officeDocument/2006/math" xmlns:v="urn:schemas-microsoft-com:vml" xmlns:wp14="http://schemas.microsoft.com/office/word/2010/wordprocessingDrawing" xmlns:wp="http://schemas.openxmlformats.org/drawingml/2006/wordprocessingDrawing" xmlns:w10="urn:schemas-microsoft-com:office:word" xmlns:w="http://schemas.openxmlformats.org/wordprocessingml/2006/main" xmlns:w14="http://schemas.microsoft.com/office/word/2010/wordml" xmlns:w15="http://schemas.microsoft.com/office/word/2012/wordml" xmlns:w16cid="http://schemas.microsoft.com/office/word/2016/wordml/cid" xmlns:w16se="http://schemas.microsoft.com/office/word/2015/wordml/symex" xmlns:wpg="http://schemas.microsoft.com/office/word/2010/wordprocessingGroup" xmlns:wpi="http://schemas.microsoft.com/office/word/2010/wordprocessingInk" xmlns:wne="http://schemas.microsoft.com/office/word/2006/wordml" xmlns:wps="http://schemas.microsoft.com/office/word/2010/wordprocessingShape" mc:Ignorable="w14 w15 w16se w16cid wp14">
+<w:endnotes xmlns:wpc="http://schemas.microsoft.com/office/word/2010/wordprocessingCanvas" xmlns:cx="http://schemas.microsoft.com/office/drawing/2014/chartex" xmlns:cx1="http://schemas.microsoft.com/office/drawing/2015/9/8/chartex" xmlns:cx2="http://schemas.microsoft.com/office/drawing/2015/10/21/chartex" xmlns:cx3="http://schemas.microsoft.com/office/drawing/2016/5/9/chartex" xmlns:cx4="http://schemas.microsoft.com/office/drawing/2016/5/10/chartex" xmlns:cx5="http://schemas.microsoft.com/office/drawing/2016/5/11/chartex" xmlns:cx6="http://schemas.microsoft.com/office/drawing/2016/5/12/chartex" xmlns:cx7="http://schemas.microsoft.com/office/drawing/2016/5/13/chartex" xmlns:cx8="http://schemas.microsoft.com/office/drawing/2016/5/14/chartex" xmlns:mc="http://schemas.openxmlformats.org/markup-compatibility/2006" xmlns:aink="http://schemas.microsoft.com/office/drawing/2016/ink" xmlns:am3d="http://schemas.microsoft.com/office/drawing/2017/model3d" xmlns:o="urn:schemas-microsoft-com:office:office" xmlns:r="http://schemas.openxmlformats.org/officeDocument/2006/relationships" xmlns:m="http://schemas.openxmlformats.org/officeDocument/2006/math" xmlns:v="urn:schemas-microsoft-com:vml" xmlns:wp14="http://schemas.microsoft.com/office/word/2010/wordprocessingDrawing" xmlns:wp="http://schemas.openxmlformats.org/drawingml/2006/wordprocessingDrawing" xmlns:w10="urn:schemas-microsoft-com:office:word" xmlns:w="http://schemas.openxmlformats.org/wordprocessingml/2006/main" xmlns:w14="http://schemas.microsoft.com/office/word/2010/wordml" xmlns:w15="http://schemas.microsoft.com/office/word/2012/wordml" xmlns:w16cex="http://schemas.microsoft.com/office/word/2018/wordml/cex" xmlns:w16cid="http://schemas.microsoft.com/office/word/2016/wordml/cid" xmlns:w16="http://schemas.microsoft.com/office/word/2018/wordml" xmlns:w16se="http://schemas.microsoft.com/office/word/2015/wordml/symex" xmlns:wpg="http://schemas.microsoft.com/office/word/2010/wordprocessingGroup" xmlns:wpi="http://schemas.microsoft.com/office/word/2010/wordprocessingInk" xmlns:wne="http://schemas.microsoft.com/office/word/2006/wordml" xmlns:wps="http://schemas.microsoft.com/office/word/2010/wordprocessingShape" mc:Ignorable="w14 w15 w16se w16cid w16 w16cex wp14">
   <w:endnote w:type="separator" w:id="-1">
     <w:p>
       <w:r>
@@ -8460,7 +5958,17 @@
 </file>
 
 <file path=word/footer1.xml><?xml version="1.0" encoding="utf-8"?>
-<w:ftr xmlns:wpc="http://schemas.microsoft.com/office/word/2010/wordprocessingCanvas" xmlns:cx="http://schemas.microsoft.com/office/drawing/2014/chartex" xmlns:cx1="http://schemas.microsoft.com/office/drawing/2015/9/8/chartex" xmlns:cx2="http://schemas.microsoft.com/office/drawing/2015/10/21/chartex" xmlns:cx3="http://schemas.microsoft.com/office/drawing/2016/5/9/chartex" xmlns:cx4="http://schemas.microsoft.com/office/drawing/2016/5/10/chartex" xmlns:cx5="http://schemas.microsoft.com/office/drawing/2016/5/11/chartex" xmlns:cx6="http://schemas.microsoft.com/office/drawing/2016/5/12/chartex" xmlns:cx7="http://schemas.microsoft.com/office/drawing/2016/5/13/chartex" xmlns:cx8="http://schemas.microsoft.com/office/drawing/2016/5/14/chartex" xmlns:mc="http://schemas.openxmlformats.org/markup-compatibility/2006" xmlns:aink="http://schemas.microsoft.com/office/drawing/2016/ink" xmlns:am3d="http://schemas.microsoft.com/office/drawing/2017/model3d" xmlns:o="urn:schemas-microsoft-com:office:office" xmlns:r="http://schemas.openxmlformats.org/officeDocument/2006/relationships" xmlns:m="http://schemas.openxmlformats.org/officeDocument/2006/math" xmlns:v="urn:schemas-microsoft-com:vml" xmlns:wp14="http://schemas.microsoft.com/office/word/2010/wordprocessingDrawing" xmlns:wp="http://schemas.openxmlformats.org/drawingml/2006/wordprocessingDrawing" xmlns:w10="urn:schemas-microsoft-com:office:word" xmlns:w="http://schemas.openxmlformats.org/wordprocessingml/2006/main" xmlns:w14="http://schemas.microsoft.com/office/word/2010/wordml" xmlns:w15="http://schemas.microsoft.com/office/word/2012/wordml" xmlns:w16cid="http://schemas.microsoft.com/office/word/2016/wordml/cid" xmlns:w16se="http://schemas.microsoft.com/office/word/2015/wordml/symex" xmlns:wpg="http://schemas.microsoft.com/office/word/2010/wordprocessingGroup" xmlns:wpi="http://schemas.microsoft.com/office/word/2010/wordprocessingInk" xmlns:wne="http://schemas.microsoft.com/office/word/2006/wordml" xmlns:wps="http://schemas.microsoft.com/office/word/2010/wordprocessingShape" mc:Ignorable="w14 w15 w16se w16cid wp14">
+<w:ftr xmlns:wpc="http://schemas.microsoft.com/office/word/2010/wordprocessingCanvas" xmlns:cx="http://schemas.microsoft.com/office/drawing/2014/chartex" xmlns:cx1="http://schemas.microsoft.com/office/drawing/2015/9/8/chartex" xmlns:cx2="http://schemas.microsoft.com/office/drawing/2015/10/21/chartex" xmlns:cx3="http://schemas.microsoft.com/office/drawing/2016/5/9/chartex" xmlns:cx4="http://schemas.microsoft.com/office/drawing/2016/5/10/chartex" xmlns:cx5="http://schemas.microsoft.com/office/drawing/2016/5/11/chartex" xmlns:cx6="http://schemas.microsoft.com/office/drawing/2016/5/12/chartex" xmlns:cx7="http://schemas.microsoft.com/office/drawing/2016/5/13/chartex" xmlns:cx8="http://schemas.microsoft.com/office/drawing/2016/5/14/chartex" xmlns:mc="http://schemas.openxmlformats.org/markup-compatibility/2006" xmlns:aink="http://schemas.microsoft.com/office/drawing/2016/ink" xmlns:am3d="http://schemas.microsoft.com/office/drawing/2017/model3d" xmlns:o="urn:schemas-microsoft-com:office:office" xmlns:r="http://schemas.openxmlformats.org/officeDocument/2006/relationships" xmlns:m="http://schemas.openxmlformats.org/officeDocument/2006/math" xmlns:v="urn:schemas-microsoft-com:vml" xmlns:wp14="http://schemas.microsoft.com/office/word/2010/wordprocessingDrawing" xmlns:wp="http://schemas.openxmlformats.org/drawingml/2006/wordprocessingDrawing" xmlns:w10="urn:schemas-microsoft-com:office:word" xmlns:w="http://schemas.openxmlformats.org/wordprocessingml/2006/main" xmlns:w14="http://schemas.microsoft.com/office/word/2010/wordml" xmlns:w15="http://schemas.microsoft.com/office/word/2012/wordml" xmlns:w16cex="http://schemas.microsoft.com/office/word/2018/wordml/cex" xmlns:w16cid="http://schemas.microsoft.com/office/word/2016/wordml/cid" xmlns:w16="http://schemas.microsoft.com/office/word/2018/wordml" xmlns:w16se="http://schemas.microsoft.com/office/word/2015/wordml/symex" xmlns:wpg="http://schemas.microsoft.com/office/word/2010/wordprocessingGroup" xmlns:wpi="http://schemas.microsoft.com/office/word/2010/wordprocessingInk" xmlns:wne="http://schemas.microsoft.com/office/word/2006/wordml" xmlns:wps="http://schemas.microsoft.com/office/word/2010/wordprocessingShape" mc:Ignorable="w14 w15 w16se w16cid w16 w16cex wp14">
+  <w:p>
+    <w:pPr>
+      <w:pStyle w:val="Footer"/>
+    </w:pPr>
+  </w:p>
+</w:ftr>
+</file>
+
+<file path=word/footer2.xml><?xml version="1.0" encoding="utf-8"?>
+<w:ftr xmlns:wpc="http://schemas.microsoft.com/office/word/2010/wordprocessingCanvas" xmlns:cx="http://schemas.microsoft.com/office/drawing/2014/chartex" xmlns:cx1="http://schemas.microsoft.com/office/drawing/2015/9/8/chartex" xmlns:cx2="http://schemas.microsoft.com/office/drawing/2015/10/21/chartex" xmlns:cx3="http://schemas.microsoft.com/office/drawing/2016/5/9/chartex" xmlns:cx4="http://schemas.microsoft.com/office/drawing/2016/5/10/chartex" xmlns:cx5="http://schemas.microsoft.com/office/drawing/2016/5/11/chartex" xmlns:cx6="http://schemas.microsoft.com/office/drawing/2016/5/12/chartex" xmlns:cx7="http://schemas.microsoft.com/office/drawing/2016/5/13/chartex" xmlns:cx8="http://schemas.microsoft.com/office/drawing/2016/5/14/chartex" xmlns:mc="http://schemas.openxmlformats.org/markup-compatibility/2006" xmlns:aink="http://schemas.microsoft.com/office/drawing/2016/ink" xmlns:am3d="http://schemas.microsoft.com/office/drawing/2017/model3d" xmlns:o="urn:schemas-microsoft-com:office:office" xmlns:r="http://schemas.openxmlformats.org/officeDocument/2006/relationships" xmlns:m="http://schemas.openxmlformats.org/officeDocument/2006/math" xmlns:v="urn:schemas-microsoft-com:vml" xmlns:wp14="http://schemas.microsoft.com/office/word/2010/wordprocessingDrawing" xmlns:wp="http://schemas.openxmlformats.org/drawingml/2006/wordprocessingDrawing" xmlns:w10="urn:schemas-microsoft-com:office:word" xmlns:w="http://schemas.openxmlformats.org/wordprocessingml/2006/main" xmlns:w14="http://schemas.microsoft.com/office/word/2010/wordml" xmlns:w15="http://schemas.microsoft.com/office/word/2012/wordml" xmlns:w16cex="http://schemas.microsoft.com/office/word/2018/wordml/cex" xmlns:w16cid="http://schemas.microsoft.com/office/word/2016/wordml/cid" xmlns:w16="http://schemas.microsoft.com/office/word/2018/wordml" xmlns:w16se="http://schemas.microsoft.com/office/word/2015/wordml/symex" xmlns:wpg="http://schemas.microsoft.com/office/word/2010/wordprocessingGroup" xmlns:wpi="http://schemas.microsoft.com/office/word/2010/wordprocessingInk" xmlns:wne="http://schemas.microsoft.com/office/word/2006/wordml" xmlns:wps="http://schemas.microsoft.com/office/word/2010/wordprocessingShape" mc:Ignorable="w14 w15 w16se w16cid w16 w16cex wp14">
   <w:p>
     <w:pPr>
       <w:pStyle w:val="Footer"/>
@@ -8543,43 +6051,7 @@
                                 <w:color w:val="000000" w:themeColor="text1"/>
                                 <w:sz w:val="20"/>
                               </w:rPr>
-                              <w:t>Creative Commons Attribution-</w:t>
-                            </w:r>
-                            <w:proofErr w:type="spellStart"/>
-                            <w:r>
-                              <w:rPr>
-                                <w:rFonts w:ascii="Calibri" w:hAnsi="Calibri"/>
-                                <w:color w:val="000000" w:themeColor="text1"/>
-                                <w:sz w:val="20"/>
-                              </w:rPr>
-                              <w:t>NonCommercial</w:t>
-                            </w:r>
-                            <w:proofErr w:type="spellEnd"/>
-                            <w:r>
-                              <w:rPr>
-                                <w:rFonts w:ascii="Calibri" w:hAnsi="Calibri"/>
-                                <w:color w:val="000000" w:themeColor="text1"/>
-                                <w:sz w:val="20"/>
-                              </w:rPr>
-                              <w:t>-</w:t>
-                            </w:r>
-                            <w:proofErr w:type="spellStart"/>
-                            <w:r>
-                              <w:rPr>
-                                <w:rFonts w:ascii="Calibri" w:hAnsi="Calibri"/>
-                                <w:color w:val="000000" w:themeColor="text1"/>
-                                <w:sz w:val="20"/>
-                              </w:rPr>
-                              <w:t>ShareAlike</w:t>
-                            </w:r>
-                            <w:proofErr w:type="spellEnd"/>
-                            <w:r>
-                              <w:rPr>
-                                <w:rFonts w:ascii="Calibri" w:hAnsi="Calibri"/>
-                                <w:color w:val="000000" w:themeColor="text1"/>
-                                <w:sz w:val="20"/>
-                              </w:rPr>
-                              <w:t xml:space="preserve"> 4.0 International License</w:t>
+                              <w:t>Creative Commons Attribution-NonCommercial-ShareAlike 4.0 International License</w:t>
                             </w:r>
                           </w:hyperlink>
                           <w:r>
@@ -8627,7 +6099,7 @@
         </mc:Choice>
         <mc:Fallback>
           <w:pict>
-            <v:rect w14:anchorId="518DD563" id="Rectangle 17" o:spid="_x0000_s1030" style="position:absolute;margin-left:18pt;margin-top:-7.95pt;width:270pt;height:36pt;z-index:251660288;visibility:visible;mso-wrap-style:square;mso-width-percent:0;mso-height-percent:0;mso-wrap-distance-left:9pt;mso-wrap-distance-top:0;mso-wrap-distance-right:9pt;mso-wrap-distance-bottom:0;mso-position-horizontal:absolute;mso-position-horizontal-relative:text;mso-position-vertical:absolute;mso-position-vertical-relative:text;mso-width-percent:0;mso-height-percent:0;mso-width-relative:margin;mso-height-relative:margin;v-text-anchor:middle" o:gfxdata="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" filled="f" stroked="f" strokeweight="2pt">
+            <v:rect w14:anchorId="518DD563" id="Rectangle 17" o:spid="_x0000_s1029" style="position:absolute;margin-left:18pt;margin-top:-7.95pt;width:270pt;height:36pt;z-index:251660288;visibility:visible;mso-wrap-style:square;mso-width-percent:0;mso-height-percent:0;mso-wrap-distance-left:9pt;mso-wrap-distance-top:0;mso-wrap-distance-right:9pt;mso-wrap-distance-bottom:0;mso-position-horizontal:absolute;mso-position-horizontal-relative:text;mso-position-vertical:absolute;mso-position-vertical-relative:text;mso-width-percent:0;mso-height-percent:0;mso-width-relative:margin;mso-height-relative:margin;v-text-anchor:middle" o:gfxdata="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" filled="f" stroked="f" strokeweight="2pt">
               <v:textbox>
                 <w:txbxContent>
                   <w:p>
@@ -8653,43 +6125,7 @@
                           <w:color w:val="000000" w:themeColor="text1"/>
                           <w:sz w:val="20"/>
                         </w:rPr>
-                        <w:t>Creative Commons Attribution-</w:t>
-                      </w:r>
-                      <w:proofErr w:type="spellStart"/>
-                      <w:r>
-                        <w:rPr>
-                          <w:rFonts w:ascii="Calibri" w:hAnsi="Calibri"/>
-                          <w:color w:val="000000" w:themeColor="text1"/>
-                          <w:sz w:val="20"/>
-                        </w:rPr>
-                        <w:t>NonCommercial</w:t>
-                      </w:r>
-                      <w:proofErr w:type="spellEnd"/>
-                      <w:r>
-                        <w:rPr>
-                          <w:rFonts w:ascii="Calibri" w:hAnsi="Calibri"/>
-                          <w:color w:val="000000" w:themeColor="text1"/>
-                          <w:sz w:val="20"/>
-                        </w:rPr>
-                        <w:t>-</w:t>
-                      </w:r>
-                      <w:proofErr w:type="spellStart"/>
-                      <w:r>
-                        <w:rPr>
-                          <w:rFonts w:ascii="Calibri" w:hAnsi="Calibri"/>
-                          <w:color w:val="000000" w:themeColor="text1"/>
-                          <w:sz w:val="20"/>
-                        </w:rPr>
-                        <w:t>ShareAlike</w:t>
-                      </w:r>
-                      <w:proofErr w:type="spellEnd"/>
-                      <w:r>
-                        <w:rPr>
-                          <w:rFonts w:ascii="Calibri" w:hAnsi="Calibri"/>
-                          <w:color w:val="000000" w:themeColor="text1"/>
-                          <w:sz w:val="20"/>
-                        </w:rPr>
-                        <w:t xml:space="preserve"> 4.0 International License</w:t>
+                        <w:t>Creative Commons Attribution-NonCommercial-ShareAlike 4.0 International License</w:t>
                       </w:r>
                     </w:hyperlink>
                     <w:r>
@@ -8793,8 +6229,18 @@
 </w:ftr>
 </file>
 
+<file path=word/footer3.xml><?xml version="1.0" encoding="utf-8"?>
+<w:ftr xmlns:wpc="http://schemas.microsoft.com/office/word/2010/wordprocessingCanvas" xmlns:cx="http://schemas.microsoft.com/office/drawing/2014/chartex" xmlns:cx1="http://schemas.microsoft.com/office/drawing/2015/9/8/chartex" xmlns:cx2="http://schemas.microsoft.com/office/drawing/2015/10/21/chartex" xmlns:cx3="http://schemas.microsoft.com/office/drawing/2016/5/9/chartex" xmlns:cx4="http://schemas.microsoft.com/office/drawing/2016/5/10/chartex" xmlns:cx5="http://schemas.microsoft.com/office/drawing/2016/5/11/chartex" xmlns:cx6="http://schemas.microsoft.com/office/drawing/2016/5/12/chartex" xmlns:cx7="http://schemas.microsoft.com/office/drawing/2016/5/13/chartex" xmlns:cx8="http://schemas.microsoft.com/office/drawing/2016/5/14/chartex" xmlns:mc="http://schemas.openxmlformats.org/markup-compatibility/2006" xmlns:aink="http://schemas.microsoft.com/office/drawing/2016/ink" xmlns:am3d="http://schemas.microsoft.com/office/drawing/2017/model3d" xmlns:o="urn:schemas-microsoft-com:office:office" xmlns:r="http://schemas.openxmlformats.org/officeDocument/2006/relationships" xmlns:m="http://schemas.openxmlformats.org/officeDocument/2006/math" xmlns:v="urn:schemas-microsoft-com:vml" xmlns:wp14="http://schemas.microsoft.com/office/word/2010/wordprocessingDrawing" xmlns:wp="http://schemas.openxmlformats.org/drawingml/2006/wordprocessingDrawing" xmlns:w10="urn:schemas-microsoft-com:office:word" xmlns:w="http://schemas.openxmlformats.org/wordprocessingml/2006/main" xmlns:w14="http://schemas.microsoft.com/office/word/2010/wordml" xmlns:w15="http://schemas.microsoft.com/office/word/2012/wordml" xmlns:w16cex="http://schemas.microsoft.com/office/word/2018/wordml/cex" xmlns:w16cid="http://schemas.microsoft.com/office/word/2016/wordml/cid" xmlns:w16="http://schemas.microsoft.com/office/word/2018/wordml" xmlns:w16se="http://schemas.microsoft.com/office/word/2015/wordml/symex" xmlns:wpg="http://schemas.microsoft.com/office/word/2010/wordprocessingGroup" xmlns:wpi="http://schemas.microsoft.com/office/word/2010/wordprocessingInk" xmlns:wne="http://schemas.microsoft.com/office/word/2006/wordml" xmlns:wps="http://schemas.microsoft.com/office/word/2010/wordprocessingShape" mc:Ignorable="w14 w15 w16se w16cid w16 w16cex wp14">
+  <w:p>
+    <w:pPr>
+      <w:pStyle w:val="Footer"/>
+    </w:pPr>
+  </w:p>
+</w:ftr>
+</file>
+
 <file path=word/footnotes.xml><?xml version="1.0" encoding="utf-8"?>
-<w:footnotes xmlns:wpc="http://schemas.microsoft.com/office/word/2010/wordprocessingCanvas" xmlns:cx="http://schemas.microsoft.com/office/drawing/2014/chartex" xmlns:cx1="http://schemas.microsoft.com/office/drawing/2015/9/8/chartex" xmlns:cx2="http://schemas.microsoft.com/office/drawing/2015/10/21/chartex" xmlns:cx3="http://schemas.microsoft.com/office/drawing/2016/5/9/chartex" xmlns:cx4="http://schemas.microsoft.com/office/drawing/2016/5/10/chartex" xmlns:cx5="http://schemas.microsoft.com/office/drawing/2016/5/11/chartex" xmlns:cx6="http://schemas.microsoft.com/office/drawing/2016/5/12/chartex" xmlns:cx7="http://schemas.microsoft.com/office/drawing/2016/5/13/chartex" xmlns:cx8="http://schemas.microsoft.com/office/drawing/2016/5/14/chartex" xmlns:mc="http://schemas.openxmlformats.org/markup-compatibility/2006" xmlns:aink="http://schemas.microsoft.com/office/drawing/2016/ink" xmlns:am3d="http://schemas.microsoft.com/office/drawing/2017/model3d" xmlns:o="urn:schemas-microsoft-com:office:office" xmlns:r="http://schemas.openxmlformats.org/officeDocument/2006/relationships" xmlns:m="http://schemas.openxmlformats.org/officeDocument/2006/math" xmlns:v="urn:schemas-microsoft-com:vml" xmlns:wp14="http://schemas.microsoft.com/office/word/2010/wordprocessingDrawing" xmlns:wp="http://schemas.openxmlformats.org/drawingml/2006/wordprocessingDrawing" xmlns:w10="urn:schemas-microsoft-com:office:word" xmlns:w="http://schemas.openxmlformats.org/wordprocessingml/2006/main" xmlns:w14="http://schemas.microsoft.com/office/word/2010/wordml" xmlns:w15="http://schemas.microsoft.com/office/word/2012/wordml" xmlns:w16cid="http://schemas.microsoft.com/office/word/2016/wordml/cid" xmlns:w16se="http://schemas.microsoft.com/office/word/2015/wordml/symex" xmlns:wpg="http://schemas.microsoft.com/office/word/2010/wordprocessingGroup" xmlns:wpi="http://schemas.microsoft.com/office/word/2010/wordprocessingInk" xmlns:wne="http://schemas.microsoft.com/office/word/2006/wordml" xmlns:wps="http://schemas.microsoft.com/office/word/2010/wordprocessingShape" mc:Ignorable="w14 w15 w16se w16cid wp14">
+<w:footnotes xmlns:wpc="http://schemas.microsoft.com/office/word/2010/wordprocessingCanvas" xmlns:cx="http://schemas.microsoft.com/office/drawing/2014/chartex" xmlns:cx1="http://schemas.microsoft.com/office/drawing/2015/9/8/chartex" xmlns:cx2="http://schemas.microsoft.com/office/drawing/2015/10/21/chartex" xmlns:cx3="http://schemas.microsoft.com/office/drawing/2016/5/9/chartex" xmlns:cx4="http://schemas.microsoft.com/office/drawing/2016/5/10/chartex" xmlns:cx5="http://schemas.microsoft.com/office/drawing/2016/5/11/chartex" xmlns:cx6="http://schemas.microsoft.com/office/drawing/2016/5/12/chartex" xmlns:cx7="http://schemas.microsoft.com/office/drawing/2016/5/13/chartex" xmlns:cx8="http://schemas.microsoft.com/office/drawing/2016/5/14/chartex" xmlns:mc="http://schemas.openxmlformats.org/markup-compatibility/2006" xmlns:aink="http://schemas.microsoft.com/office/drawing/2016/ink" xmlns:am3d="http://schemas.microsoft.com/office/drawing/2017/model3d" xmlns:o="urn:schemas-microsoft-com:office:office" xmlns:r="http://schemas.openxmlformats.org/officeDocument/2006/relationships" xmlns:m="http://schemas.openxmlformats.org/officeDocument/2006/math" xmlns:v="urn:schemas-microsoft-com:vml" xmlns:wp14="http://schemas.microsoft.com/office/word/2010/wordprocessingDrawing" xmlns:wp="http://schemas.openxmlformats.org/drawingml/2006/wordprocessingDrawing" xmlns:w10="urn:schemas-microsoft-com:office:word" xmlns:w="http://schemas.openxmlformats.org/wordprocessingml/2006/main" xmlns:w14="http://schemas.microsoft.com/office/word/2010/wordml" xmlns:w15="http://schemas.microsoft.com/office/word/2012/wordml" xmlns:w16cex="http://schemas.microsoft.com/office/word/2018/wordml/cex" xmlns:w16cid="http://schemas.microsoft.com/office/word/2016/wordml/cid" xmlns:w16="http://schemas.microsoft.com/office/word/2018/wordml" xmlns:w16se="http://schemas.microsoft.com/office/word/2015/wordml/symex" xmlns:wpg="http://schemas.microsoft.com/office/word/2010/wordprocessingGroup" xmlns:wpi="http://schemas.microsoft.com/office/word/2010/wordprocessingInk" xmlns:wne="http://schemas.microsoft.com/office/word/2006/wordml" xmlns:wps="http://schemas.microsoft.com/office/word/2010/wordprocessingShape" mc:Ignorable="w14 w15 w16se w16cid w16 w16cex wp14">
   <w:footnote w:type="separator" w:id="-1">
     <w:p>
       <w:r>
@@ -8813,7 +6259,17 @@
 </file>
 
 <file path=word/header1.xml><?xml version="1.0" encoding="utf-8"?>
-<w:hdr xmlns:wpc="http://schemas.microsoft.com/office/word/2010/wordprocessingCanvas" xmlns:cx="http://schemas.microsoft.com/office/drawing/2014/chartex" xmlns:cx1="http://schemas.microsoft.com/office/drawing/2015/9/8/chartex" xmlns:cx2="http://schemas.microsoft.com/office/drawing/2015/10/21/chartex" xmlns:cx3="http://schemas.microsoft.com/office/drawing/2016/5/9/chartex" xmlns:cx4="http://schemas.microsoft.com/office/drawing/2016/5/10/chartex" xmlns:cx5="http://schemas.microsoft.com/office/drawing/2016/5/11/chartex" xmlns:cx6="http://schemas.microsoft.com/office/drawing/2016/5/12/chartex" xmlns:cx7="http://schemas.microsoft.com/office/drawing/2016/5/13/chartex" xmlns:cx8="http://schemas.microsoft.com/office/drawing/2016/5/14/chartex" xmlns:mc="http://schemas.openxmlformats.org/markup-compatibility/2006" xmlns:aink="http://schemas.microsoft.com/office/drawing/2016/ink" xmlns:am3d="http://schemas.microsoft.com/office/drawing/2017/model3d" xmlns:o="urn:schemas-microsoft-com:office:office" xmlns:r="http://schemas.openxmlformats.org/officeDocument/2006/relationships" xmlns:m="http://schemas.openxmlformats.org/officeDocument/2006/math" xmlns:v="urn:schemas-microsoft-com:vml" xmlns:wp14="http://schemas.microsoft.com/office/word/2010/wordprocessingDrawing" xmlns:wp="http://schemas.openxmlformats.org/drawingml/2006/wordprocessingDrawing" xmlns:w10="urn:schemas-microsoft-com:office:word" xmlns:w="http://schemas.openxmlformats.org/wordprocessingml/2006/main" xmlns:w14="http://schemas.microsoft.com/office/word/2010/wordml" xmlns:w15="http://schemas.microsoft.com/office/word/2012/wordml" xmlns:w16cid="http://schemas.microsoft.com/office/word/2016/wordml/cid" xmlns:w16se="http://schemas.microsoft.com/office/word/2015/wordml/symex" xmlns:wpg="http://schemas.microsoft.com/office/word/2010/wordprocessingGroup" xmlns:wpi="http://schemas.microsoft.com/office/word/2010/wordprocessingInk" xmlns:wne="http://schemas.microsoft.com/office/word/2006/wordml" xmlns:wps="http://schemas.microsoft.com/office/word/2010/wordprocessingShape" mc:Ignorable="w14 w15 w16se w16cid wp14">
+<w:hdr xmlns:wpc="http://schemas.microsoft.com/office/word/2010/wordprocessingCanvas" xmlns:cx="http://schemas.microsoft.com/office/drawing/2014/chartex" xmlns:cx1="http://schemas.microsoft.com/office/drawing/2015/9/8/chartex" xmlns:cx2="http://schemas.microsoft.com/office/drawing/2015/10/21/chartex" xmlns:cx3="http://schemas.microsoft.com/office/drawing/2016/5/9/chartex" xmlns:cx4="http://schemas.microsoft.com/office/drawing/2016/5/10/chartex" xmlns:cx5="http://schemas.microsoft.com/office/drawing/2016/5/11/chartex" xmlns:cx6="http://schemas.microsoft.com/office/drawing/2016/5/12/chartex" xmlns:cx7="http://schemas.microsoft.com/office/drawing/2016/5/13/chartex" xmlns:cx8="http://schemas.microsoft.com/office/drawing/2016/5/14/chartex" xmlns:mc="http://schemas.openxmlformats.org/markup-compatibility/2006" xmlns:aink="http://schemas.microsoft.com/office/drawing/2016/ink" xmlns:am3d="http://schemas.microsoft.com/office/drawing/2017/model3d" xmlns:o="urn:schemas-microsoft-com:office:office" xmlns:r="http://schemas.openxmlformats.org/officeDocument/2006/relationships" xmlns:m="http://schemas.openxmlformats.org/officeDocument/2006/math" xmlns:v="urn:schemas-microsoft-com:vml" xmlns:wp14="http://schemas.microsoft.com/office/word/2010/wordprocessingDrawing" xmlns:wp="http://schemas.openxmlformats.org/drawingml/2006/wordprocessingDrawing" xmlns:w10="urn:schemas-microsoft-com:office:word" xmlns:w="http://schemas.openxmlformats.org/wordprocessingml/2006/main" xmlns:w14="http://schemas.microsoft.com/office/word/2010/wordml" xmlns:w15="http://schemas.microsoft.com/office/word/2012/wordml" xmlns:w16cex="http://schemas.microsoft.com/office/word/2018/wordml/cex" xmlns:w16cid="http://schemas.microsoft.com/office/word/2016/wordml/cid" xmlns:w16="http://schemas.microsoft.com/office/word/2018/wordml" xmlns:w16se="http://schemas.microsoft.com/office/word/2015/wordml/symex" xmlns:wpg="http://schemas.microsoft.com/office/word/2010/wordprocessingGroup" xmlns:wpi="http://schemas.microsoft.com/office/word/2010/wordprocessingInk" xmlns:wne="http://schemas.microsoft.com/office/word/2006/wordml" xmlns:wps="http://schemas.microsoft.com/office/word/2010/wordprocessingShape" mc:Ignorable="w14 w15 w16se w16cid w16 w16cex wp14">
+  <w:p>
+    <w:pPr>
+      <w:pStyle w:val="Header"/>
+    </w:pPr>
+  </w:p>
+</w:hdr>
+</file>
+
+<file path=word/header2.xml><?xml version="1.0" encoding="utf-8"?>
+<w:hdr xmlns:wpc="http://schemas.microsoft.com/office/word/2010/wordprocessingCanvas" xmlns:cx="http://schemas.microsoft.com/office/drawing/2014/chartex" xmlns:cx1="http://schemas.microsoft.com/office/drawing/2015/9/8/chartex" xmlns:cx2="http://schemas.microsoft.com/office/drawing/2015/10/21/chartex" xmlns:cx3="http://schemas.microsoft.com/office/drawing/2016/5/9/chartex" xmlns:cx4="http://schemas.microsoft.com/office/drawing/2016/5/10/chartex" xmlns:cx5="http://schemas.microsoft.com/office/drawing/2016/5/11/chartex" xmlns:cx6="http://schemas.microsoft.com/office/drawing/2016/5/12/chartex" xmlns:cx7="http://schemas.microsoft.com/office/drawing/2016/5/13/chartex" xmlns:cx8="http://schemas.microsoft.com/office/drawing/2016/5/14/chartex" xmlns:mc="http://schemas.openxmlformats.org/markup-compatibility/2006" xmlns:aink="http://schemas.microsoft.com/office/drawing/2016/ink" xmlns:am3d="http://schemas.microsoft.com/office/drawing/2017/model3d" xmlns:o="urn:schemas-microsoft-com:office:office" xmlns:r="http://schemas.openxmlformats.org/officeDocument/2006/relationships" xmlns:m="http://schemas.openxmlformats.org/officeDocument/2006/math" xmlns:v="urn:schemas-microsoft-com:vml" xmlns:wp14="http://schemas.microsoft.com/office/word/2010/wordprocessingDrawing" xmlns:wp="http://schemas.openxmlformats.org/drawingml/2006/wordprocessingDrawing" xmlns:w10="urn:schemas-microsoft-com:office:word" xmlns:w="http://schemas.openxmlformats.org/wordprocessingml/2006/main" xmlns:w14="http://schemas.microsoft.com/office/word/2010/wordml" xmlns:w15="http://schemas.microsoft.com/office/word/2012/wordml" xmlns:w16cex="http://schemas.microsoft.com/office/word/2018/wordml/cex" xmlns:w16cid="http://schemas.microsoft.com/office/word/2016/wordml/cid" xmlns:w16="http://schemas.microsoft.com/office/word/2018/wordml" xmlns:w16se="http://schemas.microsoft.com/office/word/2015/wordml/symex" xmlns:wpg="http://schemas.microsoft.com/office/word/2010/wordprocessingGroup" xmlns:wpi="http://schemas.microsoft.com/office/word/2010/wordprocessingInk" xmlns:wne="http://schemas.microsoft.com/office/word/2006/wordml" xmlns:wps="http://schemas.microsoft.com/office/word/2010/wordprocessingShape" mc:Ignorable="w14 w15 w16se w16cid w16 w16cex wp14">
   <w:p>
     <w:pPr>
       <w:pStyle w:val="Header"/>
@@ -8832,8 +6288,18 @@
 </w:hdr>
 </file>
 
+<file path=word/header3.xml><?xml version="1.0" encoding="utf-8"?>
+<w:hdr xmlns:wpc="http://schemas.microsoft.com/office/word/2010/wordprocessingCanvas" xmlns:cx="http://schemas.microsoft.com/office/drawing/2014/chartex" xmlns:cx1="http://schemas.microsoft.com/office/drawing/2015/9/8/chartex" xmlns:cx2="http://schemas.microsoft.com/office/drawing/2015/10/21/chartex" xmlns:cx3="http://schemas.microsoft.com/office/drawing/2016/5/9/chartex" xmlns:cx4="http://schemas.microsoft.com/office/drawing/2016/5/10/chartex" xmlns:cx5="http://schemas.microsoft.com/office/drawing/2016/5/11/chartex" xmlns:cx6="http://schemas.microsoft.com/office/drawing/2016/5/12/chartex" xmlns:cx7="http://schemas.microsoft.com/office/drawing/2016/5/13/chartex" xmlns:cx8="http://schemas.microsoft.com/office/drawing/2016/5/14/chartex" xmlns:mc="http://schemas.openxmlformats.org/markup-compatibility/2006" xmlns:aink="http://schemas.microsoft.com/office/drawing/2016/ink" xmlns:am3d="http://schemas.microsoft.com/office/drawing/2017/model3d" xmlns:o="urn:schemas-microsoft-com:office:office" xmlns:r="http://schemas.openxmlformats.org/officeDocument/2006/relationships" xmlns:m="http://schemas.openxmlformats.org/officeDocument/2006/math" xmlns:v="urn:schemas-microsoft-com:vml" xmlns:wp14="http://schemas.microsoft.com/office/word/2010/wordprocessingDrawing" xmlns:wp="http://schemas.openxmlformats.org/drawingml/2006/wordprocessingDrawing" xmlns:w10="urn:schemas-microsoft-com:office:word" xmlns:w="http://schemas.openxmlformats.org/wordprocessingml/2006/main" xmlns:w14="http://schemas.microsoft.com/office/word/2010/wordml" xmlns:w15="http://schemas.microsoft.com/office/word/2012/wordml" xmlns:w16cex="http://schemas.microsoft.com/office/word/2018/wordml/cex" xmlns:w16cid="http://schemas.microsoft.com/office/word/2016/wordml/cid" xmlns:w16="http://schemas.microsoft.com/office/word/2018/wordml" xmlns:w16se="http://schemas.microsoft.com/office/word/2015/wordml/symex" xmlns:wpg="http://schemas.microsoft.com/office/word/2010/wordprocessingGroup" xmlns:wpi="http://schemas.microsoft.com/office/word/2010/wordprocessingInk" xmlns:wne="http://schemas.microsoft.com/office/word/2006/wordml" xmlns:wps="http://schemas.microsoft.com/office/word/2010/wordprocessingShape" mc:Ignorable="w14 w15 w16se w16cid w16 w16cex wp14">
+  <w:p>
+    <w:pPr>
+      <w:pStyle w:val="Header"/>
+    </w:pPr>
+  </w:p>
+</w:hdr>
+</file>
+
 <file path=word/numbering.xml><?xml version="1.0" encoding="utf-8"?>
-<w:numbering xmlns:wpc="http://schemas.microsoft.com/office/word/2010/wordprocessingCanvas" xmlns:cx="http://schemas.microsoft.com/office/drawing/2014/chartex" xmlns:cx1="http://schemas.microsoft.com/office/drawing/2015/9/8/chartex" xmlns:cx2="http://schemas.microsoft.com/office/drawing/2015/10/21/chartex" xmlns:cx3="http://schemas.microsoft.com/office/drawing/2016/5/9/chartex" xmlns:cx4="http://schemas.microsoft.com/office/drawing/2016/5/10/chartex" xmlns:cx5="http://schemas.microsoft.com/office/drawing/2016/5/11/chartex" xmlns:cx6="http://schemas.microsoft.com/office/drawing/2016/5/12/chartex" xmlns:cx7="http://schemas.microsoft.com/office/drawing/2016/5/13/chartex" xmlns:cx8="http://schemas.microsoft.com/office/drawing/2016/5/14/chartex" xmlns:mc="http://schemas.openxmlformats.org/markup-compatibility/2006" xmlns:aink="http://schemas.microsoft.com/office/drawing/2016/ink" xmlns:am3d="http://schemas.microsoft.com/office/drawing/2017/model3d" xmlns:o="urn:schemas-microsoft-com:office:office" xmlns:r="http://schemas.openxmlformats.org/officeDocument/2006/relationships" xmlns:m="http://schemas.openxmlformats.org/officeDocument/2006/math" xmlns:v="urn:schemas-microsoft-com:vml" xmlns:wp14="http://schemas.microsoft.com/office/word/2010/wordprocessingDrawing" xmlns:wp="http://schemas.openxmlformats.org/drawingml/2006/wordprocessingDrawing" xmlns:w10="urn:schemas-microsoft-com:office:word" xmlns:w="http://schemas.openxmlformats.org/wordprocessingml/2006/main" xmlns:w14="http://schemas.microsoft.com/office/word/2010/wordml" xmlns:w15="http://schemas.microsoft.com/office/word/2012/wordml" xmlns:w16cid="http://schemas.microsoft.com/office/word/2016/wordml/cid" xmlns:w16se="http://schemas.microsoft.com/office/word/2015/wordml/symex" xmlns:wpg="http://schemas.microsoft.com/office/word/2010/wordprocessingGroup" xmlns:wpi="http://schemas.microsoft.com/office/word/2010/wordprocessingInk" xmlns:wne="http://schemas.microsoft.com/office/word/2006/wordml" xmlns:wps="http://schemas.microsoft.com/office/word/2010/wordprocessingShape" mc:Ignorable="w14 w15 w16se w16cid wp14">
+<w:numbering xmlns:wpc="http://schemas.microsoft.com/office/word/2010/wordprocessingCanvas" xmlns:cx="http://schemas.microsoft.com/office/drawing/2014/chartex" xmlns:cx1="http://schemas.microsoft.com/office/drawing/2015/9/8/chartex" xmlns:cx2="http://schemas.microsoft.com/office/drawing/2015/10/21/chartex" xmlns:cx3="http://schemas.microsoft.com/office/drawing/2016/5/9/chartex" xmlns:cx4="http://schemas.microsoft.com/office/drawing/2016/5/10/chartex" xmlns:cx5="http://schemas.microsoft.com/office/drawing/2016/5/11/chartex" xmlns:cx6="http://schemas.microsoft.com/office/drawing/2016/5/12/chartex" xmlns:cx7="http://schemas.microsoft.com/office/drawing/2016/5/13/chartex" xmlns:cx8="http://schemas.microsoft.com/office/drawing/2016/5/14/chartex" xmlns:mc="http://schemas.openxmlformats.org/markup-compatibility/2006" xmlns:aink="http://schemas.microsoft.com/office/drawing/2016/ink" xmlns:am3d="http://schemas.microsoft.com/office/drawing/2017/model3d" xmlns:o="urn:schemas-microsoft-com:office:office" xmlns:r="http://schemas.openxmlformats.org/officeDocument/2006/relationships" xmlns:m="http://schemas.openxmlformats.org/officeDocument/2006/math" xmlns:v="urn:schemas-microsoft-com:vml" xmlns:wp14="http://schemas.microsoft.com/office/word/2010/wordprocessingDrawing" xmlns:wp="http://schemas.openxmlformats.org/drawingml/2006/wordprocessingDrawing" xmlns:w10="urn:schemas-microsoft-com:office:word" xmlns:w="http://schemas.openxmlformats.org/wordprocessingml/2006/main" xmlns:w14="http://schemas.microsoft.com/office/word/2010/wordml" xmlns:w15="http://schemas.microsoft.com/office/word/2012/wordml" xmlns:w16cex="http://schemas.microsoft.com/office/word/2018/wordml/cex" xmlns:w16cid="http://schemas.microsoft.com/office/word/2016/wordml/cid" xmlns:w16="http://schemas.microsoft.com/office/word/2018/wordml" xmlns:w16se="http://schemas.microsoft.com/office/word/2015/wordml/symex" xmlns:wpg="http://schemas.microsoft.com/office/word/2010/wordprocessingGroup" xmlns:wpi="http://schemas.microsoft.com/office/word/2010/wordprocessingInk" xmlns:wne="http://schemas.microsoft.com/office/word/2006/wordml" xmlns:wps="http://schemas.microsoft.com/office/word/2010/wordprocessingShape" mc:Ignorable="w14 w15 w16se w16cid w16 w16cex wp14">
   <w:abstractNum w:abstractNumId="0" w15:restartNumberingAfterBreak="0">
     <w:nsid w:val="03BA2B14"/>
     <w:multiLevelType w:val="hybridMultilevel"/>
@@ -9438,7 +6904,7 @@
 </file>
 
 <file path=word/styles.xml><?xml version="1.0" encoding="utf-8"?>
-<w:styles xmlns:mc="http://schemas.openxmlformats.org/markup-compatibility/2006" xmlns:r="http://schemas.openxmlformats.org/officeDocument/2006/relationships" xmlns:w="http://schemas.openxmlformats.org/wordprocessingml/2006/main" xmlns:w14="http://schemas.microsoft.com/office/word/2010/wordml" xmlns:w15="http://schemas.microsoft.com/office/word/2012/wordml" xmlns:w16cid="http://schemas.microsoft.com/office/word/2016/wordml/cid" xmlns:w16se="http://schemas.microsoft.com/office/word/2015/wordml/symex" mc:Ignorable="w14 w15 w16se w16cid">
+<w:styles xmlns:mc="http://schemas.openxmlformats.org/markup-compatibility/2006" xmlns:r="http://schemas.openxmlformats.org/officeDocument/2006/relationships" xmlns:w="http://schemas.openxmlformats.org/wordprocessingml/2006/main" xmlns:w14="http://schemas.microsoft.com/office/word/2010/wordml" xmlns:w15="http://schemas.microsoft.com/office/word/2012/wordml" xmlns:w16cex="http://schemas.microsoft.com/office/word/2018/wordml/cex" xmlns:w16cid="http://schemas.microsoft.com/office/word/2016/wordml/cid" xmlns:w16="http://schemas.microsoft.com/office/word/2018/wordml" xmlns:w16se="http://schemas.microsoft.com/office/word/2015/wordml/symex" mc:Ignorable="w14 w15 w16se w16cid w16 w16cex">
   <w:docDefaults>
     <w:rPrDefault>
       <w:rPr>
@@ -9454,7 +6920,7 @@
       </w:pPr>
     </w:pPrDefault>
   </w:docDefaults>
-  <w:latentStyles w:defLockedState="0" w:defUIPriority="99" w:defSemiHidden="0" w:defUnhideWhenUsed="0" w:defQFormat="0" w:count="375">
+  <w:latentStyles w:defLockedState="0" w:defUIPriority="99" w:defSemiHidden="0" w:defUnhideWhenUsed="0" w:defQFormat="0" w:count="376">
     <w:lsdException w:name="Normal" w:uiPriority="0" w:qFormat="1"/>
     <w:lsdException w:name="heading 1" w:uiPriority="9" w:qFormat="1"/>
     <w:lsdException w:name="heading 2" w:semiHidden="1" w:uiPriority="9" w:unhideWhenUsed="1" w:qFormat="1"/>
@@ -9604,11 +7070,10 @@
     <w:lsdException w:name="Table Professional" w:semiHidden="1" w:unhideWhenUsed="1"/>
     <w:lsdException w:name="Table Subtle 1" w:semiHidden="1" w:unhideWhenUsed="1"/>
     <w:lsdException w:name="Table Subtle 2" w:semiHidden="1" w:unhideWhenUsed="1"/>
+    <w:lsdException w:name="Table Web 1" w:semiHidden="1" w:unhideWhenUsed="1"/>
     <w:lsdException w:name="Table Web 2" w:semiHidden="1" w:unhideWhenUsed="1"/>
-    <w:lsdException w:name="Table Web 3" w:semiHidden="1" w:unhideWhenUsed="1"/>
     <w:lsdException w:name="Balloon Text" w:semiHidden="1" w:unhideWhenUsed="1"/>
     <w:lsdException w:name="Table Grid" w:uiPriority="59"/>
-    <w:lsdException w:name="Table Theme" w:semiHidden="1" w:unhideWhenUsed="1"/>
     <w:lsdException w:name="Placeholder Text" w:semiHidden="1"/>
     <w:lsdException w:name="No Spacing" w:uiPriority="1" w:qFormat="1"/>
     <w:lsdException w:name="Light Shading" w:uiPriority="60"/>
@@ -9819,6 +7284,7 @@
     <w:lsdException w:name="Smart Hyperlink" w:semiHidden="1" w:unhideWhenUsed="1"/>
     <w:lsdException w:name="Hashtag" w:semiHidden="1" w:unhideWhenUsed="1"/>
     <w:lsdException w:name="Unresolved Mention" w:semiHidden="1" w:unhideWhenUsed="1"/>
+    <w:lsdException w:name="Smart Link" w:semiHidden="1" w:unhideWhenUsed="1"/>
   </w:latentStyles>
   <w:style w:type="paragraph" w:default="1" w:styleId="Normal">
     <w:name w:val="Normal"/>
@@ -10291,12 +7757,6 @@
 </file>
 
 <file path=customXml/item2.xml><?xml version="1.0" encoding="utf-8"?>
-<p:properties xmlns:p="http://schemas.microsoft.com/office/2006/metadata/properties" xmlns:xsi="http://www.w3.org/2001/XMLSchema-instance" xmlns:pc="http://schemas.microsoft.com/office/infopath/2007/PartnerControls">
-  <documentManagement/>
-</p:properties>
-</file>
-
-<file path=customXml/item3.xml><?xml version="1.0" encoding="utf-8"?>
 <ct:contentTypeSchema xmlns:ct="http://schemas.microsoft.com/office/2006/metadata/contentType" xmlns:ma="http://schemas.microsoft.com/office/2006/metadata/properties/metaAttributes" ct:_="" ma:_="" ma:contentTypeName="Document" ma:contentTypeID="0x010100BABADD3A0624AA4E97287821B8F4D7D6" ma:contentTypeVersion="3" ma:contentTypeDescription="Create a new document." ma:contentTypeScope="" ma:versionID="d1f55a70bd1930e0ae5c5588ea58d234">
   <xsd:schema xmlns:xsd="http://www.w3.org/2001/XMLSchema" xmlns:xs="http://www.w3.org/2001/XMLSchema" xmlns:p="http://schemas.microsoft.com/office/2006/metadata/properties" xmlns:ns2="5edd459b-714d-42ed-b78f-512da7d1c14e" targetNamespace="http://schemas.microsoft.com/office/2006/metadata/properties" ma:root="true" ma:fieldsID="5a6a6e2895642296b7d1775ae73bc200" ns2:_="">
     <xsd:import namespace="5edd459b-714d-42ed-b78f-512da7d1c14e"/>
@@ -10450,6 +7910,12 @@
 </ct:contentTypeSchema>
 </file>
 
+<file path=customXml/item3.xml><?xml version="1.0" encoding="utf-8"?>
+<p:properties xmlns:p="http://schemas.microsoft.com/office/2006/metadata/properties" xmlns:xsi="http://www.w3.org/2001/XMLSchema-instance" xmlns:pc="http://schemas.microsoft.com/office/infopath/2007/PartnerControls">
+  <documentManagement/>
+</p:properties>
+</file>
+
 <file path=customXml/itemProps1.xml><?xml version="1.0" encoding="utf-8"?>
 <ds:datastoreItem xmlns:ds="http://schemas.openxmlformats.org/officeDocument/2006/customXml" ds:itemID="{E473A788-FB6F-4E62-B4C6-B25B8821E8A2}">
   <ds:schemaRefs>
@@ -10459,15 +7925,6 @@
 </file>
 
 <file path=customXml/itemProps2.xml><?xml version="1.0" encoding="utf-8"?>
-<ds:datastoreItem xmlns:ds="http://schemas.openxmlformats.org/officeDocument/2006/customXml" ds:itemID="{D50EAB27-2EB0-44DE-92DD-E5CFEF63C56F}">
-  <ds:schemaRefs>
-    <ds:schemaRef ds:uri="http://schemas.microsoft.com/office/2006/metadata/properties"/>
-    <ds:schemaRef ds:uri="http://schemas.microsoft.com/office/infopath/2007/PartnerControls"/>
-  </ds:schemaRefs>
-</ds:datastoreItem>
-</file>
-
-<file path=customXml/itemProps3.xml><?xml version="1.0" encoding="utf-8"?>
 <ds:datastoreItem xmlns:ds="http://schemas.openxmlformats.org/officeDocument/2006/customXml" ds:itemID="{70A87D9C-A1BD-4F41-B4AF-6E3DFA317428}">
   <ds:schemaRefs>
     <ds:schemaRef ds:uri="http://schemas.microsoft.com/office/2006/metadata/contentType"/>
@@ -10483,4 +7940,13 @@
     <ds:schemaRef ds:uri="http://schemas.microsoft.com/internal/obd"/>
   </ds:schemaRefs>
 </ds:datastoreItem>
+</file>
+
+<file path=customXml/itemProps3.xml><?xml version="1.0" encoding="utf-8"?>
+<ds:datastoreItem xmlns:ds="http://schemas.openxmlformats.org/officeDocument/2006/customXml" ds:itemID="{D50EAB27-2EB0-44DE-92DD-E5CFEF63C56F}">
+  <ds:schemaRefs>
+    <ds:schemaRef ds:uri="http://schemas.microsoft.com/office/2006/metadata/properties"/>
+    <ds:schemaRef ds:uri="http://schemas.microsoft.com/office/infopath/2007/PartnerControls"/>
+  </ds:schemaRefs>
+</ds:datastoreItem>
 </file>
</xml_diff>